<commit_message>
#20161129 -> Perubahan file untuk BPC-BEC
</commit_message>
<xml_diff>
--- a/PPT/Business Plan/Business Plan - BEC - RouterMaya.docx
+++ b/PPT/Business Plan/Business Plan - BEC - RouterMaya.docx
@@ -11339,16 +11339,17 @@
         <w:rPr>
           <w:lang w:val="id-ID"/>
         </w:rPr>
-        <w:t>Berikut merupakan tabel break even point padausaha kami.</w:t>
-      </w:r>
-    </w:p>
-    <w:p>
-      <w:pPr>
-        <w:ind w:left="454"/>
-        <w:rPr>
-          <w:lang w:val="id-ID"/>
-        </w:rPr>
-      </w:pPr>
+        <w:t>Berikut merupakan tabel break even point pada</w:t>
+      </w:r>
+      <w:r>
+        <w:t xml:space="preserve"> </w:t>
+      </w:r>
+      <w:r>
+        <w:rPr>
+          <w:lang w:val="id-ID"/>
+        </w:rPr>
+        <w:t>usaha kami.</w:t>
+      </w:r>
       <w:r>
         <w:rPr>
           <w:lang w:val="id-ID"/>
@@ -11359,7 +11360,7 @@
         <w:rPr>
           <w:lang w:val="id-ID"/>
         </w:rPr>
-        <w:instrText xml:space="preserve"> LINK Excel.Sheet.12 "C:\\Users\\Christine-PC\\git\\RouterMaya\\PPT\\Financial Analysis untuk BCP.xlsx" "Break Even Point!R2C2:R12C8" \a \f 4 \h  \* MERGEFORMAT </w:instrText>
+        <w:instrText xml:space="preserve"> LINK Excel.Sheet.12 "C:\\Users\\Christine-PC\\git\\RouterMaya\\PPT\\Financial Analysis untuk BCP rev2.xlsx" "Break Even Point!R2C2:R12C8" \a \f 4 \h  \* MERGEFORMAT </w:instrText>
       </w:r>
       <w:r>
         <w:rPr>
@@ -11370,18 +11371,18 @@
     </w:p>
     <w:tbl>
       <w:tblPr>
-        <w:tblW w:w="11341" w:type="dxa"/>
-        <w:tblInd w:w="-1843" w:type="dxa"/>
+        <w:tblW w:w="11483" w:type="dxa"/>
+        <w:tblInd w:w="-2127" w:type="dxa"/>
         <w:tblLook w:val="04A0" w:firstRow="1" w:lastRow="0" w:firstColumn="1" w:lastColumn="0" w:noHBand="0" w:noVBand="1"/>
       </w:tblPr>
       <w:tblGrid>
         <w:gridCol w:w="788"/>
-        <w:gridCol w:w="1765"/>
+        <w:gridCol w:w="1623"/>
         <w:gridCol w:w="1842"/>
         <w:gridCol w:w="1843"/>
+        <w:gridCol w:w="1843"/>
         <w:gridCol w:w="1701"/>
-        <w:gridCol w:w="1701"/>
-        <w:gridCol w:w="1701"/>
+        <w:gridCol w:w="1843"/>
       </w:tblGrid>
       <w:tr>
         <w:trPr>
@@ -11398,7 +11399,7 @@
             </w:tcBorders>
             <w:shd w:val="clear" w:color="A5A5A5" w:fill="A5A5A5"/>
             <w:noWrap/>
-            <w:vAlign w:val="bottom"/>
+            <w:vAlign w:val="center"/>
             <w:hideMark/>
           </w:tcPr>
           <w:p>
@@ -11427,7 +11428,7 @@
         </w:tc>
         <w:tc>
           <w:tcPr>
-            <w:tcW w:w="1765" w:type="dxa"/>
+            <w:tcW w:w="1623" w:type="dxa"/>
             <w:tcBorders>
               <w:top w:val="nil"/>
               <w:left w:val="single" w:sz="4" w:space="0" w:color="FFFFFF"/>
@@ -11541,7 +11542,7 @@
         </w:tc>
         <w:tc>
           <w:tcPr>
-            <w:tcW w:w="1701" w:type="dxa"/>
+            <w:tcW w:w="1843" w:type="dxa"/>
             <w:tcBorders>
               <w:top w:val="nil"/>
               <w:left w:val="single" w:sz="4" w:space="0" w:color="FFFFFF"/>
@@ -11617,7 +11618,7 @@
         </w:tc>
         <w:tc>
           <w:tcPr>
-            <w:tcW w:w="1701" w:type="dxa"/>
+            <w:tcW w:w="1843" w:type="dxa"/>
             <w:tcBorders>
               <w:top w:val="nil"/>
               <w:left w:val="single" w:sz="4" w:space="0" w:color="FFFFFF"/>
@@ -11626,13 +11627,13 @@
             </w:tcBorders>
             <w:shd w:val="clear" w:color="A5A5A5" w:fill="A5A5A5"/>
             <w:noWrap/>
-            <w:vAlign w:val="bottom"/>
-            <w:hideMark/>
-          </w:tcPr>
-          <w:p>
-            <w:pPr>
-              <w:spacing w:line="240" w:lineRule="auto"/>
-              <w:jc w:val="left"/>
+            <w:vAlign w:val="center"/>
+            <w:hideMark/>
+          </w:tcPr>
+          <w:p>
+            <w:pPr>
+              <w:spacing w:line="240" w:lineRule="auto"/>
+              <w:jc w:val="center"/>
               <w:rPr>
                 <w:rFonts w:ascii="Calibri" w:eastAsia="Times New Roman" w:hAnsi="Calibri" w:cs="Calibri"/>
                 <w:b/>
@@ -11682,7 +11683,6 @@
                 <w:lang w:val="id-ID"/>
               </w:rPr>
             </w:pPr>
-            <w:bookmarkStart w:id="31" w:name="_GoBack" w:colFirst="4" w:colLast="4"/>
             <w:r>
               <w:rPr>
                 <w:rFonts w:ascii="Calibri" w:eastAsia="Times New Roman" w:hAnsi="Calibri" w:cs="Calibri"/>
@@ -11695,7 +11695,7 @@
         </w:tc>
         <w:tc>
           <w:tcPr>
-            <w:tcW w:w="1765" w:type="dxa"/>
+            <w:tcW w:w="1623" w:type="dxa"/>
             <w:tcBorders>
               <w:top w:val="single" w:sz="4" w:space="0" w:color="FFFFFF"/>
               <w:left w:val="single" w:sz="4" w:space="0" w:color="FFFFFF"/>
@@ -11734,7 +11734,7 @@
               <w:top w:val="single" w:sz="4" w:space="0" w:color="FFFFFF"/>
               <w:left w:val="single" w:sz="4" w:space="0" w:color="FFFFFF"/>
               <w:bottom w:val="single" w:sz="4" w:space="0" w:color="FFFFFF"/>
-              <w:right w:val="single" w:sz="4" w:space="0" w:color="FFFFFF"/>
+              <w:right w:val="single" w:sz="4" w:space="0" w:color="FFFFFF" w:themeColor="background1"/>
             </w:tcBorders>
             <w:shd w:val="clear" w:color="DBDBDB" w:fill="DBDBDB"/>
             <w:noWrap/>
@@ -11766,7 +11766,41 @@
             <w:tcW w:w="1843" w:type="dxa"/>
             <w:tcBorders>
               <w:top w:val="single" w:sz="4" w:space="0" w:color="auto"/>
-              <w:left w:val="single" w:sz="4" w:space="0" w:color="FFFFFF"/>
+              <w:left w:val="single" w:sz="4" w:space="0" w:color="FFFFFF" w:themeColor="background1"/>
+              <w:bottom w:val="single" w:sz="4" w:space="0" w:color="FFFFFF" w:themeColor="background1"/>
+              <w:right w:val="single" w:sz="4" w:space="0" w:color="FFFFFF" w:themeColor="background1"/>
+            </w:tcBorders>
+            <w:shd w:val="clear" w:color="DBDBDB" w:fill="DBDBDB"/>
+            <w:noWrap/>
+            <w:vAlign w:val="bottom"/>
+            <w:hideMark/>
+          </w:tcPr>
+          <w:p>
+            <w:pPr>
+              <w:spacing w:line="240" w:lineRule="auto"/>
+              <w:jc w:val="right"/>
+              <w:rPr>
+                <w:rFonts w:ascii="Calibri" w:eastAsia="Times New Roman" w:hAnsi="Calibri" w:cs="Calibri"/>
+                <w:color w:val="000000"/>
+                <w:lang w:val="id-ID"/>
+              </w:rPr>
+            </w:pPr>
+            <w:r>
+              <w:rPr>
+                <w:rFonts w:ascii="Calibri" w:eastAsia="Times New Roman" w:hAnsi="Calibri" w:cs="Calibri"/>
+                <w:color w:val="000000"/>
+                <w:lang w:val="id-ID"/>
+              </w:rPr>
+              <w:t>Rp 845.472.000</w:t>
+            </w:r>
+          </w:p>
+        </w:tc>
+        <w:tc>
+          <w:tcPr>
+            <w:tcW w:w="1843" w:type="dxa"/>
+            <w:tcBorders>
+              <w:top w:val="single" w:sz="4" w:space="0" w:color="FFFFFF"/>
+              <w:left w:val="single" w:sz="4" w:space="0" w:color="FFFFFF" w:themeColor="background1"/>
               <w:bottom w:val="single" w:sz="4" w:space="0" w:color="FFFFFF"/>
               <w:right w:val="single" w:sz="4" w:space="0" w:color="FFFFFF"/>
             </w:tcBorders>
@@ -11791,7 +11825,7 @@
                 <w:color w:val="000000"/>
                 <w:lang w:val="id-ID"/>
               </w:rPr>
-              <w:t>Rp 845.472.000</w:t>
+              <w:t>Rp 91.140.000</w:t>
             </w:r>
           </w:p>
         </w:tc>
@@ -11825,47 +11859,13 @@
                 <w:color w:val="000000"/>
                 <w:lang w:val="id-ID"/>
               </w:rPr>
-              <w:t>Rp 91.140.000</w:t>
-            </w:r>
-          </w:p>
-        </w:tc>
-        <w:tc>
-          <w:tcPr>
-            <w:tcW w:w="1701" w:type="dxa"/>
-            <w:tcBorders>
-              <w:top w:val="single" w:sz="4" w:space="0" w:color="FFFFFF"/>
-              <w:left w:val="single" w:sz="4" w:space="0" w:color="FFFFFF"/>
-              <w:bottom w:val="single" w:sz="4" w:space="0" w:color="FFFFFF"/>
-              <w:right w:val="single" w:sz="4" w:space="0" w:color="FFFFFF"/>
-            </w:tcBorders>
-            <w:shd w:val="clear" w:color="DBDBDB" w:fill="DBDBDB"/>
-            <w:noWrap/>
-            <w:vAlign w:val="bottom"/>
-            <w:hideMark/>
-          </w:tcPr>
-          <w:p>
-            <w:pPr>
-              <w:spacing w:line="240" w:lineRule="auto"/>
-              <w:jc w:val="right"/>
-              <w:rPr>
-                <w:rFonts w:ascii="Calibri" w:eastAsia="Times New Roman" w:hAnsi="Calibri" w:cs="Calibri"/>
-                <w:color w:val="000000"/>
-                <w:lang w:val="id-ID"/>
-              </w:rPr>
-            </w:pPr>
-            <w:r>
-              <w:rPr>
-                <w:rFonts w:ascii="Calibri" w:eastAsia="Times New Roman" w:hAnsi="Calibri" w:cs="Calibri"/>
-                <w:color w:val="000000"/>
-                <w:lang w:val="id-ID"/>
-              </w:rPr>
               <w:t>Rp 23.740.000</w:t>
             </w:r>
           </w:p>
         </w:tc>
         <w:tc>
           <w:tcPr>
-            <w:tcW w:w="1701" w:type="dxa"/>
+            <w:tcW w:w="1843" w:type="dxa"/>
             <w:tcBorders>
               <w:top w:val="single" w:sz="4" w:space="0" w:color="FFFFFF"/>
               <w:left w:val="single" w:sz="4" w:space="0" w:color="FFFFFF"/>
@@ -11938,7 +11938,143 @@
         </w:tc>
         <w:tc>
           <w:tcPr>
-            <w:tcW w:w="1765" w:type="dxa"/>
+            <w:tcW w:w="1623" w:type="dxa"/>
+            <w:tcBorders>
+              <w:top w:val="single" w:sz="4" w:space="0" w:color="FFFFFF"/>
+              <w:left w:val="single" w:sz="4" w:space="0" w:color="FFFFFF"/>
+              <w:bottom w:val="single" w:sz="4" w:space="0" w:color="FFFFFF" w:themeColor="background1"/>
+              <w:right w:val="single" w:sz="4" w:space="0" w:color="FFFFFF"/>
+            </w:tcBorders>
+            <w:shd w:val="clear" w:color="EDEDED" w:fill="EDEDED"/>
+            <w:noWrap/>
+            <w:vAlign w:val="bottom"/>
+            <w:hideMark/>
+          </w:tcPr>
+          <w:p>
+            <w:pPr>
+              <w:spacing w:line="240" w:lineRule="auto"/>
+              <w:jc w:val="left"/>
+              <w:rPr>
+                <w:rFonts w:ascii="Calibri" w:eastAsia="Times New Roman" w:hAnsi="Calibri" w:cs="Calibri"/>
+                <w:color w:val="000000"/>
+                <w:lang w:val="id-ID"/>
+              </w:rPr>
+            </w:pPr>
+            <w:r>
+              <w:rPr>
+                <w:rFonts w:ascii="Calibri" w:eastAsia="Times New Roman" w:hAnsi="Calibri" w:cs="Calibri"/>
+                <w:color w:val="000000"/>
+                <w:lang w:val="id-ID"/>
+              </w:rPr>
+              <w:t>-</w:t>
+            </w:r>
+          </w:p>
+        </w:tc>
+        <w:tc>
+          <w:tcPr>
+            <w:tcW w:w="1842" w:type="dxa"/>
+            <w:tcBorders>
+              <w:top w:val="single" w:sz="4" w:space="0" w:color="FFFFFF"/>
+              <w:left w:val="single" w:sz="4" w:space="0" w:color="FFFFFF"/>
+              <w:bottom w:val="single" w:sz="4" w:space="0" w:color="FFFFFF"/>
+              <w:right w:val="single" w:sz="4" w:space="0" w:color="FFFFFF" w:themeColor="background1"/>
+            </w:tcBorders>
+            <w:shd w:val="clear" w:color="EDEDED" w:fill="EDEDED"/>
+            <w:noWrap/>
+            <w:vAlign w:val="bottom"/>
+            <w:hideMark/>
+          </w:tcPr>
+          <w:p>
+            <w:pPr>
+              <w:spacing w:line="240" w:lineRule="auto"/>
+              <w:jc w:val="right"/>
+              <w:rPr>
+                <w:rFonts w:ascii="Calibri" w:eastAsia="Times New Roman" w:hAnsi="Calibri" w:cs="Calibri"/>
+                <w:color w:val="000000"/>
+                <w:lang w:val="id-ID"/>
+              </w:rPr>
+            </w:pPr>
+            <w:r>
+              <w:rPr>
+                <w:rFonts w:ascii="Calibri" w:eastAsia="Times New Roman" w:hAnsi="Calibri" w:cs="Calibri"/>
+                <w:color w:val="000000"/>
+                <w:lang w:val="id-ID"/>
+              </w:rPr>
+              <w:t>Rp 829.765.200</w:t>
+            </w:r>
+          </w:p>
+        </w:tc>
+        <w:tc>
+          <w:tcPr>
+            <w:tcW w:w="1843" w:type="dxa"/>
+            <w:tcBorders>
+              <w:top w:val="single" w:sz="4" w:space="0" w:color="FFFFFF" w:themeColor="background1"/>
+              <w:left w:val="single" w:sz="4" w:space="0" w:color="FFFFFF" w:themeColor="background1"/>
+              <w:bottom w:val="single" w:sz="4" w:space="0" w:color="FFFFFF" w:themeColor="background1"/>
+              <w:right w:val="single" w:sz="4" w:space="0" w:color="FFFFFF" w:themeColor="background1"/>
+            </w:tcBorders>
+            <w:shd w:val="clear" w:color="EDEDED" w:fill="EDEDED"/>
+            <w:noWrap/>
+            <w:vAlign w:val="bottom"/>
+            <w:hideMark/>
+          </w:tcPr>
+          <w:p>
+            <w:pPr>
+              <w:spacing w:line="240" w:lineRule="auto"/>
+              <w:jc w:val="right"/>
+              <w:rPr>
+                <w:rFonts w:ascii="Calibri" w:eastAsia="Times New Roman" w:hAnsi="Calibri" w:cs="Calibri"/>
+                <w:color w:val="000000"/>
+                <w:lang w:val="id-ID"/>
+              </w:rPr>
+            </w:pPr>
+            <w:r>
+              <w:rPr>
+                <w:rFonts w:ascii="Calibri" w:eastAsia="Times New Roman" w:hAnsi="Calibri" w:cs="Calibri"/>
+                <w:color w:val="000000"/>
+                <w:lang w:val="id-ID"/>
+              </w:rPr>
+              <w:t>Rp 1.634.140.000</w:t>
+            </w:r>
+          </w:p>
+        </w:tc>
+        <w:tc>
+          <w:tcPr>
+            <w:tcW w:w="1843" w:type="dxa"/>
+            <w:tcBorders>
+              <w:top w:val="single" w:sz="4" w:space="0" w:color="FFFFFF"/>
+              <w:left w:val="single" w:sz="4" w:space="0" w:color="FFFFFF" w:themeColor="background1"/>
+              <w:bottom w:val="single" w:sz="4" w:space="0" w:color="FFFFFF"/>
+              <w:right w:val="single" w:sz="4" w:space="0" w:color="FFFFFF"/>
+            </w:tcBorders>
+            <w:shd w:val="clear" w:color="EDEDED" w:fill="EDEDED"/>
+            <w:noWrap/>
+            <w:vAlign w:val="bottom"/>
+            <w:hideMark/>
+          </w:tcPr>
+          <w:p>
+            <w:pPr>
+              <w:spacing w:line="240" w:lineRule="auto"/>
+              <w:jc w:val="right"/>
+              <w:rPr>
+                <w:rFonts w:ascii="Calibri" w:eastAsia="Times New Roman" w:hAnsi="Calibri" w:cs="Calibri"/>
+                <w:color w:val="000000"/>
+                <w:lang w:val="id-ID"/>
+              </w:rPr>
+            </w:pPr>
+            <w:r>
+              <w:rPr>
+                <w:rFonts w:ascii="Calibri" w:eastAsia="Times New Roman" w:hAnsi="Calibri" w:cs="Calibri"/>
+                <w:color w:val="000000"/>
+                <w:lang w:val="id-ID"/>
+              </w:rPr>
+              <w:t>Rp 804.374.800</w:t>
+            </w:r>
+          </w:p>
+        </w:tc>
+        <w:tc>
+          <w:tcPr>
+            <w:tcW w:w="1701" w:type="dxa"/>
             <w:tcBorders>
               <w:top w:val="single" w:sz="4" w:space="0" w:color="FFFFFF"/>
               <w:left w:val="single" w:sz="4" w:space="0" w:color="FFFFFF"/>
@@ -11953,40 +12089,6 @@
           <w:p>
             <w:pPr>
               <w:spacing w:line="240" w:lineRule="auto"/>
-              <w:jc w:val="left"/>
-              <w:rPr>
-                <w:rFonts w:ascii="Calibri" w:eastAsia="Times New Roman" w:hAnsi="Calibri" w:cs="Calibri"/>
-                <w:color w:val="000000"/>
-                <w:lang w:val="id-ID"/>
-              </w:rPr>
-            </w:pPr>
-            <w:r>
-              <w:rPr>
-                <w:rFonts w:ascii="Calibri" w:eastAsia="Times New Roman" w:hAnsi="Calibri" w:cs="Calibri"/>
-                <w:color w:val="000000"/>
-                <w:lang w:val="id-ID"/>
-              </w:rPr>
-              <w:t>-</w:t>
-            </w:r>
-          </w:p>
-        </w:tc>
-        <w:tc>
-          <w:tcPr>
-            <w:tcW w:w="1842" w:type="dxa"/>
-            <w:tcBorders>
-              <w:top w:val="single" w:sz="4" w:space="0" w:color="FFFFFF"/>
-              <w:left w:val="single" w:sz="4" w:space="0" w:color="FFFFFF"/>
-              <w:bottom w:val="single" w:sz="4" w:space="0" w:color="FFFFFF"/>
-              <w:right w:val="single" w:sz="4" w:space="0" w:color="FFFFFF"/>
-            </w:tcBorders>
-            <w:shd w:val="clear" w:color="EDEDED" w:fill="EDEDED"/>
-            <w:noWrap/>
-            <w:vAlign w:val="bottom"/>
-            <w:hideMark/>
-          </w:tcPr>
-          <w:p>
-            <w:pPr>
-              <w:spacing w:line="240" w:lineRule="auto"/>
               <w:jc w:val="right"/>
               <w:rPr>
                 <w:rFonts w:ascii="Calibri" w:eastAsia="Times New Roman" w:hAnsi="Calibri" w:cs="Calibri"/>
@@ -12000,115 +12102,13 @@
                 <w:color w:val="000000"/>
                 <w:lang w:val="id-ID"/>
               </w:rPr>
-              <w:t>Rp 829.765.200</w:t>
+              <w:t>Rp 736.974.800</w:t>
             </w:r>
           </w:p>
         </w:tc>
         <w:tc>
           <w:tcPr>
             <w:tcW w:w="1843" w:type="dxa"/>
-            <w:tcBorders>
-              <w:top w:val="single" w:sz="4" w:space="0" w:color="FFFFFF"/>
-              <w:left w:val="single" w:sz="4" w:space="0" w:color="FFFFFF"/>
-              <w:bottom w:val="single" w:sz="4" w:space="0" w:color="FFFFFF"/>
-              <w:right w:val="single" w:sz="4" w:space="0" w:color="FFFFFF"/>
-            </w:tcBorders>
-            <w:shd w:val="clear" w:color="EDEDED" w:fill="EDEDED"/>
-            <w:noWrap/>
-            <w:vAlign w:val="bottom"/>
-            <w:hideMark/>
-          </w:tcPr>
-          <w:p>
-            <w:pPr>
-              <w:spacing w:line="240" w:lineRule="auto"/>
-              <w:jc w:val="right"/>
-              <w:rPr>
-                <w:rFonts w:ascii="Calibri" w:eastAsia="Times New Roman" w:hAnsi="Calibri" w:cs="Calibri"/>
-                <w:color w:val="000000"/>
-                <w:lang w:val="id-ID"/>
-              </w:rPr>
-            </w:pPr>
-            <w:r>
-              <w:rPr>
-                <w:rFonts w:ascii="Calibri" w:eastAsia="Times New Roman" w:hAnsi="Calibri" w:cs="Calibri"/>
-                <w:color w:val="000000"/>
-                <w:lang w:val="id-ID"/>
-              </w:rPr>
-              <w:t>Rp 1.034.140.000</w:t>
-            </w:r>
-          </w:p>
-        </w:tc>
-        <w:tc>
-          <w:tcPr>
-            <w:tcW w:w="1701" w:type="dxa"/>
-            <w:tcBorders>
-              <w:top w:val="single" w:sz="4" w:space="0" w:color="FFFFFF"/>
-              <w:left w:val="single" w:sz="4" w:space="0" w:color="FFFFFF"/>
-              <w:bottom w:val="single" w:sz="4" w:space="0" w:color="FFFFFF"/>
-              <w:right w:val="single" w:sz="4" w:space="0" w:color="FFFFFF"/>
-            </w:tcBorders>
-            <w:shd w:val="clear" w:color="EDEDED" w:fill="EDEDED"/>
-            <w:noWrap/>
-            <w:vAlign w:val="bottom"/>
-            <w:hideMark/>
-          </w:tcPr>
-          <w:p>
-            <w:pPr>
-              <w:spacing w:line="240" w:lineRule="auto"/>
-              <w:jc w:val="right"/>
-              <w:rPr>
-                <w:rFonts w:ascii="Calibri" w:eastAsia="Times New Roman" w:hAnsi="Calibri" w:cs="Calibri"/>
-                <w:color w:val="000000"/>
-                <w:lang w:val="id-ID"/>
-              </w:rPr>
-            </w:pPr>
-            <w:r>
-              <w:rPr>
-                <w:rFonts w:ascii="Calibri" w:eastAsia="Times New Roman" w:hAnsi="Calibri" w:cs="Calibri"/>
-                <w:color w:val="000000"/>
-                <w:lang w:val="id-ID"/>
-              </w:rPr>
-              <w:t>Rp 204.374.800</w:t>
-            </w:r>
-          </w:p>
-        </w:tc>
-        <w:tc>
-          <w:tcPr>
-            <w:tcW w:w="1701" w:type="dxa"/>
-            <w:tcBorders>
-              <w:top w:val="single" w:sz="4" w:space="0" w:color="FFFFFF"/>
-              <w:left w:val="single" w:sz="4" w:space="0" w:color="FFFFFF"/>
-              <w:bottom w:val="single" w:sz="4" w:space="0" w:color="FFFFFF"/>
-              <w:right w:val="single" w:sz="4" w:space="0" w:color="FFFFFF"/>
-            </w:tcBorders>
-            <w:shd w:val="clear" w:color="EDEDED" w:fill="EDEDED"/>
-            <w:noWrap/>
-            <w:vAlign w:val="bottom"/>
-            <w:hideMark/>
-          </w:tcPr>
-          <w:p>
-            <w:pPr>
-              <w:spacing w:line="240" w:lineRule="auto"/>
-              <w:jc w:val="right"/>
-              <w:rPr>
-                <w:rFonts w:ascii="Calibri" w:eastAsia="Times New Roman" w:hAnsi="Calibri" w:cs="Calibri"/>
-                <w:color w:val="000000"/>
-                <w:lang w:val="id-ID"/>
-              </w:rPr>
-            </w:pPr>
-            <w:r>
-              <w:rPr>
-                <w:rFonts w:ascii="Calibri" w:eastAsia="Times New Roman" w:hAnsi="Calibri" w:cs="Calibri"/>
-                <w:color w:val="000000"/>
-                <w:lang w:val="id-ID"/>
-              </w:rPr>
-              <w:t>Rp 136.974.800</w:t>
-            </w:r>
-          </w:p>
-        </w:tc>
-        <w:tc>
-          <w:tcPr>
-            <w:tcW w:w="1701" w:type="dxa"/>
             <w:tcBorders>
               <w:top w:val="single" w:sz="4" w:space="0" w:color="FFFFFF"/>
               <w:left w:val="single" w:sz="4" w:space="0" w:color="FFFFFF"/>
@@ -12136,7 +12136,7 @@
                 <w:color w:val="000000"/>
                 <w:lang w:val="id-ID"/>
               </w:rPr>
-              <w:t>Rp 295.514.800</w:t>
+              <w:t>Rp 760.714.800</w:t>
             </w:r>
           </w:p>
         </w:tc>
@@ -12181,7 +12181,143 @@
         </w:tc>
         <w:tc>
           <w:tcPr>
-            <w:tcW w:w="1765" w:type="dxa"/>
+            <w:tcW w:w="1623" w:type="dxa"/>
+            <w:tcBorders>
+              <w:top w:val="single" w:sz="4" w:space="0" w:color="FFFFFF" w:themeColor="background1"/>
+              <w:left w:val="single" w:sz="4" w:space="0" w:color="FFFFFF"/>
+              <w:bottom w:val="single" w:sz="4" w:space="0" w:color="FFFFFF" w:themeColor="background1"/>
+              <w:right w:val="single" w:sz="4" w:space="0" w:color="FFFFFF"/>
+            </w:tcBorders>
+            <w:shd w:val="clear" w:color="DBDBDB" w:fill="DBDBDB"/>
+            <w:noWrap/>
+            <w:vAlign w:val="bottom"/>
+            <w:hideMark/>
+          </w:tcPr>
+          <w:p>
+            <w:pPr>
+              <w:spacing w:line="240" w:lineRule="auto"/>
+              <w:jc w:val="left"/>
+              <w:rPr>
+                <w:rFonts w:ascii="Calibri" w:eastAsia="Times New Roman" w:hAnsi="Calibri" w:cs="Calibri"/>
+                <w:color w:val="000000"/>
+                <w:lang w:val="id-ID"/>
+              </w:rPr>
+            </w:pPr>
+            <w:r>
+              <w:rPr>
+                <w:rFonts w:ascii="Calibri" w:eastAsia="Times New Roman" w:hAnsi="Calibri" w:cs="Calibri"/>
+                <w:color w:val="000000"/>
+                <w:lang w:val="id-ID"/>
+              </w:rPr>
+              <w:t>-</w:t>
+            </w:r>
+          </w:p>
+        </w:tc>
+        <w:tc>
+          <w:tcPr>
+            <w:tcW w:w="1842" w:type="dxa"/>
+            <w:tcBorders>
+              <w:top w:val="single" w:sz="4" w:space="0" w:color="FFFFFF"/>
+              <w:left w:val="single" w:sz="4" w:space="0" w:color="FFFFFF"/>
+              <w:bottom w:val="single" w:sz="4" w:space="0" w:color="FFFFFF"/>
+              <w:right w:val="single" w:sz="4" w:space="0" w:color="FFFFFF" w:themeColor="background1"/>
+            </w:tcBorders>
+            <w:shd w:val="clear" w:color="DBDBDB" w:fill="DBDBDB"/>
+            <w:noWrap/>
+            <w:vAlign w:val="bottom"/>
+            <w:hideMark/>
+          </w:tcPr>
+          <w:p>
+            <w:pPr>
+              <w:spacing w:line="240" w:lineRule="auto"/>
+              <w:jc w:val="right"/>
+              <w:rPr>
+                <w:rFonts w:ascii="Calibri" w:eastAsia="Times New Roman" w:hAnsi="Calibri" w:cs="Calibri"/>
+                <w:color w:val="000000"/>
+                <w:lang w:val="id-ID"/>
+              </w:rPr>
+            </w:pPr>
+            <w:r>
+              <w:rPr>
+                <w:rFonts w:ascii="Calibri" w:eastAsia="Times New Roman" w:hAnsi="Calibri" w:cs="Calibri"/>
+                <w:color w:val="000000"/>
+                <w:lang w:val="id-ID"/>
+              </w:rPr>
+              <w:t>Rp 912.741.720</w:t>
+            </w:r>
+          </w:p>
+        </w:tc>
+        <w:tc>
+          <w:tcPr>
+            <w:tcW w:w="1843" w:type="dxa"/>
+            <w:tcBorders>
+              <w:top w:val="single" w:sz="4" w:space="0" w:color="FFFFFF" w:themeColor="background1"/>
+              <w:left w:val="single" w:sz="4" w:space="0" w:color="FFFFFF" w:themeColor="background1"/>
+              <w:bottom w:val="single" w:sz="4" w:space="0" w:color="FFFFFF" w:themeColor="background1"/>
+              <w:right w:val="single" w:sz="4" w:space="0" w:color="FFFFFF" w:themeColor="background1"/>
+            </w:tcBorders>
+            <w:shd w:val="clear" w:color="DBDBDB" w:fill="DBDBDB"/>
+            <w:noWrap/>
+            <w:vAlign w:val="bottom"/>
+            <w:hideMark/>
+          </w:tcPr>
+          <w:p>
+            <w:pPr>
+              <w:spacing w:line="240" w:lineRule="auto"/>
+              <w:jc w:val="right"/>
+              <w:rPr>
+                <w:rFonts w:ascii="Calibri" w:eastAsia="Times New Roman" w:hAnsi="Calibri" w:cs="Calibri"/>
+                <w:color w:val="000000"/>
+                <w:lang w:val="id-ID"/>
+              </w:rPr>
+            </w:pPr>
+            <w:r>
+              <w:rPr>
+                <w:rFonts w:ascii="Calibri" w:eastAsia="Times New Roman" w:hAnsi="Calibri" w:cs="Calibri"/>
+                <w:color w:val="000000"/>
+                <w:lang w:val="id-ID"/>
+              </w:rPr>
+              <w:t>Rp 1.853.356.000</w:t>
+            </w:r>
+          </w:p>
+        </w:tc>
+        <w:tc>
+          <w:tcPr>
+            <w:tcW w:w="1843" w:type="dxa"/>
+            <w:tcBorders>
+              <w:top w:val="single" w:sz="4" w:space="0" w:color="FFFFFF"/>
+              <w:left w:val="single" w:sz="4" w:space="0" w:color="FFFFFF" w:themeColor="background1"/>
+              <w:bottom w:val="single" w:sz="4" w:space="0" w:color="FFFFFF" w:themeColor="background1"/>
+              <w:right w:val="single" w:sz="4" w:space="0" w:color="FFFFFF"/>
+            </w:tcBorders>
+            <w:shd w:val="clear" w:color="DBDBDB" w:fill="DBDBDB"/>
+            <w:noWrap/>
+            <w:vAlign w:val="bottom"/>
+            <w:hideMark/>
+          </w:tcPr>
+          <w:p>
+            <w:pPr>
+              <w:spacing w:line="240" w:lineRule="auto"/>
+              <w:jc w:val="right"/>
+              <w:rPr>
+                <w:rFonts w:ascii="Calibri" w:eastAsia="Times New Roman" w:hAnsi="Calibri" w:cs="Calibri"/>
+                <w:color w:val="000000"/>
+                <w:lang w:val="id-ID"/>
+              </w:rPr>
+            </w:pPr>
+            <w:r>
+              <w:rPr>
+                <w:rFonts w:ascii="Calibri" w:eastAsia="Times New Roman" w:hAnsi="Calibri" w:cs="Calibri"/>
+                <w:color w:val="000000"/>
+                <w:lang w:val="id-ID"/>
+              </w:rPr>
+              <w:t>Rp 940.614.280</w:t>
+            </w:r>
+          </w:p>
+        </w:tc>
+        <w:tc>
+          <w:tcPr>
+            <w:tcW w:w="1701" w:type="dxa"/>
             <w:tcBorders>
               <w:top w:val="single" w:sz="4" w:space="0" w:color="FFFFFF"/>
               <w:left w:val="single" w:sz="4" w:space="0" w:color="FFFFFF"/>
@@ -12196,40 +12332,6 @@
           <w:p>
             <w:pPr>
               <w:spacing w:line="240" w:lineRule="auto"/>
-              <w:jc w:val="left"/>
-              <w:rPr>
-                <w:rFonts w:ascii="Calibri" w:eastAsia="Times New Roman" w:hAnsi="Calibri" w:cs="Calibri"/>
-                <w:color w:val="000000"/>
-                <w:lang w:val="id-ID"/>
-              </w:rPr>
-            </w:pPr>
-            <w:r>
-              <w:rPr>
-                <w:rFonts w:ascii="Calibri" w:eastAsia="Times New Roman" w:hAnsi="Calibri" w:cs="Calibri"/>
-                <w:color w:val="000000"/>
-                <w:lang w:val="id-ID"/>
-              </w:rPr>
-              <w:t>-</w:t>
-            </w:r>
-          </w:p>
-        </w:tc>
-        <w:tc>
-          <w:tcPr>
-            <w:tcW w:w="1842" w:type="dxa"/>
-            <w:tcBorders>
-              <w:top w:val="single" w:sz="4" w:space="0" w:color="FFFFFF"/>
-              <w:left w:val="single" w:sz="4" w:space="0" w:color="FFFFFF"/>
-              <w:bottom w:val="single" w:sz="4" w:space="0" w:color="FFFFFF"/>
-              <w:right w:val="single" w:sz="4" w:space="0" w:color="FFFFFF"/>
-            </w:tcBorders>
-            <w:shd w:val="clear" w:color="DBDBDB" w:fill="DBDBDB"/>
-            <w:noWrap/>
-            <w:vAlign w:val="bottom"/>
-            <w:hideMark/>
-          </w:tcPr>
-          <w:p>
-            <w:pPr>
-              <w:spacing w:line="240" w:lineRule="auto"/>
               <w:jc w:val="right"/>
               <w:rPr>
                 <w:rFonts w:ascii="Calibri" w:eastAsia="Times New Roman" w:hAnsi="Calibri" w:cs="Calibri"/>
@@ -12243,115 +12345,13 @@
                 <w:color w:val="000000"/>
                 <w:lang w:val="id-ID"/>
               </w:rPr>
-              <w:t>Rp 912.741.720</w:t>
+              <w:t>Rp 873.214.280</w:t>
             </w:r>
           </w:p>
         </w:tc>
         <w:tc>
           <w:tcPr>
             <w:tcW w:w="1843" w:type="dxa"/>
-            <w:tcBorders>
-              <w:top w:val="single" w:sz="4" w:space="0" w:color="FFFFFF"/>
-              <w:left w:val="single" w:sz="4" w:space="0" w:color="FFFFFF"/>
-              <w:bottom w:val="single" w:sz="4" w:space="0" w:color="FFFFFF"/>
-              <w:right w:val="single" w:sz="4" w:space="0" w:color="FFFFFF"/>
-            </w:tcBorders>
-            <w:shd w:val="clear" w:color="DBDBDB" w:fill="DBDBDB"/>
-            <w:noWrap/>
-            <w:vAlign w:val="bottom"/>
-            <w:hideMark/>
-          </w:tcPr>
-          <w:p>
-            <w:pPr>
-              <w:spacing w:line="240" w:lineRule="auto"/>
-              <w:jc w:val="right"/>
-              <w:rPr>
-                <w:rFonts w:ascii="Calibri" w:eastAsia="Times New Roman" w:hAnsi="Calibri" w:cs="Calibri"/>
-                <w:color w:val="000000"/>
-                <w:lang w:val="id-ID"/>
-              </w:rPr>
-            </w:pPr>
-            <w:r>
-              <w:rPr>
-                <w:rFonts w:ascii="Calibri" w:eastAsia="Times New Roman" w:hAnsi="Calibri" w:cs="Calibri"/>
-                <w:color w:val="000000"/>
-                <w:lang w:val="id-ID"/>
-              </w:rPr>
-              <w:t>Rp 1.303.356.000</w:t>
-            </w:r>
-          </w:p>
-        </w:tc>
-        <w:tc>
-          <w:tcPr>
-            <w:tcW w:w="1701" w:type="dxa"/>
-            <w:tcBorders>
-              <w:top w:val="single" w:sz="4" w:space="0" w:color="FFFFFF"/>
-              <w:left w:val="single" w:sz="4" w:space="0" w:color="FFFFFF"/>
-              <w:bottom w:val="single" w:sz="4" w:space="0" w:color="FFFFFF"/>
-              <w:right w:val="single" w:sz="4" w:space="0" w:color="FFFFFF"/>
-            </w:tcBorders>
-            <w:shd w:val="clear" w:color="DBDBDB" w:fill="DBDBDB"/>
-            <w:noWrap/>
-            <w:vAlign w:val="bottom"/>
-            <w:hideMark/>
-          </w:tcPr>
-          <w:p>
-            <w:pPr>
-              <w:spacing w:line="240" w:lineRule="auto"/>
-              <w:jc w:val="right"/>
-              <w:rPr>
-                <w:rFonts w:ascii="Calibri" w:eastAsia="Times New Roman" w:hAnsi="Calibri" w:cs="Calibri"/>
-                <w:color w:val="000000"/>
-                <w:lang w:val="id-ID"/>
-              </w:rPr>
-            </w:pPr>
-            <w:r>
-              <w:rPr>
-                <w:rFonts w:ascii="Calibri" w:eastAsia="Times New Roman" w:hAnsi="Calibri" w:cs="Calibri"/>
-                <w:color w:val="000000"/>
-                <w:lang w:val="id-ID"/>
-              </w:rPr>
-              <w:t>Rp 390.614.280</w:t>
-            </w:r>
-          </w:p>
-        </w:tc>
-        <w:tc>
-          <w:tcPr>
-            <w:tcW w:w="1701" w:type="dxa"/>
-            <w:tcBorders>
-              <w:top w:val="single" w:sz="4" w:space="0" w:color="FFFFFF"/>
-              <w:left w:val="single" w:sz="4" w:space="0" w:color="FFFFFF"/>
-              <w:bottom w:val="single" w:sz="4" w:space="0" w:color="FFFFFF"/>
-              <w:right w:val="single" w:sz="4" w:space="0" w:color="FFFFFF"/>
-            </w:tcBorders>
-            <w:shd w:val="clear" w:color="DBDBDB" w:fill="DBDBDB"/>
-            <w:noWrap/>
-            <w:vAlign w:val="bottom"/>
-            <w:hideMark/>
-          </w:tcPr>
-          <w:p>
-            <w:pPr>
-              <w:spacing w:line="240" w:lineRule="auto"/>
-              <w:jc w:val="right"/>
-              <w:rPr>
-                <w:rFonts w:ascii="Calibri" w:eastAsia="Times New Roman" w:hAnsi="Calibri" w:cs="Calibri"/>
-                <w:color w:val="000000"/>
-                <w:lang w:val="id-ID"/>
-              </w:rPr>
-            </w:pPr>
-            <w:r>
-              <w:rPr>
-                <w:rFonts w:ascii="Calibri" w:eastAsia="Times New Roman" w:hAnsi="Calibri" w:cs="Calibri"/>
-                <w:color w:val="000000"/>
-                <w:lang w:val="id-ID"/>
-              </w:rPr>
-              <w:t>Rp 323.214.280</w:t>
-            </w:r>
-          </w:p>
-        </w:tc>
-        <w:tc>
-          <w:tcPr>
-            <w:tcW w:w="1701" w:type="dxa"/>
             <w:tcBorders>
               <w:top w:val="single" w:sz="4" w:space="0" w:color="FFFFFF"/>
               <w:left w:val="single" w:sz="4" w:space="0" w:color="FFFFFF"/>
@@ -12379,7 +12379,7 @@
                 <w:color w:val="000000"/>
                 <w:lang w:val="id-ID"/>
               </w:rPr>
-              <w:t>Rp 594.989.080</w:t>
+              <w:t>Rp 1.633.929.080</w:t>
             </w:r>
           </w:p>
         </w:tc>
@@ -12424,7 +12424,143 @@
         </w:tc>
         <w:tc>
           <w:tcPr>
-            <w:tcW w:w="1765" w:type="dxa"/>
+            <w:tcW w:w="1623" w:type="dxa"/>
+            <w:tcBorders>
+              <w:top w:val="single" w:sz="4" w:space="0" w:color="FFFFFF" w:themeColor="background1"/>
+              <w:left w:val="single" w:sz="4" w:space="0" w:color="FFFFFF"/>
+              <w:bottom w:val="single" w:sz="4" w:space="0" w:color="FFFFFF" w:themeColor="background1"/>
+              <w:right w:val="single" w:sz="4" w:space="0" w:color="FFFFFF"/>
+            </w:tcBorders>
+            <w:shd w:val="clear" w:color="EDEDED" w:fill="EDEDED"/>
+            <w:noWrap/>
+            <w:vAlign w:val="bottom"/>
+            <w:hideMark/>
+          </w:tcPr>
+          <w:p>
+            <w:pPr>
+              <w:spacing w:line="240" w:lineRule="auto"/>
+              <w:jc w:val="left"/>
+              <w:rPr>
+                <w:rFonts w:ascii="Calibri" w:eastAsia="Times New Roman" w:hAnsi="Calibri" w:cs="Calibri"/>
+                <w:color w:val="000000"/>
+                <w:lang w:val="id-ID"/>
+              </w:rPr>
+            </w:pPr>
+            <w:r>
+              <w:rPr>
+                <w:rFonts w:ascii="Calibri" w:eastAsia="Times New Roman" w:hAnsi="Calibri" w:cs="Calibri"/>
+                <w:color w:val="000000"/>
+                <w:lang w:val="id-ID"/>
+              </w:rPr>
+              <w:t>-</w:t>
+            </w:r>
+          </w:p>
+        </w:tc>
+        <w:tc>
+          <w:tcPr>
+            <w:tcW w:w="1842" w:type="dxa"/>
+            <w:tcBorders>
+              <w:top w:val="single" w:sz="4" w:space="0" w:color="FFFFFF"/>
+              <w:left w:val="single" w:sz="4" w:space="0" w:color="FFFFFF"/>
+              <w:bottom w:val="single" w:sz="4" w:space="0" w:color="FFFFFF"/>
+              <w:right w:val="single" w:sz="4" w:space="0" w:color="FFFFFF" w:themeColor="background1"/>
+            </w:tcBorders>
+            <w:shd w:val="clear" w:color="EDEDED" w:fill="EDEDED"/>
+            <w:noWrap/>
+            <w:vAlign w:val="bottom"/>
+            <w:hideMark/>
+          </w:tcPr>
+          <w:p>
+            <w:pPr>
+              <w:spacing w:line="240" w:lineRule="auto"/>
+              <w:jc w:val="right"/>
+              <w:rPr>
+                <w:rFonts w:ascii="Calibri" w:eastAsia="Times New Roman" w:hAnsi="Calibri" w:cs="Calibri"/>
+                <w:color w:val="000000"/>
+                <w:lang w:val="id-ID"/>
+              </w:rPr>
+            </w:pPr>
+            <w:r>
+              <w:rPr>
+                <w:rFonts w:ascii="Calibri" w:eastAsia="Times New Roman" w:hAnsi="Calibri" w:cs="Calibri"/>
+                <w:color w:val="000000"/>
+                <w:lang w:val="id-ID"/>
+              </w:rPr>
+              <w:t>Rp 1.004.015.892</w:t>
+            </w:r>
+          </w:p>
+        </w:tc>
+        <w:tc>
+          <w:tcPr>
+            <w:tcW w:w="1843" w:type="dxa"/>
+            <w:tcBorders>
+              <w:top w:val="single" w:sz="4" w:space="0" w:color="FFFFFF" w:themeColor="background1"/>
+              <w:left w:val="single" w:sz="4" w:space="0" w:color="FFFFFF" w:themeColor="background1"/>
+              <w:bottom w:val="single" w:sz="4" w:space="0" w:color="FFFFFF" w:themeColor="background1"/>
+              <w:right w:val="single" w:sz="4" w:space="0" w:color="FFFFFF" w:themeColor="background1"/>
+            </w:tcBorders>
+            <w:shd w:val="clear" w:color="EDEDED" w:fill="EDEDED"/>
+            <w:noWrap/>
+            <w:vAlign w:val="bottom"/>
+            <w:hideMark/>
+          </w:tcPr>
+          <w:p>
+            <w:pPr>
+              <w:spacing w:line="240" w:lineRule="auto"/>
+              <w:jc w:val="right"/>
+              <w:rPr>
+                <w:rFonts w:ascii="Calibri" w:eastAsia="Times New Roman" w:hAnsi="Calibri" w:cs="Calibri"/>
+                <w:color w:val="000000"/>
+                <w:lang w:val="id-ID"/>
+              </w:rPr>
+            </w:pPr>
+            <w:r>
+              <w:rPr>
+                <w:rFonts w:ascii="Calibri" w:eastAsia="Times New Roman" w:hAnsi="Calibri" w:cs="Calibri"/>
+                <w:color w:val="000000"/>
+                <w:lang w:val="id-ID"/>
+              </w:rPr>
+              <w:t>Rp 1.962.804.000</w:t>
+            </w:r>
+          </w:p>
+        </w:tc>
+        <w:tc>
+          <w:tcPr>
+            <w:tcW w:w="1843" w:type="dxa"/>
+            <w:tcBorders>
+              <w:top w:val="single" w:sz="4" w:space="0" w:color="FFFFFF" w:themeColor="background1"/>
+              <w:left w:val="single" w:sz="4" w:space="0" w:color="FFFFFF" w:themeColor="background1"/>
+              <w:bottom w:val="single" w:sz="4" w:space="0" w:color="FFFFFF"/>
+              <w:right w:val="single" w:sz="4" w:space="0" w:color="FFFFFF"/>
+            </w:tcBorders>
+            <w:shd w:val="clear" w:color="EDEDED" w:fill="EDEDED"/>
+            <w:noWrap/>
+            <w:vAlign w:val="bottom"/>
+            <w:hideMark/>
+          </w:tcPr>
+          <w:p>
+            <w:pPr>
+              <w:spacing w:line="240" w:lineRule="auto"/>
+              <w:jc w:val="right"/>
+              <w:rPr>
+                <w:rFonts w:ascii="Calibri" w:eastAsia="Times New Roman" w:hAnsi="Calibri" w:cs="Calibri"/>
+                <w:color w:val="000000"/>
+                <w:lang w:val="id-ID"/>
+              </w:rPr>
+            </w:pPr>
+            <w:r>
+              <w:rPr>
+                <w:rFonts w:ascii="Calibri" w:eastAsia="Times New Roman" w:hAnsi="Calibri" w:cs="Calibri"/>
+                <w:color w:val="000000"/>
+                <w:lang w:val="id-ID"/>
+              </w:rPr>
+              <w:t>Rp 958.788.108</w:t>
+            </w:r>
+          </w:p>
+        </w:tc>
+        <w:tc>
+          <w:tcPr>
+            <w:tcW w:w="1701" w:type="dxa"/>
             <w:tcBorders>
               <w:top w:val="single" w:sz="4" w:space="0" w:color="FFFFFF"/>
               <w:left w:val="single" w:sz="4" w:space="0" w:color="FFFFFF"/>
@@ -12439,40 +12575,6 @@
           <w:p>
             <w:pPr>
               <w:spacing w:line="240" w:lineRule="auto"/>
-              <w:jc w:val="left"/>
-              <w:rPr>
-                <w:rFonts w:ascii="Calibri" w:eastAsia="Times New Roman" w:hAnsi="Calibri" w:cs="Calibri"/>
-                <w:color w:val="000000"/>
-                <w:lang w:val="id-ID"/>
-              </w:rPr>
-            </w:pPr>
-            <w:r>
-              <w:rPr>
-                <w:rFonts w:ascii="Calibri" w:eastAsia="Times New Roman" w:hAnsi="Calibri" w:cs="Calibri"/>
-                <w:color w:val="000000"/>
-                <w:lang w:val="id-ID"/>
-              </w:rPr>
-              <w:t>-</w:t>
-            </w:r>
-          </w:p>
-        </w:tc>
-        <w:tc>
-          <w:tcPr>
-            <w:tcW w:w="1842" w:type="dxa"/>
-            <w:tcBorders>
-              <w:top w:val="single" w:sz="4" w:space="0" w:color="FFFFFF"/>
-              <w:left w:val="single" w:sz="4" w:space="0" w:color="FFFFFF"/>
-              <w:bottom w:val="single" w:sz="4" w:space="0" w:color="FFFFFF"/>
-              <w:right w:val="single" w:sz="4" w:space="0" w:color="FFFFFF"/>
-            </w:tcBorders>
-            <w:shd w:val="clear" w:color="EDEDED" w:fill="EDEDED"/>
-            <w:noWrap/>
-            <w:vAlign w:val="bottom"/>
-            <w:hideMark/>
-          </w:tcPr>
-          <w:p>
-            <w:pPr>
-              <w:spacing w:line="240" w:lineRule="auto"/>
               <w:jc w:val="right"/>
               <w:rPr>
                 <w:rFonts w:ascii="Calibri" w:eastAsia="Times New Roman" w:hAnsi="Calibri" w:cs="Calibri"/>
@@ -12486,115 +12588,13 @@
                 <w:color w:val="000000"/>
                 <w:lang w:val="id-ID"/>
               </w:rPr>
-              <w:t>Rp 1.004.015.892</w:t>
+              <w:t>Rp 891.388.108</w:t>
             </w:r>
           </w:p>
         </w:tc>
         <w:tc>
           <w:tcPr>
             <w:tcW w:w="1843" w:type="dxa"/>
-            <w:tcBorders>
-              <w:top w:val="single" w:sz="4" w:space="0" w:color="FFFFFF"/>
-              <w:left w:val="single" w:sz="4" w:space="0" w:color="FFFFFF"/>
-              <w:bottom w:val="single" w:sz="4" w:space="0" w:color="FFFFFF"/>
-              <w:right w:val="single" w:sz="4" w:space="0" w:color="FFFFFF"/>
-            </w:tcBorders>
-            <w:shd w:val="clear" w:color="EDEDED" w:fill="EDEDED"/>
-            <w:noWrap/>
-            <w:vAlign w:val="bottom"/>
-            <w:hideMark/>
-          </w:tcPr>
-          <w:p>
-            <w:pPr>
-              <w:spacing w:line="240" w:lineRule="auto"/>
-              <w:jc w:val="right"/>
-              <w:rPr>
-                <w:rFonts w:ascii="Calibri" w:eastAsia="Times New Roman" w:hAnsi="Calibri" w:cs="Calibri"/>
-                <w:color w:val="000000"/>
-                <w:lang w:val="id-ID"/>
-              </w:rPr>
-            </w:pPr>
-            <w:r>
-              <w:rPr>
-                <w:rFonts w:ascii="Calibri" w:eastAsia="Times New Roman" w:hAnsi="Calibri" w:cs="Calibri"/>
-                <w:color w:val="000000"/>
-                <w:lang w:val="id-ID"/>
-              </w:rPr>
-              <w:t>Rp 1.462.804.000</w:t>
-            </w:r>
-          </w:p>
-        </w:tc>
-        <w:tc>
-          <w:tcPr>
-            <w:tcW w:w="1701" w:type="dxa"/>
-            <w:tcBorders>
-              <w:top w:val="single" w:sz="4" w:space="0" w:color="FFFFFF"/>
-              <w:left w:val="single" w:sz="4" w:space="0" w:color="FFFFFF"/>
-              <w:bottom w:val="single" w:sz="4" w:space="0" w:color="FFFFFF"/>
-              <w:right w:val="single" w:sz="4" w:space="0" w:color="FFFFFF"/>
-            </w:tcBorders>
-            <w:shd w:val="clear" w:color="EDEDED" w:fill="EDEDED"/>
-            <w:noWrap/>
-            <w:vAlign w:val="bottom"/>
-            <w:hideMark/>
-          </w:tcPr>
-          <w:p>
-            <w:pPr>
-              <w:spacing w:line="240" w:lineRule="auto"/>
-              <w:jc w:val="right"/>
-              <w:rPr>
-                <w:rFonts w:ascii="Calibri" w:eastAsia="Times New Roman" w:hAnsi="Calibri" w:cs="Calibri"/>
-                <w:color w:val="000000"/>
-                <w:lang w:val="id-ID"/>
-              </w:rPr>
-            </w:pPr>
-            <w:r>
-              <w:rPr>
-                <w:rFonts w:ascii="Calibri" w:eastAsia="Times New Roman" w:hAnsi="Calibri" w:cs="Calibri"/>
-                <w:color w:val="000000"/>
-                <w:lang w:val="id-ID"/>
-              </w:rPr>
-              <w:t>Rp 458.788.108</w:t>
-            </w:r>
-          </w:p>
-        </w:tc>
-        <w:tc>
-          <w:tcPr>
-            <w:tcW w:w="1701" w:type="dxa"/>
-            <w:tcBorders>
-              <w:top w:val="single" w:sz="4" w:space="0" w:color="FFFFFF"/>
-              <w:left w:val="single" w:sz="4" w:space="0" w:color="FFFFFF"/>
-              <w:bottom w:val="single" w:sz="4" w:space="0" w:color="FFFFFF"/>
-              <w:right w:val="single" w:sz="4" w:space="0" w:color="FFFFFF"/>
-            </w:tcBorders>
-            <w:shd w:val="clear" w:color="EDEDED" w:fill="EDEDED"/>
-            <w:noWrap/>
-            <w:vAlign w:val="bottom"/>
-            <w:hideMark/>
-          </w:tcPr>
-          <w:p>
-            <w:pPr>
-              <w:spacing w:line="240" w:lineRule="auto"/>
-              <w:jc w:val="right"/>
-              <w:rPr>
-                <w:rFonts w:ascii="Calibri" w:eastAsia="Times New Roman" w:hAnsi="Calibri" w:cs="Calibri"/>
-                <w:color w:val="000000"/>
-                <w:lang w:val="id-ID"/>
-              </w:rPr>
-            </w:pPr>
-            <w:r>
-              <w:rPr>
-                <w:rFonts w:ascii="Calibri" w:eastAsia="Times New Roman" w:hAnsi="Calibri" w:cs="Calibri"/>
-                <w:color w:val="000000"/>
-                <w:lang w:val="id-ID"/>
-              </w:rPr>
-              <w:t>Rp 391.388.108</w:t>
-            </w:r>
-          </w:p>
-        </w:tc>
-        <w:tc>
-          <w:tcPr>
-            <w:tcW w:w="1701" w:type="dxa"/>
             <w:tcBorders>
               <w:top w:val="single" w:sz="4" w:space="0" w:color="FFFFFF"/>
               <w:left w:val="single" w:sz="4" w:space="0" w:color="FFFFFF"/>
@@ -12622,7 +12622,7 @@
                 <w:color w:val="000000"/>
                 <w:lang w:val="id-ID"/>
               </w:rPr>
-              <w:t>Rp 849.402.388</w:t>
+              <w:t>Rp 2.525.317.188</w:t>
             </w:r>
           </w:p>
         </w:tc>
@@ -12667,7 +12667,143 @@
         </w:tc>
         <w:tc>
           <w:tcPr>
-            <w:tcW w:w="1765" w:type="dxa"/>
+            <w:tcW w:w="1623" w:type="dxa"/>
+            <w:tcBorders>
+              <w:top w:val="single" w:sz="4" w:space="0" w:color="FFFFFF" w:themeColor="background1"/>
+              <w:left w:val="single" w:sz="4" w:space="0" w:color="FFFFFF"/>
+              <w:bottom w:val="single" w:sz="4" w:space="0" w:color="FFFFFF"/>
+              <w:right w:val="single" w:sz="4" w:space="0" w:color="FFFFFF"/>
+            </w:tcBorders>
+            <w:shd w:val="clear" w:color="DBDBDB" w:fill="DBDBDB"/>
+            <w:noWrap/>
+            <w:vAlign w:val="bottom"/>
+            <w:hideMark/>
+          </w:tcPr>
+          <w:p>
+            <w:pPr>
+              <w:spacing w:line="240" w:lineRule="auto"/>
+              <w:jc w:val="left"/>
+              <w:rPr>
+                <w:rFonts w:ascii="Calibri" w:eastAsia="Times New Roman" w:hAnsi="Calibri" w:cs="Calibri"/>
+                <w:color w:val="000000"/>
+                <w:lang w:val="id-ID"/>
+              </w:rPr>
+            </w:pPr>
+            <w:r>
+              <w:rPr>
+                <w:rFonts w:ascii="Calibri" w:eastAsia="Times New Roman" w:hAnsi="Calibri" w:cs="Calibri"/>
+                <w:color w:val="000000"/>
+                <w:lang w:val="id-ID"/>
+              </w:rPr>
+              <w:t>-</w:t>
+            </w:r>
+          </w:p>
+        </w:tc>
+        <w:tc>
+          <w:tcPr>
+            <w:tcW w:w="1842" w:type="dxa"/>
+            <w:tcBorders>
+              <w:top w:val="single" w:sz="4" w:space="0" w:color="FFFFFF"/>
+              <w:left w:val="single" w:sz="4" w:space="0" w:color="FFFFFF"/>
+              <w:bottom w:val="single" w:sz="4" w:space="0" w:color="FFFFFF"/>
+              <w:right w:val="single" w:sz="4" w:space="0" w:color="FFFFFF" w:themeColor="background1"/>
+            </w:tcBorders>
+            <w:shd w:val="clear" w:color="DBDBDB" w:fill="DBDBDB"/>
+            <w:noWrap/>
+            <w:vAlign w:val="bottom"/>
+            <w:hideMark/>
+          </w:tcPr>
+          <w:p>
+            <w:pPr>
+              <w:spacing w:line="240" w:lineRule="auto"/>
+              <w:jc w:val="right"/>
+              <w:rPr>
+                <w:rFonts w:ascii="Calibri" w:eastAsia="Times New Roman" w:hAnsi="Calibri" w:cs="Calibri"/>
+                <w:color w:val="000000"/>
+                <w:lang w:val="id-ID"/>
+              </w:rPr>
+            </w:pPr>
+            <w:r>
+              <w:rPr>
+                <w:rFonts w:ascii="Calibri" w:eastAsia="Times New Roman" w:hAnsi="Calibri" w:cs="Calibri"/>
+                <w:color w:val="000000"/>
+                <w:lang w:val="id-ID"/>
+              </w:rPr>
+              <w:t>Rp 1.104.417.481</w:t>
+            </w:r>
+          </w:p>
+        </w:tc>
+        <w:tc>
+          <w:tcPr>
+            <w:tcW w:w="1843" w:type="dxa"/>
+            <w:tcBorders>
+              <w:top w:val="single" w:sz="4" w:space="0" w:color="FFFFFF" w:themeColor="background1"/>
+              <w:left w:val="single" w:sz="4" w:space="0" w:color="FFFFFF" w:themeColor="background1"/>
+              <w:bottom w:val="single" w:sz="4" w:space="0" w:color="FFFFFF" w:themeColor="background1"/>
+              <w:right w:val="single" w:sz="4" w:space="0" w:color="FFFFFF" w:themeColor="background1"/>
+            </w:tcBorders>
+            <w:shd w:val="clear" w:color="DBDBDB" w:fill="DBDBDB"/>
+            <w:noWrap/>
+            <w:vAlign w:val="bottom"/>
+            <w:hideMark/>
+          </w:tcPr>
+          <w:p>
+            <w:pPr>
+              <w:spacing w:line="240" w:lineRule="auto"/>
+              <w:jc w:val="right"/>
+              <w:rPr>
+                <w:rFonts w:ascii="Calibri" w:eastAsia="Times New Roman" w:hAnsi="Calibri" w:cs="Calibri"/>
+                <w:color w:val="000000"/>
+                <w:lang w:val="id-ID"/>
+              </w:rPr>
+            </w:pPr>
+            <w:r>
+              <w:rPr>
+                <w:rFonts w:ascii="Calibri" w:eastAsia="Times New Roman" w:hAnsi="Calibri" w:cs="Calibri"/>
+                <w:color w:val="000000"/>
+                <w:lang w:val="id-ID"/>
+              </w:rPr>
+              <w:t>Rp 2.084.804.000</w:t>
+            </w:r>
+          </w:p>
+        </w:tc>
+        <w:tc>
+          <w:tcPr>
+            <w:tcW w:w="1843" w:type="dxa"/>
+            <w:tcBorders>
+              <w:top w:val="single" w:sz="4" w:space="0" w:color="FFFFFF"/>
+              <w:left w:val="single" w:sz="4" w:space="0" w:color="FFFFFF" w:themeColor="background1"/>
+              <w:bottom w:val="single" w:sz="4" w:space="0" w:color="FFFFFF"/>
+              <w:right w:val="single" w:sz="4" w:space="0" w:color="FFFFFF"/>
+            </w:tcBorders>
+            <w:shd w:val="clear" w:color="DBDBDB" w:fill="DBDBDB"/>
+            <w:noWrap/>
+            <w:vAlign w:val="bottom"/>
+            <w:hideMark/>
+          </w:tcPr>
+          <w:p>
+            <w:pPr>
+              <w:spacing w:line="240" w:lineRule="auto"/>
+              <w:jc w:val="right"/>
+              <w:rPr>
+                <w:rFonts w:ascii="Calibri" w:eastAsia="Times New Roman" w:hAnsi="Calibri" w:cs="Calibri"/>
+                <w:color w:val="000000"/>
+                <w:lang w:val="id-ID"/>
+              </w:rPr>
+            </w:pPr>
+            <w:r>
+              <w:rPr>
+                <w:rFonts w:ascii="Calibri" w:eastAsia="Times New Roman" w:hAnsi="Calibri" w:cs="Calibri"/>
+                <w:color w:val="000000"/>
+                <w:lang w:val="id-ID"/>
+              </w:rPr>
+              <w:t>Rp 980.386.519</w:t>
+            </w:r>
+          </w:p>
+        </w:tc>
+        <w:tc>
+          <w:tcPr>
+            <w:tcW w:w="1701" w:type="dxa"/>
             <w:tcBorders>
               <w:top w:val="single" w:sz="4" w:space="0" w:color="FFFFFF"/>
               <w:left w:val="single" w:sz="4" w:space="0" w:color="FFFFFF"/>
@@ -12682,40 +12818,6 @@
           <w:p>
             <w:pPr>
               <w:spacing w:line="240" w:lineRule="auto"/>
-              <w:jc w:val="left"/>
-              <w:rPr>
-                <w:rFonts w:ascii="Calibri" w:eastAsia="Times New Roman" w:hAnsi="Calibri" w:cs="Calibri"/>
-                <w:color w:val="000000"/>
-                <w:lang w:val="id-ID"/>
-              </w:rPr>
-            </w:pPr>
-            <w:r>
-              <w:rPr>
-                <w:rFonts w:ascii="Calibri" w:eastAsia="Times New Roman" w:hAnsi="Calibri" w:cs="Calibri"/>
-                <w:color w:val="000000"/>
-                <w:lang w:val="id-ID"/>
-              </w:rPr>
-              <w:t>-</w:t>
-            </w:r>
-          </w:p>
-        </w:tc>
-        <w:tc>
-          <w:tcPr>
-            <w:tcW w:w="1842" w:type="dxa"/>
-            <w:tcBorders>
-              <w:top w:val="single" w:sz="4" w:space="0" w:color="FFFFFF"/>
-              <w:left w:val="single" w:sz="4" w:space="0" w:color="FFFFFF"/>
-              <w:bottom w:val="single" w:sz="4" w:space="0" w:color="FFFFFF"/>
-              <w:right w:val="single" w:sz="4" w:space="0" w:color="FFFFFF"/>
-            </w:tcBorders>
-            <w:shd w:val="clear" w:color="DBDBDB" w:fill="DBDBDB"/>
-            <w:noWrap/>
-            <w:vAlign w:val="bottom"/>
-            <w:hideMark/>
-          </w:tcPr>
-          <w:p>
-            <w:pPr>
-              <w:spacing w:line="240" w:lineRule="auto"/>
               <w:jc w:val="right"/>
               <w:rPr>
                 <w:rFonts w:ascii="Calibri" w:eastAsia="Times New Roman" w:hAnsi="Calibri" w:cs="Calibri"/>
@@ -12729,115 +12831,13 @@
                 <w:color w:val="000000"/>
                 <w:lang w:val="id-ID"/>
               </w:rPr>
-              <w:t>Rp 1.104.417.481</w:t>
+              <w:t>Rp 912.986.519</w:t>
             </w:r>
           </w:p>
         </w:tc>
         <w:tc>
           <w:tcPr>
             <w:tcW w:w="1843" w:type="dxa"/>
-            <w:tcBorders>
-              <w:top w:val="single" w:sz="4" w:space="0" w:color="FFFFFF"/>
-              <w:left w:val="single" w:sz="4" w:space="0" w:color="FFFFFF"/>
-              <w:bottom w:val="single" w:sz="4" w:space="0" w:color="FFFFFF"/>
-              <w:right w:val="single" w:sz="4" w:space="0" w:color="FFFFFF"/>
-            </w:tcBorders>
-            <w:shd w:val="clear" w:color="DBDBDB" w:fill="DBDBDB"/>
-            <w:noWrap/>
-            <w:vAlign w:val="bottom"/>
-            <w:hideMark/>
-          </w:tcPr>
-          <w:p>
-            <w:pPr>
-              <w:spacing w:line="240" w:lineRule="auto"/>
-              <w:jc w:val="right"/>
-              <w:rPr>
-                <w:rFonts w:ascii="Calibri" w:eastAsia="Times New Roman" w:hAnsi="Calibri" w:cs="Calibri"/>
-                <w:color w:val="000000"/>
-                <w:lang w:val="id-ID"/>
-              </w:rPr>
-            </w:pPr>
-            <w:r>
-              <w:rPr>
-                <w:rFonts w:ascii="Calibri" w:eastAsia="Times New Roman" w:hAnsi="Calibri" w:cs="Calibri"/>
-                <w:color w:val="000000"/>
-                <w:lang w:val="id-ID"/>
-              </w:rPr>
-              <w:t>Rp 1.634.804.000</w:t>
-            </w:r>
-          </w:p>
-        </w:tc>
-        <w:tc>
-          <w:tcPr>
-            <w:tcW w:w="1701" w:type="dxa"/>
-            <w:tcBorders>
-              <w:top w:val="single" w:sz="4" w:space="0" w:color="FFFFFF"/>
-              <w:left w:val="single" w:sz="4" w:space="0" w:color="FFFFFF"/>
-              <w:bottom w:val="single" w:sz="4" w:space="0" w:color="FFFFFF"/>
-              <w:right w:val="single" w:sz="4" w:space="0" w:color="FFFFFF"/>
-            </w:tcBorders>
-            <w:shd w:val="clear" w:color="DBDBDB" w:fill="DBDBDB"/>
-            <w:noWrap/>
-            <w:vAlign w:val="bottom"/>
-            <w:hideMark/>
-          </w:tcPr>
-          <w:p>
-            <w:pPr>
-              <w:spacing w:line="240" w:lineRule="auto"/>
-              <w:jc w:val="right"/>
-              <w:rPr>
-                <w:rFonts w:ascii="Calibri" w:eastAsia="Times New Roman" w:hAnsi="Calibri" w:cs="Calibri"/>
-                <w:color w:val="000000"/>
-                <w:lang w:val="id-ID"/>
-              </w:rPr>
-            </w:pPr>
-            <w:r>
-              <w:rPr>
-                <w:rFonts w:ascii="Calibri" w:eastAsia="Times New Roman" w:hAnsi="Calibri" w:cs="Calibri"/>
-                <w:color w:val="000000"/>
-                <w:lang w:val="id-ID"/>
-              </w:rPr>
-              <w:t>Rp 530.386.519</w:t>
-            </w:r>
-          </w:p>
-        </w:tc>
-        <w:tc>
-          <w:tcPr>
-            <w:tcW w:w="1701" w:type="dxa"/>
-            <w:tcBorders>
-              <w:top w:val="single" w:sz="4" w:space="0" w:color="FFFFFF"/>
-              <w:left w:val="single" w:sz="4" w:space="0" w:color="FFFFFF"/>
-              <w:bottom w:val="single" w:sz="4" w:space="0" w:color="FFFFFF"/>
-              <w:right w:val="single" w:sz="4" w:space="0" w:color="FFFFFF"/>
-            </w:tcBorders>
-            <w:shd w:val="clear" w:color="DBDBDB" w:fill="DBDBDB"/>
-            <w:noWrap/>
-            <w:vAlign w:val="bottom"/>
-            <w:hideMark/>
-          </w:tcPr>
-          <w:p>
-            <w:pPr>
-              <w:spacing w:line="240" w:lineRule="auto"/>
-              <w:jc w:val="right"/>
-              <w:rPr>
-                <w:rFonts w:ascii="Calibri" w:eastAsia="Times New Roman" w:hAnsi="Calibri" w:cs="Calibri"/>
-                <w:color w:val="000000"/>
-                <w:lang w:val="id-ID"/>
-              </w:rPr>
-            </w:pPr>
-            <w:r>
-              <w:rPr>
-                <w:rFonts w:ascii="Calibri" w:eastAsia="Times New Roman" w:hAnsi="Calibri" w:cs="Calibri"/>
-                <w:color w:val="000000"/>
-                <w:lang w:val="id-ID"/>
-              </w:rPr>
-              <w:t>Rp 462.986.519</w:t>
-            </w:r>
-          </w:p>
-        </w:tc>
-        <w:tc>
-          <w:tcPr>
-            <w:tcW w:w="1701" w:type="dxa"/>
             <w:tcBorders>
               <w:top w:val="single" w:sz="4" w:space="0" w:color="FFFFFF"/>
               <w:left w:val="single" w:sz="4" w:space="0" w:color="FFFFFF"/>
@@ -12865,7 +12865,7 @@
                 <w:color w:val="000000"/>
                 <w:lang w:val="id-ID"/>
               </w:rPr>
-              <w:t>Rp 989.174.627</w:t>
+              <w:t>Rp 3.438.303.707</w:t>
             </w:r>
           </w:p>
         </w:tc>
@@ -12910,7 +12910,7 @@
         </w:tc>
         <w:tc>
           <w:tcPr>
-            <w:tcW w:w="1765" w:type="dxa"/>
+            <w:tcW w:w="1623" w:type="dxa"/>
             <w:tcBorders>
               <w:top w:val="single" w:sz="4" w:space="0" w:color="FFFFFF"/>
               <w:left w:val="single" w:sz="4" w:space="0" w:color="FFFFFF"/>
@@ -12949,6 +12949,74 @@
               <w:top w:val="single" w:sz="4" w:space="0" w:color="FFFFFF"/>
               <w:left w:val="single" w:sz="4" w:space="0" w:color="FFFFFF"/>
               <w:bottom w:val="single" w:sz="4" w:space="0" w:color="FFFFFF"/>
+              <w:right w:val="single" w:sz="4" w:space="0" w:color="FFFFFF" w:themeColor="background1"/>
+            </w:tcBorders>
+            <w:shd w:val="clear" w:color="EDEDED" w:fill="EDEDED"/>
+            <w:noWrap/>
+            <w:vAlign w:val="bottom"/>
+            <w:hideMark/>
+          </w:tcPr>
+          <w:p>
+            <w:pPr>
+              <w:spacing w:line="240" w:lineRule="auto"/>
+              <w:jc w:val="right"/>
+              <w:rPr>
+                <w:rFonts w:ascii="Calibri" w:eastAsia="Times New Roman" w:hAnsi="Calibri" w:cs="Calibri"/>
+                <w:color w:val="000000"/>
+                <w:lang w:val="id-ID"/>
+              </w:rPr>
+            </w:pPr>
+            <w:r>
+              <w:rPr>
+                <w:rFonts w:ascii="Calibri" w:eastAsia="Times New Roman" w:hAnsi="Calibri" w:cs="Calibri"/>
+                <w:color w:val="000000"/>
+                <w:lang w:val="id-ID"/>
+              </w:rPr>
+              <w:t>Rp 1.214.859.229</w:t>
+            </w:r>
+          </w:p>
+        </w:tc>
+        <w:tc>
+          <w:tcPr>
+            <w:tcW w:w="1843" w:type="dxa"/>
+            <w:tcBorders>
+              <w:top w:val="single" w:sz="4" w:space="0" w:color="FFFFFF" w:themeColor="background1"/>
+              <w:left w:val="single" w:sz="4" w:space="0" w:color="FFFFFF" w:themeColor="background1"/>
+              <w:bottom w:val="single" w:sz="4" w:space="0" w:color="FFFFFF" w:themeColor="background1"/>
+              <w:right w:val="single" w:sz="4" w:space="0" w:color="FFFFFF" w:themeColor="background1"/>
+            </w:tcBorders>
+            <w:shd w:val="clear" w:color="EDEDED" w:fill="EDEDED"/>
+            <w:noWrap/>
+            <w:vAlign w:val="bottom"/>
+            <w:hideMark/>
+          </w:tcPr>
+          <w:p>
+            <w:pPr>
+              <w:spacing w:line="240" w:lineRule="auto"/>
+              <w:jc w:val="right"/>
+              <w:rPr>
+                <w:rFonts w:ascii="Calibri" w:eastAsia="Times New Roman" w:hAnsi="Calibri" w:cs="Calibri"/>
+                <w:color w:val="000000"/>
+                <w:lang w:val="id-ID"/>
+              </w:rPr>
+            </w:pPr>
+            <w:r>
+              <w:rPr>
+                <w:rFonts w:ascii="Calibri" w:eastAsia="Times New Roman" w:hAnsi="Calibri" w:cs="Calibri"/>
+                <w:color w:val="000000"/>
+                <w:lang w:val="id-ID"/>
+              </w:rPr>
+              <w:t>Rp 2.211.472.000</w:t>
+            </w:r>
+          </w:p>
+        </w:tc>
+        <w:tc>
+          <w:tcPr>
+            <w:tcW w:w="1843" w:type="dxa"/>
+            <w:tcBorders>
+              <w:top w:val="single" w:sz="4" w:space="0" w:color="FFFFFF"/>
+              <w:left w:val="single" w:sz="4" w:space="0" w:color="FFFFFF" w:themeColor="background1"/>
+              <w:bottom w:val="single" w:sz="4" w:space="0" w:color="FFFFFF"/>
               <w:right w:val="single" w:sz="4" w:space="0" w:color="FFFFFF"/>
             </w:tcBorders>
             <w:shd w:val="clear" w:color="EDEDED" w:fill="EDEDED"/>
@@ -12972,13 +13040,13 @@
                 <w:color w:val="000000"/>
                 <w:lang w:val="id-ID"/>
               </w:rPr>
-              <w:t>Rp 1.214.859.229</w:t>
-            </w:r>
-          </w:p>
-        </w:tc>
-        <w:tc>
-          <w:tcPr>
-            <w:tcW w:w="1843" w:type="dxa"/>
+              <w:t>Rp 996.612.771</w:t>
+            </w:r>
+          </w:p>
+        </w:tc>
+        <w:tc>
+          <w:tcPr>
+            <w:tcW w:w="1701" w:type="dxa"/>
             <w:tcBorders>
               <w:top w:val="single" w:sz="4" w:space="0" w:color="FFFFFF"/>
               <w:left w:val="single" w:sz="4" w:space="0" w:color="FFFFFF"/>
@@ -13006,81 +13074,13 @@
                 <w:color w:val="000000"/>
                 <w:lang w:val="id-ID"/>
               </w:rPr>
-              <w:t>Rp 1.661.472.000</w:t>
-            </w:r>
-          </w:p>
-        </w:tc>
-        <w:tc>
-          <w:tcPr>
-            <w:tcW w:w="1701" w:type="dxa"/>
-            <w:tcBorders>
-              <w:top w:val="single" w:sz="4" w:space="0" w:color="FFFFFF"/>
-              <w:left w:val="single" w:sz="4" w:space="0" w:color="FFFFFF"/>
-              <w:bottom w:val="single" w:sz="4" w:space="0" w:color="FFFFFF"/>
-              <w:right w:val="single" w:sz="4" w:space="0" w:color="FFFFFF"/>
-            </w:tcBorders>
-            <w:shd w:val="clear" w:color="EDEDED" w:fill="EDEDED"/>
-            <w:noWrap/>
-            <w:vAlign w:val="bottom"/>
-            <w:hideMark/>
-          </w:tcPr>
-          <w:p>
-            <w:pPr>
-              <w:spacing w:line="240" w:lineRule="auto"/>
-              <w:jc w:val="right"/>
-              <w:rPr>
-                <w:rFonts w:ascii="Calibri" w:eastAsia="Times New Roman" w:hAnsi="Calibri" w:cs="Calibri"/>
-                <w:color w:val="000000"/>
-                <w:lang w:val="id-ID"/>
-              </w:rPr>
-            </w:pPr>
-            <w:r>
-              <w:rPr>
-                <w:rFonts w:ascii="Calibri" w:eastAsia="Times New Roman" w:hAnsi="Calibri" w:cs="Calibri"/>
-                <w:color w:val="000000"/>
-                <w:lang w:val="id-ID"/>
-              </w:rPr>
-              <w:t>Rp 446.612.771</w:t>
-            </w:r>
-          </w:p>
-        </w:tc>
-        <w:tc>
-          <w:tcPr>
-            <w:tcW w:w="1701" w:type="dxa"/>
-            <w:tcBorders>
-              <w:top w:val="single" w:sz="4" w:space="0" w:color="FFFFFF"/>
-              <w:left w:val="single" w:sz="4" w:space="0" w:color="FFFFFF"/>
-              <w:bottom w:val="single" w:sz="4" w:space="0" w:color="FFFFFF"/>
-              <w:right w:val="single" w:sz="4" w:space="0" w:color="FFFFFF"/>
-            </w:tcBorders>
-            <w:shd w:val="clear" w:color="EDEDED" w:fill="EDEDED"/>
-            <w:noWrap/>
-            <w:vAlign w:val="bottom"/>
-            <w:hideMark/>
-          </w:tcPr>
-          <w:p>
-            <w:pPr>
-              <w:spacing w:line="240" w:lineRule="auto"/>
-              <w:jc w:val="right"/>
-              <w:rPr>
-                <w:rFonts w:ascii="Calibri" w:eastAsia="Times New Roman" w:hAnsi="Calibri" w:cs="Calibri"/>
-                <w:color w:val="000000"/>
-                <w:lang w:val="id-ID"/>
-              </w:rPr>
-            </w:pPr>
-            <w:r>
-              <w:rPr>
-                <w:rFonts w:ascii="Calibri" w:eastAsia="Times New Roman" w:hAnsi="Calibri" w:cs="Calibri"/>
-                <w:color w:val="000000"/>
-                <w:lang w:val="id-ID"/>
-              </w:rPr>
-              <w:t>Rp 379.212.771</w:t>
-            </w:r>
-          </w:p>
-        </w:tc>
-        <w:tc>
-          <w:tcPr>
-            <w:tcW w:w="1701" w:type="dxa"/>
+              <w:t>Rp 929.212.771</w:t>
+            </w:r>
+          </w:p>
+        </w:tc>
+        <w:tc>
+          <w:tcPr>
+            <w:tcW w:w="1843" w:type="dxa"/>
             <w:tcBorders>
               <w:top w:val="single" w:sz="4" w:space="0" w:color="FFFFFF"/>
               <w:left w:val="single" w:sz="4" w:space="0" w:color="FFFFFF"/>
@@ -13108,7 +13108,7 @@
                 <w:color w:val="000000"/>
                 <w:lang w:val="id-ID"/>
               </w:rPr>
-              <w:t>Rp 976.999.289</w:t>
+              <w:t>Rp 4.367.516.477</w:t>
             </w:r>
           </w:p>
         </w:tc>
@@ -13153,7 +13153,7 @@
         </w:tc>
         <w:tc>
           <w:tcPr>
-            <w:tcW w:w="1765" w:type="dxa"/>
+            <w:tcW w:w="1623" w:type="dxa"/>
             <w:tcBorders>
               <w:top w:val="single" w:sz="4" w:space="0" w:color="FFFFFF"/>
               <w:left w:val="single" w:sz="4" w:space="0" w:color="FFFFFF"/>
@@ -13192,6 +13192,74 @@
               <w:top w:val="single" w:sz="4" w:space="0" w:color="FFFFFF"/>
               <w:left w:val="single" w:sz="4" w:space="0" w:color="FFFFFF"/>
               <w:bottom w:val="single" w:sz="4" w:space="0" w:color="FFFFFF"/>
+              <w:right w:val="single" w:sz="4" w:space="0" w:color="FFFFFF" w:themeColor="background1"/>
+            </w:tcBorders>
+            <w:shd w:val="clear" w:color="DBDBDB" w:fill="DBDBDB"/>
+            <w:noWrap/>
+            <w:vAlign w:val="bottom"/>
+            <w:hideMark/>
+          </w:tcPr>
+          <w:p>
+            <w:pPr>
+              <w:spacing w:line="240" w:lineRule="auto"/>
+              <w:jc w:val="right"/>
+              <w:rPr>
+                <w:rFonts w:ascii="Calibri" w:eastAsia="Times New Roman" w:hAnsi="Calibri" w:cs="Calibri"/>
+                <w:color w:val="000000"/>
+                <w:lang w:val="id-ID"/>
+              </w:rPr>
+            </w:pPr>
+            <w:r>
+              <w:rPr>
+                <w:rFonts w:ascii="Calibri" w:eastAsia="Times New Roman" w:hAnsi="Calibri" w:cs="Calibri"/>
+                <w:color w:val="000000"/>
+                <w:lang w:val="id-ID"/>
+              </w:rPr>
+              <w:t>Rp 1.336.345.152</w:t>
+            </w:r>
+          </w:p>
+        </w:tc>
+        <w:tc>
+          <w:tcPr>
+            <w:tcW w:w="1843" w:type="dxa"/>
+            <w:tcBorders>
+              <w:top w:val="single" w:sz="4" w:space="0" w:color="FFFFFF" w:themeColor="background1"/>
+              <w:left w:val="single" w:sz="4" w:space="0" w:color="FFFFFF" w:themeColor="background1"/>
+              <w:bottom w:val="single" w:sz="4" w:space="0" w:color="FFFFFF" w:themeColor="background1"/>
+              <w:right w:val="single" w:sz="4" w:space="0" w:color="FFFFFF" w:themeColor="background1"/>
+            </w:tcBorders>
+            <w:shd w:val="clear" w:color="DBDBDB" w:fill="DBDBDB"/>
+            <w:noWrap/>
+            <w:vAlign w:val="bottom"/>
+            <w:hideMark/>
+          </w:tcPr>
+          <w:p>
+            <w:pPr>
+              <w:spacing w:line="240" w:lineRule="auto"/>
+              <w:jc w:val="right"/>
+              <w:rPr>
+                <w:rFonts w:ascii="Calibri" w:eastAsia="Times New Roman" w:hAnsi="Calibri" w:cs="Calibri"/>
+                <w:color w:val="000000"/>
+                <w:lang w:val="id-ID"/>
+              </w:rPr>
+            </w:pPr>
+            <w:r>
+              <w:rPr>
+                <w:rFonts w:ascii="Calibri" w:eastAsia="Times New Roman" w:hAnsi="Calibri" w:cs="Calibri"/>
+                <w:color w:val="000000"/>
+                <w:lang w:val="id-ID"/>
+              </w:rPr>
+              <w:t>Rp 2.377.472.000</w:t>
+            </w:r>
+          </w:p>
+        </w:tc>
+        <w:tc>
+          <w:tcPr>
+            <w:tcW w:w="1843" w:type="dxa"/>
+            <w:tcBorders>
+              <w:top w:val="single" w:sz="4" w:space="0" w:color="FFFFFF"/>
+              <w:left w:val="single" w:sz="4" w:space="0" w:color="FFFFFF" w:themeColor="background1"/>
+              <w:bottom w:val="single" w:sz="4" w:space="0" w:color="FFFFFF"/>
               <w:right w:val="single" w:sz="4" w:space="0" w:color="FFFFFF"/>
             </w:tcBorders>
             <w:shd w:val="clear" w:color="DBDBDB" w:fill="DBDBDB"/>
@@ -13215,13 +13283,13 @@
                 <w:color w:val="000000"/>
                 <w:lang w:val="id-ID"/>
               </w:rPr>
-              <w:t>Rp 1.336.345.152</w:t>
-            </w:r>
-          </w:p>
-        </w:tc>
-        <w:tc>
-          <w:tcPr>
-            <w:tcW w:w="1843" w:type="dxa"/>
+              <w:t>Rp 1.041.126.848</w:t>
+            </w:r>
+          </w:p>
+        </w:tc>
+        <w:tc>
+          <w:tcPr>
+            <w:tcW w:w="1701" w:type="dxa"/>
             <w:tcBorders>
               <w:top w:val="single" w:sz="4" w:space="0" w:color="FFFFFF"/>
               <w:left w:val="single" w:sz="4" w:space="0" w:color="FFFFFF"/>
@@ -13249,81 +13317,13 @@
                 <w:color w:val="000000"/>
                 <w:lang w:val="id-ID"/>
               </w:rPr>
-              <w:t>Rp 1.777.472.000</w:t>
-            </w:r>
-          </w:p>
-        </w:tc>
-        <w:tc>
-          <w:tcPr>
-            <w:tcW w:w="1701" w:type="dxa"/>
-            <w:tcBorders>
-              <w:top w:val="single" w:sz="4" w:space="0" w:color="FFFFFF"/>
-              <w:left w:val="single" w:sz="4" w:space="0" w:color="FFFFFF"/>
-              <w:bottom w:val="single" w:sz="4" w:space="0" w:color="FFFFFF"/>
-              <w:right w:val="single" w:sz="4" w:space="0" w:color="FFFFFF"/>
-            </w:tcBorders>
-            <w:shd w:val="clear" w:color="DBDBDB" w:fill="DBDBDB"/>
-            <w:noWrap/>
-            <w:vAlign w:val="bottom"/>
-            <w:hideMark/>
-          </w:tcPr>
-          <w:p>
-            <w:pPr>
-              <w:spacing w:line="240" w:lineRule="auto"/>
-              <w:jc w:val="right"/>
-              <w:rPr>
-                <w:rFonts w:ascii="Calibri" w:eastAsia="Times New Roman" w:hAnsi="Calibri" w:cs="Calibri"/>
-                <w:color w:val="000000"/>
-                <w:lang w:val="id-ID"/>
-              </w:rPr>
-            </w:pPr>
-            <w:r>
-              <w:rPr>
-                <w:rFonts w:ascii="Calibri" w:eastAsia="Times New Roman" w:hAnsi="Calibri" w:cs="Calibri"/>
-                <w:color w:val="000000"/>
-                <w:lang w:val="id-ID"/>
-              </w:rPr>
-              <w:t>Rp 441.126.848</w:t>
-            </w:r>
-          </w:p>
-        </w:tc>
-        <w:tc>
-          <w:tcPr>
-            <w:tcW w:w="1701" w:type="dxa"/>
-            <w:tcBorders>
-              <w:top w:val="single" w:sz="4" w:space="0" w:color="FFFFFF"/>
-              <w:left w:val="single" w:sz="4" w:space="0" w:color="FFFFFF"/>
-              <w:bottom w:val="single" w:sz="4" w:space="0" w:color="FFFFFF"/>
-              <w:right w:val="single" w:sz="4" w:space="0" w:color="FFFFFF"/>
-            </w:tcBorders>
-            <w:shd w:val="clear" w:color="DBDBDB" w:fill="DBDBDB"/>
-            <w:noWrap/>
-            <w:vAlign w:val="bottom"/>
-            <w:hideMark/>
-          </w:tcPr>
-          <w:p>
-            <w:pPr>
-              <w:spacing w:line="240" w:lineRule="auto"/>
-              <w:jc w:val="right"/>
-              <w:rPr>
-                <w:rFonts w:ascii="Calibri" w:eastAsia="Times New Roman" w:hAnsi="Calibri" w:cs="Calibri"/>
-                <w:color w:val="000000"/>
-                <w:lang w:val="id-ID"/>
-              </w:rPr>
-            </w:pPr>
-            <w:r>
-              <w:rPr>
-                <w:rFonts w:ascii="Calibri" w:eastAsia="Times New Roman" w:hAnsi="Calibri" w:cs="Calibri"/>
-                <w:color w:val="000000"/>
-                <w:lang w:val="id-ID"/>
-              </w:rPr>
-              <w:t>Rp 373.726.848</w:t>
-            </w:r>
-          </w:p>
-        </w:tc>
-        <w:tc>
-          <w:tcPr>
-            <w:tcW w:w="1701" w:type="dxa"/>
+              <w:t>Rp 973.726.848</w:t>
+            </w:r>
+          </w:p>
+        </w:tc>
+        <w:tc>
+          <w:tcPr>
+            <w:tcW w:w="1843" w:type="dxa"/>
             <w:tcBorders>
               <w:top w:val="single" w:sz="4" w:space="0" w:color="FFFFFF"/>
               <w:left w:val="single" w:sz="4" w:space="0" w:color="FFFFFF"/>
@@ -13351,7 +13351,7 @@
                 <w:color w:val="000000"/>
                 <w:lang w:val="id-ID"/>
               </w:rPr>
-              <w:t>Rp 887.739.618</w:t>
+              <w:t>Rp 5.341.243.325</w:t>
             </w:r>
           </w:p>
         </w:tc>
@@ -13396,7 +13396,7 @@
         </w:tc>
         <w:tc>
           <w:tcPr>
-            <w:tcW w:w="1765" w:type="dxa"/>
+            <w:tcW w:w="1623" w:type="dxa"/>
             <w:tcBorders>
               <w:top w:val="single" w:sz="4" w:space="0" w:color="FFFFFF"/>
               <w:left w:val="single" w:sz="4" w:space="0" w:color="FFFFFF"/>
@@ -13435,6 +13435,74 @@
               <w:top w:val="single" w:sz="4" w:space="0" w:color="FFFFFF"/>
               <w:left w:val="single" w:sz="4" w:space="0" w:color="FFFFFF"/>
               <w:bottom w:val="single" w:sz="4" w:space="0" w:color="FFFFFF"/>
+              <w:right w:val="single" w:sz="4" w:space="0" w:color="FFFFFF" w:themeColor="background1"/>
+            </w:tcBorders>
+            <w:shd w:val="clear" w:color="EDEDED" w:fill="EDEDED"/>
+            <w:noWrap/>
+            <w:vAlign w:val="bottom"/>
+            <w:hideMark/>
+          </w:tcPr>
+          <w:p>
+            <w:pPr>
+              <w:spacing w:line="240" w:lineRule="auto"/>
+              <w:jc w:val="right"/>
+              <w:rPr>
+                <w:rFonts w:ascii="Calibri" w:eastAsia="Times New Roman" w:hAnsi="Calibri" w:cs="Calibri"/>
+                <w:color w:val="000000"/>
+                <w:lang w:val="id-ID"/>
+              </w:rPr>
+            </w:pPr>
+            <w:r>
+              <w:rPr>
+                <w:rFonts w:ascii="Calibri" w:eastAsia="Times New Roman" w:hAnsi="Calibri" w:cs="Calibri"/>
+                <w:color w:val="000000"/>
+                <w:lang w:val="id-ID"/>
+              </w:rPr>
+              <w:t>Rp 1.469.979.667</w:t>
+            </w:r>
+          </w:p>
+        </w:tc>
+        <w:tc>
+          <w:tcPr>
+            <w:tcW w:w="1843" w:type="dxa"/>
+            <w:tcBorders>
+              <w:top w:val="single" w:sz="4" w:space="0" w:color="FFFFFF" w:themeColor="background1"/>
+              <w:left w:val="single" w:sz="4" w:space="0" w:color="FFFFFF" w:themeColor="background1"/>
+              <w:bottom w:val="single" w:sz="4" w:space="0" w:color="FFFFFF" w:themeColor="background1"/>
+              <w:right w:val="single" w:sz="4" w:space="0" w:color="FFFFFF" w:themeColor="background1"/>
+            </w:tcBorders>
+            <w:shd w:val="clear" w:color="EDEDED" w:fill="EDEDED"/>
+            <w:noWrap/>
+            <w:vAlign w:val="bottom"/>
+            <w:hideMark/>
+          </w:tcPr>
+          <w:p>
+            <w:pPr>
+              <w:spacing w:line="240" w:lineRule="auto"/>
+              <w:jc w:val="right"/>
+              <w:rPr>
+                <w:rFonts w:ascii="Calibri" w:eastAsia="Times New Roman" w:hAnsi="Calibri" w:cs="Calibri"/>
+                <w:color w:val="000000"/>
+                <w:lang w:val="id-ID"/>
+              </w:rPr>
+            </w:pPr>
+            <w:r>
+              <w:rPr>
+                <w:rFonts w:ascii="Calibri" w:eastAsia="Times New Roman" w:hAnsi="Calibri" w:cs="Calibri"/>
+                <w:color w:val="000000"/>
+                <w:lang w:val="id-ID"/>
+              </w:rPr>
+              <w:t>Rp 2.471.893.600</w:t>
+            </w:r>
+          </w:p>
+        </w:tc>
+        <w:tc>
+          <w:tcPr>
+            <w:tcW w:w="1843" w:type="dxa"/>
+            <w:tcBorders>
+              <w:top w:val="single" w:sz="4" w:space="0" w:color="FFFFFF"/>
+              <w:left w:val="single" w:sz="4" w:space="0" w:color="FFFFFF" w:themeColor="background1"/>
+              <w:bottom w:val="single" w:sz="4" w:space="0" w:color="FFFFFF"/>
               <w:right w:val="single" w:sz="4" w:space="0" w:color="FFFFFF"/>
             </w:tcBorders>
             <w:shd w:val="clear" w:color="EDEDED" w:fill="EDEDED"/>
@@ -13458,13 +13526,13 @@
                 <w:color w:val="000000"/>
                 <w:lang w:val="id-ID"/>
               </w:rPr>
-              <w:t>Rp 1.469.979.667</w:t>
-            </w:r>
-          </w:p>
-        </w:tc>
-        <w:tc>
-          <w:tcPr>
-            <w:tcW w:w="1843" w:type="dxa"/>
+              <w:t>Rp 1.001.913.933</w:t>
+            </w:r>
+          </w:p>
+        </w:tc>
+        <w:tc>
+          <w:tcPr>
+            <w:tcW w:w="1701" w:type="dxa"/>
             <w:tcBorders>
               <w:top w:val="single" w:sz="4" w:space="0" w:color="FFFFFF"/>
               <w:left w:val="single" w:sz="4" w:space="0" w:color="FFFFFF"/>
@@ -13492,81 +13560,13 @@
                 <w:color w:val="000000"/>
                 <w:lang w:val="id-ID"/>
               </w:rPr>
-              <w:t>Rp 1.871.893.600</w:t>
-            </w:r>
-          </w:p>
-        </w:tc>
-        <w:tc>
-          <w:tcPr>
-            <w:tcW w:w="1701" w:type="dxa"/>
-            <w:tcBorders>
-              <w:top w:val="single" w:sz="4" w:space="0" w:color="FFFFFF"/>
-              <w:left w:val="single" w:sz="4" w:space="0" w:color="FFFFFF"/>
-              <w:bottom w:val="single" w:sz="4" w:space="0" w:color="FFFFFF"/>
-              <w:right w:val="single" w:sz="4" w:space="0" w:color="FFFFFF"/>
-            </w:tcBorders>
-            <w:shd w:val="clear" w:color="EDEDED" w:fill="EDEDED"/>
-            <w:noWrap/>
-            <w:vAlign w:val="bottom"/>
-            <w:hideMark/>
-          </w:tcPr>
-          <w:p>
-            <w:pPr>
-              <w:spacing w:line="240" w:lineRule="auto"/>
-              <w:jc w:val="right"/>
-              <w:rPr>
-                <w:rFonts w:ascii="Calibri" w:eastAsia="Times New Roman" w:hAnsi="Calibri" w:cs="Calibri"/>
-                <w:color w:val="000000"/>
-                <w:lang w:val="id-ID"/>
-              </w:rPr>
-            </w:pPr>
-            <w:r>
-              <w:rPr>
-                <w:rFonts w:ascii="Calibri" w:eastAsia="Times New Roman" w:hAnsi="Calibri" w:cs="Calibri"/>
-                <w:color w:val="000000"/>
-                <w:lang w:val="id-ID"/>
-              </w:rPr>
-              <w:t>Rp 401.913.933</w:t>
-            </w:r>
-          </w:p>
-        </w:tc>
-        <w:tc>
-          <w:tcPr>
-            <w:tcW w:w="1701" w:type="dxa"/>
-            <w:tcBorders>
-              <w:top w:val="single" w:sz="4" w:space="0" w:color="FFFFFF"/>
-              <w:left w:val="single" w:sz="4" w:space="0" w:color="FFFFFF"/>
-              <w:bottom w:val="single" w:sz="4" w:space="0" w:color="FFFFFF"/>
-              <w:right w:val="single" w:sz="4" w:space="0" w:color="FFFFFF"/>
-            </w:tcBorders>
-            <w:shd w:val="clear" w:color="EDEDED" w:fill="EDEDED"/>
-            <w:noWrap/>
-            <w:vAlign w:val="bottom"/>
-            <w:hideMark/>
-          </w:tcPr>
-          <w:p>
-            <w:pPr>
-              <w:spacing w:line="240" w:lineRule="auto"/>
-              <w:jc w:val="right"/>
-              <w:rPr>
-                <w:rFonts w:ascii="Calibri" w:eastAsia="Times New Roman" w:hAnsi="Calibri" w:cs="Calibri"/>
-                <w:color w:val="000000"/>
-                <w:lang w:val="id-ID"/>
-              </w:rPr>
-            </w:pPr>
-            <w:r>
-              <w:rPr>
-                <w:rFonts w:ascii="Calibri" w:eastAsia="Times New Roman" w:hAnsi="Calibri" w:cs="Calibri"/>
-                <w:color w:val="000000"/>
-                <w:lang w:val="id-ID"/>
-              </w:rPr>
-              <w:t>Rp 334.513.933</w:t>
-            </w:r>
-          </w:p>
-        </w:tc>
-        <w:tc>
-          <w:tcPr>
-            <w:tcW w:w="1701" w:type="dxa"/>
+              <w:t>Rp 934.513.933</w:t>
+            </w:r>
+          </w:p>
+        </w:tc>
+        <w:tc>
+          <w:tcPr>
+            <w:tcW w:w="1843" w:type="dxa"/>
             <w:tcBorders>
               <w:top w:val="single" w:sz="4" w:space="0" w:color="FFFFFF"/>
               <w:left w:val="single" w:sz="4" w:space="0" w:color="FFFFFF"/>
@@ -13594,7 +13594,7 @@
                 <w:color w:val="000000"/>
                 <w:lang w:val="id-ID"/>
               </w:rPr>
-              <w:t>Rp 843.040.780</w:t>
+              <w:t>Rp 6.275.757.258</w:t>
             </w:r>
           </w:p>
         </w:tc>
@@ -13639,7 +13639,7 @@
         </w:tc>
         <w:tc>
           <w:tcPr>
-            <w:tcW w:w="1765" w:type="dxa"/>
+            <w:tcW w:w="1623" w:type="dxa"/>
             <w:tcBorders>
               <w:top w:val="single" w:sz="4" w:space="0" w:color="FFFFFF"/>
               <w:left w:val="single" w:sz="4" w:space="0" w:color="FFFFFF"/>
@@ -13678,6 +13678,74 @@
               <w:top w:val="single" w:sz="4" w:space="0" w:color="FFFFFF"/>
               <w:left w:val="single" w:sz="4" w:space="0" w:color="FFFFFF"/>
               <w:bottom w:val="single" w:sz="4" w:space="0" w:color="FFFFFF"/>
+              <w:right w:val="single" w:sz="4" w:space="0" w:color="FFFFFF" w:themeColor="background1"/>
+            </w:tcBorders>
+            <w:shd w:val="clear" w:color="DBDBDB" w:fill="DBDBDB"/>
+            <w:noWrap/>
+            <w:vAlign w:val="bottom"/>
+            <w:hideMark/>
+          </w:tcPr>
+          <w:p>
+            <w:pPr>
+              <w:spacing w:line="240" w:lineRule="auto"/>
+              <w:jc w:val="right"/>
+              <w:rPr>
+                <w:rFonts w:ascii="Calibri" w:eastAsia="Times New Roman" w:hAnsi="Calibri" w:cs="Calibri"/>
+                <w:color w:val="000000"/>
+                <w:lang w:val="id-ID"/>
+              </w:rPr>
+            </w:pPr>
+            <w:r>
+              <w:rPr>
+                <w:rFonts w:ascii="Calibri" w:eastAsia="Times New Roman" w:hAnsi="Calibri" w:cs="Calibri"/>
+                <w:color w:val="000000"/>
+                <w:lang w:val="id-ID"/>
+              </w:rPr>
+              <w:t>Rp 1.616.977.634</w:t>
+            </w:r>
+          </w:p>
+        </w:tc>
+        <w:tc>
+          <w:tcPr>
+            <w:tcW w:w="1843" w:type="dxa"/>
+            <w:tcBorders>
+              <w:top w:val="single" w:sz="4" w:space="0" w:color="FFFFFF" w:themeColor="background1"/>
+              <w:left w:val="single" w:sz="4" w:space="0" w:color="FFFFFF" w:themeColor="background1"/>
+              <w:bottom w:val="single" w:sz="4" w:space="0" w:color="FFFFFF" w:themeColor="background1"/>
+              <w:right w:val="single" w:sz="4" w:space="0" w:color="FFFFFF" w:themeColor="background1"/>
+            </w:tcBorders>
+            <w:shd w:val="clear" w:color="DBDBDB" w:fill="DBDBDB"/>
+            <w:noWrap/>
+            <w:vAlign w:val="bottom"/>
+            <w:hideMark/>
+          </w:tcPr>
+          <w:p>
+            <w:pPr>
+              <w:spacing w:line="240" w:lineRule="auto"/>
+              <w:jc w:val="right"/>
+              <w:rPr>
+                <w:rFonts w:ascii="Calibri" w:eastAsia="Times New Roman" w:hAnsi="Calibri" w:cs="Calibri"/>
+                <w:color w:val="000000"/>
+                <w:lang w:val="id-ID"/>
+              </w:rPr>
+            </w:pPr>
+            <w:r>
+              <w:rPr>
+                <w:rFonts w:ascii="Calibri" w:eastAsia="Times New Roman" w:hAnsi="Calibri" w:cs="Calibri"/>
+                <w:color w:val="000000"/>
+                <w:lang w:val="id-ID"/>
+              </w:rPr>
+              <w:t>Rp 2.632.136.000</w:t>
+            </w:r>
+          </w:p>
+        </w:tc>
+        <w:tc>
+          <w:tcPr>
+            <w:tcW w:w="1843" w:type="dxa"/>
+            <w:tcBorders>
+              <w:top w:val="single" w:sz="4" w:space="0" w:color="FFFFFF"/>
+              <w:left w:val="single" w:sz="4" w:space="0" w:color="FFFFFF" w:themeColor="background1"/>
+              <w:bottom w:val="single" w:sz="4" w:space="0" w:color="FFFFFF"/>
               <w:right w:val="single" w:sz="4" w:space="0" w:color="FFFFFF"/>
             </w:tcBorders>
             <w:shd w:val="clear" w:color="DBDBDB" w:fill="DBDBDB"/>
@@ -13701,13 +13769,13 @@
                 <w:color w:val="000000"/>
                 <w:lang w:val="id-ID"/>
               </w:rPr>
-              <w:t>Rp 1.616.977.634</w:t>
-            </w:r>
-          </w:p>
-        </w:tc>
-        <w:tc>
-          <w:tcPr>
-            <w:tcW w:w="1843" w:type="dxa"/>
+              <w:t>Rp 1.015.158.366</w:t>
+            </w:r>
+          </w:p>
+        </w:tc>
+        <w:tc>
+          <w:tcPr>
+            <w:tcW w:w="1701" w:type="dxa"/>
             <w:tcBorders>
               <w:top w:val="single" w:sz="4" w:space="0" w:color="FFFFFF"/>
               <w:left w:val="single" w:sz="4" w:space="0" w:color="FFFFFF"/>
@@ -13735,81 +13803,13 @@
                 <w:color w:val="000000"/>
                 <w:lang w:val="id-ID"/>
               </w:rPr>
-              <w:t>Rp 1.832.136.000</w:t>
-            </w:r>
-          </w:p>
-        </w:tc>
-        <w:tc>
-          <w:tcPr>
-            <w:tcW w:w="1701" w:type="dxa"/>
-            <w:tcBorders>
-              <w:top w:val="single" w:sz="4" w:space="0" w:color="FFFFFF"/>
-              <w:left w:val="single" w:sz="4" w:space="0" w:color="FFFFFF"/>
-              <w:bottom w:val="single" w:sz="4" w:space="0" w:color="FFFFFF"/>
-              <w:right w:val="single" w:sz="4" w:space="0" w:color="FFFFFF"/>
-            </w:tcBorders>
-            <w:shd w:val="clear" w:color="DBDBDB" w:fill="DBDBDB"/>
-            <w:noWrap/>
-            <w:vAlign w:val="bottom"/>
-            <w:hideMark/>
-          </w:tcPr>
-          <w:p>
-            <w:pPr>
-              <w:spacing w:line="240" w:lineRule="auto"/>
-              <w:jc w:val="right"/>
-              <w:rPr>
-                <w:rFonts w:ascii="Calibri" w:eastAsia="Times New Roman" w:hAnsi="Calibri" w:cs="Calibri"/>
-                <w:color w:val="000000"/>
-                <w:lang w:val="id-ID"/>
-              </w:rPr>
-            </w:pPr>
-            <w:r>
-              <w:rPr>
-                <w:rFonts w:ascii="Calibri" w:eastAsia="Times New Roman" w:hAnsi="Calibri" w:cs="Calibri"/>
-                <w:color w:val="000000"/>
-                <w:lang w:val="id-ID"/>
-              </w:rPr>
-              <w:t>Rp 215.158.366</w:t>
-            </w:r>
-          </w:p>
-        </w:tc>
-        <w:tc>
-          <w:tcPr>
-            <w:tcW w:w="1701" w:type="dxa"/>
-            <w:tcBorders>
-              <w:top w:val="single" w:sz="4" w:space="0" w:color="FFFFFF"/>
-              <w:left w:val="single" w:sz="4" w:space="0" w:color="FFFFFF"/>
-              <w:bottom w:val="single" w:sz="4" w:space="0" w:color="FFFFFF"/>
-              <w:right w:val="single" w:sz="4" w:space="0" w:color="FFFFFF"/>
-            </w:tcBorders>
-            <w:shd w:val="clear" w:color="DBDBDB" w:fill="DBDBDB"/>
-            <w:noWrap/>
-            <w:vAlign w:val="bottom"/>
-            <w:hideMark/>
-          </w:tcPr>
-          <w:p>
-            <w:pPr>
-              <w:spacing w:line="240" w:lineRule="auto"/>
-              <w:jc w:val="right"/>
-              <w:rPr>
-                <w:rFonts w:ascii="Calibri" w:eastAsia="Times New Roman" w:hAnsi="Calibri" w:cs="Calibri"/>
-                <w:color w:val="000000"/>
-                <w:lang w:val="id-ID"/>
-              </w:rPr>
-            </w:pPr>
-            <w:r>
-              <w:rPr>
-                <w:rFonts w:ascii="Calibri" w:eastAsia="Times New Roman" w:hAnsi="Calibri" w:cs="Calibri"/>
-                <w:color w:val="000000"/>
-                <w:lang w:val="id-ID"/>
-              </w:rPr>
-              <w:t>Rp 147.758.366</w:t>
-            </w:r>
-          </w:p>
-        </w:tc>
-        <w:tc>
-          <w:tcPr>
-            <w:tcW w:w="1701" w:type="dxa"/>
+              <w:t>Rp 947.758.366</w:t>
+            </w:r>
+          </w:p>
+        </w:tc>
+        <w:tc>
+          <w:tcPr>
+            <w:tcW w:w="1843" w:type="dxa"/>
             <w:tcBorders>
               <w:top w:val="single" w:sz="4" w:space="0" w:color="FFFFFF"/>
               <w:left w:val="single" w:sz="4" w:space="0" w:color="FFFFFF"/>
@@ -13837,7 +13837,7 @@
                 <w:color w:val="000000"/>
                 <w:lang w:val="id-ID"/>
               </w:rPr>
-              <w:t>Rp 617.072.298</w:t>
+              <w:t>Rp 7.223.515.624</w:t>
             </w:r>
           </w:p>
         </w:tc>
@@ -13882,7 +13882,7 @@
         </w:tc>
         <w:tc>
           <w:tcPr>
-            <w:tcW w:w="1765" w:type="dxa"/>
+            <w:tcW w:w="1623" w:type="dxa"/>
             <w:tcBorders>
               <w:top w:val="single" w:sz="4" w:space="0" w:color="FFFFFF"/>
               <w:left w:val="single" w:sz="4" w:space="0" w:color="FFFFFF"/>
@@ -13921,6 +13921,74 @@
               <w:top w:val="single" w:sz="4" w:space="0" w:color="FFFFFF"/>
               <w:left w:val="single" w:sz="4" w:space="0" w:color="FFFFFF"/>
               <w:bottom w:val="nil"/>
+              <w:right w:val="single" w:sz="4" w:space="0" w:color="FFFFFF" w:themeColor="background1"/>
+            </w:tcBorders>
+            <w:shd w:val="clear" w:color="EDEDED" w:fill="EDEDED"/>
+            <w:noWrap/>
+            <w:vAlign w:val="bottom"/>
+            <w:hideMark/>
+          </w:tcPr>
+          <w:p>
+            <w:pPr>
+              <w:spacing w:line="240" w:lineRule="auto"/>
+              <w:jc w:val="right"/>
+              <w:rPr>
+                <w:rFonts w:ascii="Calibri" w:eastAsia="Times New Roman" w:hAnsi="Calibri" w:cs="Calibri"/>
+                <w:color w:val="000000"/>
+                <w:lang w:val="id-ID"/>
+              </w:rPr>
+            </w:pPr>
+            <w:r>
+              <w:rPr>
+                <w:rFonts w:ascii="Calibri" w:eastAsia="Times New Roman" w:hAnsi="Calibri" w:cs="Calibri"/>
+                <w:color w:val="000000"/>
+                <w:lang w:val="id-ID"/>
+              </w:rPr>
+              <w:t>Rp 1.778.675.398</w:t>
+            </w:r>
+          </w:p>
+        </w:tc>
+        <w:tc>
+          <w:tcPr>
+            <w:tcW w:w="1843" w:type="dxa"/>
+            <w:tcBorders>
+              <w:top w:val="single" w:sz="4" w:space="0" w:color="FFFFFF" w:themeColor="background1"/>
+              <w:left w:val="single" w:sz="4" w:space="0" w:color="FFFFFF" w:themeColor="background1"/>
+              <w:bottom w:val="single" w:sz="4" w:space="0" w:color="FFFFFF" w:themeColor="background1"/>
+              <w:right w:val="single" w:sz="4" w:space="0" w:color="FFFFFF" w:themeColor="background1"/>
+            </w:tcBorders>
+            <w:shd w:val="clear" w:color="EDEDED" w:fill="EDEDED"/>
+            <w:noWrap/>
+            <w:vAlign w:val="bottom"/>
+            <w:hideMark/>
+          </w:tcPr>
+          <w:p>
+            <w:pPr>
+              <w:spacing w:line="240" w:lineRule="auto"/>
+              <w:jc w:val="right"/>
+              <w:rPr>
+                <w:rFonts w:ascii="Calibri" w:eastAsia="Times New Roman" w:hAnsi="Calibri" w:cs="Calibri"/>
+                <w:color w:val="000000"/>
+                <w:lang w:val="id-ID"/>
+              </w:rPr>
+            </w:pPr>
+            <w:r>
+              <w:rPr>
+                <w:rFonts w:ascii="Calibri" w:eastAsia="Times New Roman" w:hAnsi="Calibri" w:cs="Calibri"/>
+                <w:color w:val="000000"/>
+                <w:lang w:val="id-ID"/>
+              </w:rPr>
+              <w:t>Rp 2.793.468.000</w:t>
+            </w:r>
+          </w:p>
+        </w:tc>
+        <w:tc>
+          <w:tcPr>
+            <w:tcW w:w="1843" w:type="dxa"/>
+            <w:tcBorders>
+              <w:top w:val="single" w:sz="4" w:space="0" w:color="FFFFFF"/>
+              <w:left w:val="single" w:sz="4" w:space="0" w:color="FFFFFF" w:themeColor="background1"/>
+              <w:bottom w:val="nil"/>
               <w:right w:val="single" w:sz="4" w:space="0" w:color="FFFFFF"/>
             </w:tcBorders>
             <w:shd w:val="clear" w:color="EDEDED" w:fill="EDEDED"/>
@@ -13944,41 +14012,7 @@
                 <w:color w:val="000000"/>
                 <w:lang w:val="id-ID"/>
               </w:rPr>
-              <w:t>Rp 1.778.675.398</w:t>
-            </w:r>
-          </w:p>
-        </w:tc>
-        <w:tc>
-          <w:tcPr>
-            <w:tcW w:w="1843" w:type="dxa"/>
-            <w:tcBorders>
-              <w:top w:val="single" w:sz="4" w:space="0" w:color="FFFFFF"/>
-              <w:left w:val="single" w:sz="4" w:space="0" w:color="FFFFFF"/>
-              <w:bottom w:val="single" w:sz="4" w:space="0" w:color="FFFFFF"/>
-              <w:right w:val="single" w:sz="4" w:space="0" w:color="FFFFFF"/>
-            </w:tcBorders>
-            <w:shd w:val="clear" w:color="EDEDED" w:fill="EDEDED"/>
-            <w:noWrap/>
-            <w:vAlign w:val="bottom"/>
-            <w:hideMark/>
-          </w:tcPr>
-          <w:p>
-            <w:pPr>
-              <w:spacing w:line="240" w:lineRule="auto"/>
-              <w:jc w:val="right"/>
-              <w:rPr>
-                <w:rFonts w:ascii="Calibri" w:eastAsia="Times New Roman" w:hAnsi="Calibri" w:cs="Calibri"/>
-                <w:color w:val="000000"/>
-                <w:lang w:val="id-ID"/>
-              </w:rPr>
-            </w:pPr>
-            <w:r>
-              <w:rPr>
-                <w:rFonts w:ascii="Calibri" w:eastAsia="Times New Roman" w:hAnsi="Calibri" w:cs="Calibri"/>
-                <w:color w:val="000000"/>
-                <w:lang w:val="id-ID"/>
-              </w:rPr>
-              <w:t>Rp 2.043.468.000</w:t>
+              <w:t>Rp 1.014.792.602</w:t>
             </w:r>
           </w:p>
         </w:tc>
@@ -14012,47 +14046,13 @@
                 <w:color w:val="000000"/>
                 <w:lang w:val="id-ID"/>
               </w:rPr>
-              <w:t>Rp 264.792.602</w:t>
-            </w:r>
-          </w:p>
-        </w:tc>
-        <w:tc>
-          <w:tcPr>
-            <w:tcW w:w="1701" w:type="dxa"/>
-            <w:tcBorders>
-              <w:top w:val="single" w:sz="4" w:space="0" w:color="FFFFFF"/>
-              <w:left w:val="single" w:sz="4" w:space="0" w:color="FFFFFF"/>
-              <w:bottom w:val="nil"/>
-              <w:right w:val="single" w:sz="4" w:space="0" w:color="FFFFFF"/>
-            </w:tcBorders>
-            <w:shd w:val="clear" w:color="EDEDED" w:fill="EDEDED"/>
-            <w:noWrap/>
-            <w:vAlign w:val="bottom"/>
-            <w:hideMark/>
-          </w:tcPr>
-          <w:p>
-            <w:pPr>
-              <w:spacing w:line="240" w:lineRule="auto"/>
-              <w:jc w:val="right"/>
-              <w:rPr>
-                <w:rFonts w:ascii="Calibri" w:eastAsia="Times New Roman" w:hAnsi="Calibri" w:cs="Calibri"/>
-                <w:color w:val="000000"/>
-                <w:lang w:val="id-ID"/>
-              </w:rPr>
-            </w:pPr>
-            <w:r>
-              <w:rPr>
-                <w:rFonts w:ascii="Calibri" w:eastAsia="Times New Roman" w:hAnsi="Calibri" w:cs="Calibri"/>
-                <w:color w:val="000000"/>
-                <w:lang w:val="id-ID"/>
-              </w:rPr>
-              <w:t>Rp 197.392.602</w:t>
-            </w:r>
-          </w:p>
-        </w:tc>
-        <w:tc>
-          <w:tcPr>
-            <w:tcW w:w="1701" w:type="dxa"/>
+              <w:t>Rp 947.392.602</w:t>
+            </w:r>
+          </w:p>
+        </w:tc>
+        <w:tc>
+          <w:tcPr>
+            <w:tcW w:w="1843" w:type="dxa"/>
             <w:tcBorders>
               <w:top w:val="single" w:sz="4" w:space="0" w:color="FFFFFF"/>
               <w:left w:val="single" w:sz="4" w:space="0" w:color="FFFFFF"/>
@@ -14080,12 +14080,11 @@
                 <w:color w:val="000000"/>
                 <w:lang w:val="id-ID"/>
               </w:rPr>
-              <w:t>Rp 479.950.968</w:t>
+              <w:t>Rp 8.170.908.226</w:t>
             </w:r>
           </w:p>
         </w:tc>
       </w:tr>
-      <w:bookmarkEnd w:id="31"/>
     </w:tbl>
     <w:p>
       <w:pPr>
@@ -14104,6 +14103,42 @@
         <w:rPr>
           <w:lang w:val="id-ID"/>
         </w:rPr>
+        <w:fldChar w:fldCharType="begin"/>
+      </w:r>
+      <w:r>
+        <w:rPr>
+          <w:lang w:val="id-ID"/>
+        </w:rPr>
+        <w:instrText xml:space="preserve"> LINK </w:instrText>
+      </w:r>
+      <w:r>
+        <w:rPr>
+          <w:lang w:val="id-ID"/>
+        </w:rPr>
+        <w:instrText xml:space="preserve">Excel.Sheet.12 "C:\\Users\\Christine-PC\\git\\RouterMaya\\PPT\\Financial Analysis untuk BCP.xlsx" "Break Even Point!R2C2:R12C8" </w:instrText>
+      </w:r>
+      <w:r>
+        <w:rPr>
+          <w:lang w:val="id-ID"/>
+        </w:rPr>
+        <w:instrText xml:space="preserve">\a \f 4 \h  \* MERGEFORMAT </w:instrText>
+      </w:r>
+      <w:r>
+        <w:rPr>
+          <w:lang w:val="id-ID"/>
+        </w:rPr>
+        <w:fldChar w:fldCharType="separate"/>
+      </w:r>
+      <w:r>
+        <w:rPr>
+          <w:lang w:val="id-ID"/>
+        </w:rPr>
+        <w:fldChar w:fldCharType="end"/>
+      </w:r>
+      <w:r>
+        <w:rPr>
+          <w:lang w:val="id-ID"/>
+        </w:rPr>
         <w:br w:type="page"/>
       </w:r>
     </w:p>
@@ -14119,6 +14154,77 @@
           <w:lang w:val="id-ID"/>
         </w:rPr>
         <w:lastRenderedPageBreak/>
+        <mc:AlternateContent>
+          <mc:Choice Requires="wps">
+            <w:drawing>
+              <wp:anchor distT="0" distB="0" distL="114300" distR="114300" simplePos="0" relativeHeight="251686912" behindDoc="0" locked="0" layoutInCell="1" allowOverlap="1">
+                <wp:simplePos x="0" y="0"/>
+                <wp:positionH relativeFrom="column">
+                  <wp:posOffset>2235283</wp:posOffset>
+                </wp:positionH>
+                <wp:positionV relativeFrom="paragraph">
+                  <wp:posOffset>1759585</wp:posOffset>
+                </wp:positionV>
+                <wp:extent cx="153619" cy="153619"/>
+                <wp:effectExtent l="0" t="0" r="18415" b="18415"/>
+                <wp:wrapNone/>
+                <wp:docPr id="8" name="Oval 8"/>
+                <wp:cNvGraphicFramePr/>
+                <a:graphic xmlns:a="http://schemas.openxmlformats.org/drawingml/2006/main">
+                  <a:graphicData uri="http://schemas.microsoft.com/office/word/2010/wordprocessingShape">
+                    <wps:wsp>
+                      <wps:cNvSpPr/>
+                      <wps:spPr>
+                        <a:xfrm>
+                          <a:off x="0" y="0"/>
+                          <a:ext cx="153619" cy="153619"/>
+                        </a:xfrm>
+                        <a:prstGeom prst="ellipse">
+                          <a:avLst/>
+                        </a:prstGeom>
+                      </wps:spPr>
+                      <wps:style>
+                        <a:lnRef idx="2">
+                          <a:schemeClr val="accent6">
+                            <a:shade val="50000"/>
+                          </a:schemeClr>
+                        </a:lnRef>
+                        <a:fillRef idx="1">
+                          <a:schemeClr val="accent6"/>
+                        </a:fillRef>
+                        <a:effectRef idx="0">
+                          <a:schemeClr val="accent6"/>
+                        </a:effectRef>
+                        <a:fontRef idx="minor">
+                          <a:schemeClr val="lt1"/>
+                        </a:fontRef>
+                      </wps:style>
+                      <wps:bodyPr rot="0" spcFirstLastPara="0" vertOverflow="overflow" horzOverflow="overflow" vert="horz" wrap="square" lIns="91440" tIns="45720" rIns="91440" bIns="45720" numCol="1" spcCol="0" rtlCol="0" fromWordArt="0" anchor="ctr" anchorCtr="0" forceAA="0" compatLnSpc="1">
+                        <a:prstTxWarp prst="textNoShape">
+                          <a:avLst/>
+                        </a:prstTxWarp>
+                        <a:noAutofit/>
+                      </wps:bodyPr>
+                    </wps:wsp>
+                  </a:graphicData>
+                </a:graphic>
+              </wp:anchor>
+            </w:drawing>
+          </mc:Choice>
+          <mc:Fallback>
+            <w:pict>
+              <v:oval w14:anchorId="7AE6BE98" id="Oval 8" o:spid="_x0000_s1026" style="position:absolute;margin-left:176pt;margin-top:138.55pt;width:12.1pt;height:12.1pt;z-index:251686912;visibility:visible;mso-wrap-style:square;mso-wrap-distance-left:9pt;mso-wrap-distance-top:0;mso-wrap-distance-right:9pt;mso-wrap-distance-bottom:0;mso-position-horizontal:absolute;mso-position-horizontal-relative:text;mso-position-vertical:absolute;mso-position-vertical-relative:text;v-text-anchor:middle" o:gfxdata="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" fillcolor="#70ad47 [3209]" strokecolor="#375623 [1609]" strokeweight="1pt">
+                <v:stroke joinstyle="miter"/>
+              </v:oval>
+            </w:pict>
+          </mc:Fallback>
+        </mc:AlternateContent>
+      </w:r>
+      <w:r>
+        <w:rPr>
+          <w:noProof/>
+          <w:lang w:val="id-ID"/>
+        </w:rPr>
         <mc:AlternateContent>
           <mc:Choice Requires="wps">
             <w:drawing>
@@ -14271,80 +14377,9 @@
               </wp:anchor>
             </w:drawing>
           </mc:Choice>
-          <mc:Fallback xmlns:w16se="http://schemas.microsoft.com/office/word/2015/wordml/symex" xmlns:cx1="http://schemas.microsoft.com/office/drawing/2015/9/8/chartex" xmlns:cx="http://schemas.microsoft.com/office/drawing/2014/chartex">
+          <mc:Fallback>
             <w:pict>
-              <v:oval w14:anchorId="5BBA7C02" id="Oval 9" o:spid="_x0000_s1026" style="position:absolute;margin-left:298.8pt;margin-top:218.15pt;width:12.1pt;height:12.1pt;z-index:251688960;visibility:visible;mso-wrap-style:square;mso-wrap-distance-left:9pt;mso-wrap-distance-top:0;mso-wrap-distance-right:9pt;mso-wrap-distance-bottom:0;mso-position-horizontal:absolute;mso-position-horizontal-relative:text;mso-position-vertical:absolute;mso-position-vertical-relative:text;v-text-anchor:middle" o:gfxdata="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" fillcolor="#70ad47 [3209]" strokecolor="#375623 [1609]" strokeweight="1pt">
-                <v:stroke joinstyle="miter"/>
-              </v:oval>
-            </w:pict>
-          </mc:Fallback>
-        </mc:AlternateContent>
-      </w:r>
-      <w:r>
-        <w:rPr>
-          <w:noProof/>
-          <w:lang w:val="id-ID"/>
-        </w:rPr>
-        <mc:AlternateContent>
-          <mc:Choice Requires="wps">
-            <w:drawing>
-              <wp:anchor distT="0" distB="0" distL="114300" distR="114300" simplePos="0" relativeHeight="251686912" behindDoc="0" locked="0" layoutInCell="1" allowOverlap="1">
-                <wp:simplePos x="0" y="0"/>
-                <wp:positionH relativeFrom="column">
-                  <wp:posOffset>2434971</wp:posOffset>
-                </wp:positionH>
-                <wp:positionV relativeFrom="paragraph">
-                  <wp:posOffset>1505839</wp:posOffset>
-                </wp:positionV>
-                <wp:extent cx="153619" cy="153619"/>
-                <wp:effectExtent l="0" t="0" r="18415" b="18415"/>
-                <wp:wrapNone/>
-                <wp:docPr id="8" name="Oval 8"/>
-                <wp:cNvGraphicFramePr/>
-                <a:graphic xmlns:a="http://schemas.openxmlformats.org/drawingml/2006/main">
-                  <a:graphicData uri="http://schemas.microsoft.com/office/word/2010/wordprocessingShape">
-                    <wps:wsp>
-                      <wps:cNvSpPr/>
-                      <wps:spPr>
-                        <a:xfrm>
-                          <a:off x="0" y="0"/>
-                          <a:ext cx="153619" cy="153619"/>
-                        </a:xfrm>
-                        <a:prstGeom prst="ellipse">
-                          <a:avLst/>
-                        </a:prstGeom>
-                      </wps:spPr>
-                      <wps:style>
-                        <a:lnRef idx="2">
-                          <a:schemeClr val="accent6">
-                            <a:shade val="50000"/>
-                          </a:schemeClr>
-                        </a:lnRef>
-                        <a:fillRef idx="1">
-                          <a:schemeClr val="accent6"/>
-                        </a:fillRef>
-                        <a:effectRef idx="0">
-                          <a:schemeClr val="accent6"/>
-                        </a:effectRef>
-                        <a:fontRef idx="minor">
-                          <a:schemeClr val="lt1"/>
-                        </a:fontRef>
-                      </wps:style>
-                      <wps:bodyPr rot="0" spcFirstLastPara="0" vertOverflow="overflow" horzOverflow="overflow" vert="horz" wrap="square" lIns="91440" tIns="45720" rIns="91440" bIns="45720" numCol="1" spcCol="0" rtlCol="0" fromWordArt="0" anchor="ctr" anchorCtr="0" forceAA="0" compatLnSpc="1">
-                        <a:prstTxWarp prst="textNoShape">
-                          <a:avLst/>
-                        </a:prstTxWarp>
-                        <a:noAutofit/>
-                      </wps:bodyPr>
-                    </wps:wsp>
-                  </a:graphicData>
-                </a:graphic>
-              </wp:anchor>
-            </w:drawing>
-          </mc:Choice>
-          <mc:Fallback xmlns:w16se="http://schemas.microsoft.com/office/word/2015/wordml/symex" xmlns:cx1="http://schemas.microsoft.com/office/drawing/2015/9/8/chartex" xmlns:cx="http://schemas.microsoft.com/office/drawing/2014/chartex">
-            <w:pict>
-              <v:oval w14:anchorId="112F5340" id="Oval 8" o:spid="_x0000_s1026" style="position:absolute;margin-left:191.75pt;margin-top:118.55pt;width:12.1pt;height:12.1pt;z-index:251686912;visibility:visible;mso-wrap-style:square;mso-wrap-distance-left:9pt;mso-wrap-distance-top:0;mso-wrap-distance-right:9pt;mso-wrap-distance-bottom:0;mso-position-horizontal:absolute;mso-position-horizontal-relative:text;mso-position-vertical:absolute;mso-position-vertical-relative:text;v-text-anchor:middle" o:gfxdata="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" fillcolor="#70ad47 [3209]" strokecolor="#375623 [1609]" strokeweight="1pt">
+              <v:oval w14:anchorId="2E05971C" id="Oval 9" o:spid="_x0000_s1026" style="position:absolute;margin-left:298.8pt;margin-top:218.15pt;width:12.1pt;height:12.1pt;z-index:251688960;visibility:visible;mso-wrap-style:square;mso-wrap-distance-left:9pt;mso-wrap-distance-top:0;mso-wrap-distance-right:9pt;mso-wrap-distance-bottom:0;mso-position-horizontal:absolute;mso-position-horizontal-relative:text;mso-position-vertical:absolute;mso-position-vertical-relative:text;v-text-anchor:middle" o:gfxdata="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" fillcolor="#70ad47 [3209]" strokecolor="#375623 [1609]" strokeweight="1pt">
                 <v:stroke joinstyle="miter"/>
               </v:oval>
             </w:pict>
@@ -14378,13 +14413,28 @@
           <w:lang w:val="id-ID"/>
         </w:rPr>
       </w:pPr>
-      <w:bookmarkStart w:id="32" w:name="_Toc467181786"/>
+      <w:bookmarkStart w:id="31" w:name="_Toc467181786"/>
       <w:r>
         <w:rPr>
           <w:lang w:val="id-ID"/>
         </w:rPr>
         <w:t>Sales Scenario</w:t>
       </w:r>
+      <w:bookmarkEnd w:id="31"/>
+    </w:p>
+    <w:p>
+      <w:pPr>
+        <w:rPr>
+          <w:lang w:val="id-ID"/>
+        </w:rPr>
+      </w:pPr>
+      <w:r>
+        <w:rPr>
+          <w:lang w:val="id-ID"/>
+        </w:rPr>
+        <w:t>Berikut adalah sales cenario kami berdasarkan skenario penjualan layanan kami dari kantor pusat dan kantor cabang.</w:t>
+      </w:r>
+      <w:bookmarkStart w:id="32" w:name="_GoBack"/>
       <w:bookmarkEnd w:id="32"/>
     </w:p>
     <w:p>
@@ -14394,19 +14444,6 @@
         </w:rPr>
       </w:pPr>
       <w:r>
-        <w:rPr>
-          <w:lang w:val="id-ID"/>
-        </w:rPr>
-        <w:t>Berikut adalah sales cenario kami berdasarkan skenario penjualan layanan kami dari kantor pusat dan kantor cabang.</w:t>
-      </w:r>
-    </w:p>
-    <w:p>
-      <w:pPr>
-        <w:rPr>
-          <w:lang w:val="id-ID"/>
-        </w:rPr>
-      </w:pPr>
-      <w:r>
         <w:t xml:space="preserve">Table </w:t>
       </w:r>
       <w:r>
@@ -14435,18 +14472,44 @@
       </w:r>
       <w:r>
         <w:rPr>
+          <w:i/>
+          <w:iCs/>
+          <w:color w:val="44546A" w:themeColor="text2"/>
+          <w:sz w:val="18"/>
+          <w:szCs w:val="18"/>
           <w:lang w:val="id-ID"/>
         </w:rPr>
         <w:fldChar w:fldCharType="begin"/>
       </w:r>
       <w:r>
         <w:rPr>
-          <w:lang w:val="id-ID"/>
-        </w:rPr>
-        <w:instrText xml:space="preserve"> LINK Excel.Sheet.12 "C:\\Users\\Christine-PC\\git\\RouterMaya\\PPT\\Financial Analysis untuk BCP.xlsx" "Sales Scenario!R33C2:R45C7" \a \f 4 \h </w:instrText>
-      </w:r>
-      <w:r>
-        <w:rPr>
+          <w:i/>
+          <w:iCs/>
+          <w:color w:val="44546A" w:themeColor="text2"/>
+          <w:sz w:val="18"/>
+          <w:szCs w:val="18"/>
+          <w:lang w:val="id-ID"/>
+        </w:rPr>
+        <w:instrText xml:space="preserve"> LINK Excel.Sheet.12 "C:\\Users\\Christine-PC\\git\\RouterMaya\\PPT\\Financial Analysis untuk BCP rev2.xlsx" "Sales Scenario!R33C2:R45C7" \a \f 4 \h </w:instrText>
+      </w:r>
+      <w:r>
+        <w:rPr>
+          <w:i/>
+          <w:iCs/>
+          <w:color w:val="44546A" w:themeColor="text2"/>
+          <w:sz w:val="18"/>
+          <w:szCs w:val="18"/>
+          <w:lang w:val="id-ID"/>
+        </w:rPr>
+        <w:instrText xml:space="preserve"> \* MERGEFORMAT </w:instrText>
+      </w:r>
+      <w:r>
+        <w:rPr>
+          <w:i/>
+          <w:iCs/>
+          <w:color w:val="44546A" w:themeColor="text2"/>
+          <w:sz w:val="18"/>
+          <w:szCs w:val="18"/>
           <w:lang w:val="id-ID"/>
         </w:rPr>
         <w:fldChar w:fldCharType="separate"/>
@@ -14454,13 +14517,12 @@
     </w:p>
     <w:tbl>
       <w:tblPr>
-        <w:tblW w:w="9356" w:type="dxa"/>
-        <w:tblInd w:w="-5" w:type="dxa"/>
+        <w:tblW w:w="9351" w:type="dxa"/>
         <w:tblLook w:val="04A0" w:firstRow="1" w:lastRow="0" w:firstColumn="1" w:lastColumn="0" w:noHBand="0" w:noVBand="1"/>
       </w:tblPr>
       <w:tblGrid>
         <w:gridCol w:w="788"/>
-        <w:gridCol w:w="1906"/>
+        <w:gridCol w:w="1901"/>
         <w:gridCol w:w="1701"/>
         <w:gridCol w:w="1920"/>
         <w:gridCol w:w="1518"/>
@@ -14468,6 +14530,7 @@
       </w:tblGrid>
       <w:tr>
         <w:trPr>
+          <w:divId w:val="1680737146"/>
           <w:trHeight w:val="300"/>
         </w:trPr>
         <w:tc>
@@ -14487,7 +14550,6 @@
           </w:tcPr>
           <w:p>
             <w:pPr>
-              <w:spacing w:line="240" w:lineRule="auto"/>
               <w:jc w:val="center"/>
               <w:rPr>
                 <w:rFonts w:ascii="Calibri" w:eastAsia="Times New Roman" w:hAnsi="Calibri" w:cs="Calibri"/>
@@ -14511,7 +14573,7 @@
         </w:tc>
         <w:tc>
           <w:tcPr>
-            <w:tcW w:w="3607" w:type="dxa"/>
+            <w:tcW w:w="3602" w:type="dxa"/>
             <w:gridSpan w:val="2"/>
             <w:tcBorders>
               <w:top w:val="single" w:sz="4" w:space="0" w:color="auto"/>
@@ -14629,6 +14691,7 @@
       </w:tr>
       <w:tr>
         <w:trPr>
+          <w:divId w:val="1680737146"/>
           <w:trHeight w:val="300"/>
         </w:trPr>
         <w:tc>
@@ -14660,7 +14723,7 @@
         </w:tc>
         <w:tc>
           <w:tcPr>
-            <w:tcW w:w="1906" w:type="dxa"/>
+            <w:tcW w:w="1901" w:type="dxa"/>
             <w:tcBorders>
               <w:top w:val="nil"/>
               <w:left w:val="nil"/>
@@ -14840,6 +14903,7 @@
       </w:tr>
       <w:tr>
         <w:trPr>
+          <w:divId w:val="1680737146"/>
           <w:trHeight w:val="300"/>
         </w:trPr>
         <w:tc>
@@ -14878,7 +14942,7 @@
         </w:tc>
         <w:tc>
           <w:tcPr>
-            <w:tcW w:w="1906" w:type="dxa"/>
+            <w:tcW w:w="1901" w:type="dxa"/>
             <w:tcBorders>
               <w:top w:val="nil"/>
               <w:left w:val="nil"/>
@@ -15049,6 +15113,7 @@
       </w:tr>
       <w:tr>
         <w:trPr>
+          <w:divId w:val="1680737146"/>
           <w:trHeight w:val="300"/>
         </w:trPr>
         <w:tc>
@@ -15087,7 +15152,7 @@
         </w:tc>
         <w:tc>
           <w:tcPr>
-            <w:tcW w:w="1906" w:type="dxa"/>
+            <w:tcW w:w="1901" w:type="dxa"/>
             <w:tcBorders>
               <w:top w:val="nil"/>
               <w:left w:val="nil"/>
@@ -15183,7 +15248,7 @@
                 <w:color w:val="000000"/>
                 <w:lang w:val="id-ID"/>
               </w:rPr>
-              <w:t>Rp 1.034.140.000</w:t>
+              <w:t>Rp 1.634.140.000</w:t>
             </w:r>
           </w:p>
         </w:tc>
@@ -15258,6 +15323,7 @@
       </w:tr>
       <w:tr>
         <w:trPr>
+          <w:divId w:val="1680737146"/>
           <w:trHeight w:val="300"/>
         </w:trPr>
         <w:tc>
@@ -15296,7 +15362,7 @@
         </w:tc>
         <w:tc>
           <w:tcPr>
-            <w:tcW w:w="1906" w:type="dxa"/>
+            <w:tcW w:w="1901" w:type="dxa"/>
             <w:tcBorders>
               <w:top w:val="nil"/>
               <w:left w:val="nil"/>
@@ -15358,7 +15424,7 @@
                 <w:color w:val="000000"/>
                 <w:lang w:val="id-ID"/>
               </w:rPr>
-              <w:t>Rp 300.000.000</w:t>
+              <w:t>Rp 150.000.000</w:t>
             </w:r>
           </w:p>
         </w:tc>
@@ -15392,7 +15458,7 @@
                 <w:color w:val="000000"/>
                 <w:lang w:val="id-ID"/>
               </w:rPr>
-              <w:t>Rp 1.303.356.000</w:t>
+              <w:t>Rp 1.853.356.000</w:t>
             </w:r>
           </w:p>
         </w:tc>
@@ -15460,13 +15526,14 @@
                 <w:color w:val="000000"/>
                 <w:lang w:val="id-ID"/>
               </w:rPr>
-              <w:t>200,00%</w:t>
+              <w:t>50,00%</w:t>
             </w:r>
           </w:p>
         </w:tc>
       </w:tr>
       <w:tr>
         <w:trPr>
+          <w:divId w:val="1680737146"/>
           <w:trHeight w:val="300"/>
         </w:trPr>
         <w:tc>
@@ -15505,7 +15572,7 @@
         </w:tc>
         <w:tc>
           <w:tcPr>
-            <w:tcW w:w="1906" w:type="dxa"/>
+            <w:tcW w:w="1901" w:type="dxa"/>
             <w:tcBorders>
               <w:top w:val="nil"/>
               <w:left w:val="nil"/>
@@ -15567,7 +15634,7 @@
                 <w:color w:val="000000"/>
                 <w:lang w:val="id-ID"/>
               </w:rPr>
-              <w:t>Rp 400.000.000</w:t>
+              <w:t>Rp 200.000.000</w:t>
             </w:r>
           </w:p>
         </w:tc>
@@ -15601,7 +15668,7 @@
                 <w:color w:val="000000"/>
                 <w:lang w:val="id-ID"/>
               </w:rPr>
-              <w:t>Rp 1.462.804.000</w:t>
+              <w:t>Rp 1.962.804.000</w:t>
             </w:r>
           </w:p>
         </w:tc>
@@ -15676,6 +15743,7 @@
       </w:tr>
       <w:tr>
         <w:trPr>
+          <w:divId w:val="1680737146"/>
           <w:trHeight w:val="300"/>
         </w:trPr>
         <w:tc>
@@ -15714,7 +15782,7 @@
         </w:tc>
         <w:tc>
           <w:tcPr>
-            <w:tcW w:w="1906" w:type="dxa"/>
+            <w:tcW w:w="1901" w:type="dxa"/>
             <w:tcBorders>
               <w:top w:val="nil"/>
               <w:left w:val="nil"/>
@@ -15776,7 +15844,7 @@
                 <w:color w:val="000000"/>
                 <w:lang w:val="id-ID"/>
               </w:rPr>
-              <w:t>Rp 500.000.000</w:t>
+              <w:t>Rp 250.000.000</w:t>
             </w:r>
           </w:p>
         </w:tc>
@@ -15810,7 +15878,7 @@
                 <w:color w:val="000000"/>
                 <w:lang w:val="id-ID"/>
               </w:rPr>
-              <w:t>Rp 1.634.804.000</w:t>
+              <w:t>Rp 2.084.804.000</w:t>
             </w:r>
           </w:p>
         </w:tc>
@@ -15885,6 +15953,7 @@
       </w:tr>
       <w:tr>
         <w:trPr>
+          <w:divId w:val="1680737146"/>
           <w:trHeight w:val="300"/>
         </w:trPr>
         <w:tc>
@@ -15923,7 +15992,7 @@
         </w:tc>
         <w:tc>
           <w:tcPr>
-            <w:tcW w:w="1906" w:type="dxa"/>
+            <w:tcW w:w="1901" w:type="dxa"/>
             <w:tcBorders>
               <w:top w:val="nil"/>
               <w:left w:val="nil"/>
@@ -15985,7 +16054,7 @@
                 <w:color w:val="000000"/>
                 <w:lang w:val="id-ID"/>
               </w:rPr>
-              <w:t>Rp 450.000.000</w:t>
+              <w:t>Rp 350.000.000</w:t>
             </w:r>
           </w:p>
         </w:tc>
@@ -16019,7 +16088,7 @@
                 <w:color w:val="000000"/>
                 <w:lang w:val="id-ID"/>
               </w:rPr>
-              <w:t>Rp 1.661.472.000</w:t>
+              <w:t>Rp 2.211.472.000</w:t>
             </w:r>
           </w:p>
         </w:tc>
@@ -16087,13 +16156,14 @@
                 <w:color w:val="000000"/>
                 <w:lang w:val="id-ID"/>
               </w:rPr>
-              <w:t>-10,00%</w:t>
+              <w:t>40,00%</w:t>
             </w:r>
           </w:p>
         </w:tc>
       </w:tr>
       <w:tr>
         <w:trPr>
+          <w:divId w:val="1680737146"/>
           <w:trHeight w:val="300"/>
         </w:trPr>
         <w:tc>
@@ -16132,7 +16202,7 @@
         </w:tc>
         <w:tc>
           <w:tcPr>
-            <w:tcW w:w="1906" w:type="dxa"/>
+            <w:tcW w:w="1901" w:type="dxa"/>
             <w:tcBorders>
               <w:top w:val="nil"/>
               <w:left w:val="nil"/>
@@ -16194,7 +16264,7 @@
                 <w:color w:val="000000"/>
                 <w:lang w:val="id-ID"/>
               </w:rPr>
-              <w:t>Rp 500.000.000</w:t>
+              <w:t>Rp 450.000.000</w:t>
             </w:r>
           </w:p>
         </w:tc>
@@ -16228,7 +16298,7 @@
                 <w:color w:val="000000"/>
                 <w:lang w:val="id-ID"/>
               </w:rPr>
-              <w:t>Rp 1.777.472.000</w:t>
+              <w:t>Rp 2.377.472.000</w:t>
             </w:r>
           </w:p>
         </w:tc>
@@ -16296,13 +16366,14 @@
                 <w:color w:val="000000"/>
                 <w:lang w:val="id-ID"/>
               </w:rPr>
-              <w:t>11,11%</w:t>
+              <w:t>28,57%</w:t>
             </w:r>
           </w:p>
         </w:tc>
       </w:tr>
       <w:tr>
         <w:trPr>
+          <w:divId w:val="1680737146"/>
           <w:trHeight w:val="300"/>
         </w:trPr>
         <w:tc>
@@ -16341,7 +16412,7 @@
         </w:tc>
         <w:tc>
           <w:tcPr>
-            <w:tcW w:w="1906" w:type="dxa"/>
+            <w:tcW w:w="1901" w:type="dxa"/>
             <w:tcBorders>
               <w:top w:val="nil"/>
               <w:left w:val="nil"/>
@@ -16403,7 +16474,7 @@
                 <w:color w:val="000000"/>
                 <w:lang w:val="id-ID"/>
               </w:rPr>
-              <w:t>Rp 550.000.000</w:t>
+              <w:t>Rp 600.000.000</w:t>
             </w:r>
           </w:p>
         </w:tc>
@@ -16437,7 +16508,7 @@
                 <w:color w:val="000000"/>
                 <w:lang w:val="id-ID"/>
               </w:rPr>
-              <w:t>Rp 1.871.893.600</w:t>
+              <w:t>Rp 2.471.893.600</w:t>
             </w:r>
           </w:p>
         </w:tc>
@@ -16505,13 +16576,14 @@
                 <w:color w:val="000000"/>
                 <w:lang w:val="id-ID"/>
               </w:rPr>
-              <w:t>10,00%</w:t>
+              <w:t>33,33%</w:t>
             </w:r>
           </w:p>
         </w:tc>
       </w:tr>
       <w:tr>
         <w:trPr>
+          <w:divId w:val="1680737146"/>
           <w:trHeight w:val="300"/>
         </w:trPr>
         <w:tc>
@@ -16550,7 +16622,7 @@
         </w:tc>
         <w:tc>
           <w:tcPr>
-            <w:tcW w:w="1906" w:type="dxa"/>
+            <w:tcW w:w="1901" w:type="dxa"/>
             <w:tcBorders>
               <w:top w:val="nil"/>
               <w:left w:val="nil"/>
@@ -16612,7 +16684,7 @@
                 <w:color w:val="000000"/>
                 <w:lang w:val="id-ID"/>
               </w:rPr>
-              <w:t>Rp 450.000.000</w:t>
+              <w:t>Rp 750.000.000</w:t>
             </w:r>
           </w:p>
         </w:tc>
@@ -16646,7 +16718,7 @@
                 <w:color w:val="000000"/>
                 <w:lang w:val="id-ID"/>
               </w:rPr>
-              <w:t>Rp 1.832.136.000</w:t>
+              <w:t>Rp 2.632.136.000</w:t>
             </w:r>
           </w:p>
         </w:tc>
@@ -16714,13 +16786,14 @@
                 <w:color w:val="000000"/>
                 <w:lang w:val="id-ID"/>
               </w:rPr>
-              <w:t>-18,18%</w:t>
+              <w:t>25,00%</w:t>
             </w:r>
           </w:p>
         </w:tc>
       </w:tr>
       <w:tr>
         <w:trPr>
+          <w:divId w:val="1680737146"/>
           <w:trHeight w:val="300"/>
         </w:trPr>
         <w:tc>
@@ -16759,7 +16832,7 @@
         </w:tc>
         <w:tc>
           <w:tcPr>
-            <w:tcW w:w="1906" w:type="dxa"/>
+            <w:tcW w:w="1901" w:type="dxa"/>
             <w:tcBorders>
               <w:top w:val="nil"/>
               <w:left w:val="nil"/>
@@ -16821,7 +16894,7 @@
                 <w:color w:val="000000"/>
                 <w:lang w:val="id-ID"/>
               </w:rPr>
-              <w:t>Rp 600.000.000</w:t>
+              <w:t>Rp 950.000.000</w:t>
             </w:r>
           </w:p>
         </w:tc>
@@ -16855,7 +16928,7 @@
                 <w:color w:val="000000"/>
                 <w:lang w:val="id-ID"/>
               </w:rPr>
-              <w:t>Rp 2.043.468.000</w:t>
+              <w:t>Rp 2.793.468.000</w:t>
             </w:r>
           </w:p>
         </w:tc>
@@ -16923,13 +16996,14 @@
                 <w:color w:val="000000"/>
                 <w:lang w:val="id-ID"/>
               </w:rPr>
-              <w:t>33,33%</w:t>
+              <w:t>26,67%</w:t>
             </w:r>
           </w:p>
         </w:tc>
       </w:tr>
       <w:tr>
         <w:trPr>
+          <w:divId w:val="1680737146"/>
           <w:trHeight w:val="300"/>
         </w:trPr>
         <w:tc>
@@ -16968,7 +17042,7 @@
         </w:tc>
         <w:tc>
           <w:tcPr>
-            <w:tcW w:w="1906" w:type="dxa"/>
+            <w:tcW w:w="1901" w:type="dxa"/>
             <w:tcBorders>
               <w:top w:val="nil"/>
               <w:left w:val="nil"/>
@@ -17072,7 +17146,7 @@
                 <w:color w:val="000000"/>
                 <w:lang w:val="id-ID"/>
               </w:rPr>
-              <w:t>Rp 15.467.017.600</w:t>
+              <w:t>Rp 20.867.017.600</w:t>
             </w:r>
           </w:p>
         </w:tc>
@@ -17191,12 +17265,6 @@
           <w:lang w:val="id-ID"/>
         </w:rPr>
         <w:instrText xml:space="preserve">\a \f 4 \h </w:instrText>
-      </w:r>
-      <w:r>
-        <w:rPr>
-          <w:lang w:val="id-ID"/>
-        </w:rPr>
-        <w:fldChar w:fldCharType="separate"/>
       </w:r>
       <w:r>
         <w:rPr>
@@ -17375,7 +17443,19 @@
         <w:rPr>
           <w:lang w:val="id-ID"/>
         </w:rPr>
-        <w:instrText xml:space="preserve"> LINK Excel.Sheet.12 "C:\\Users\\Christine-PC\\git\\RouterMaya\\PPT\\Financial Analysis untuk BCP.xlsx" "Operating Cost!R2C2:R17C6" \a \f 4 \h  \* MERGEFORMAT </w:instrText>
+        <w:instrText xml:space="preserve"> LINK </w:instrText>
+      </w:r>
+      <w:r>
+        <w:rPr>
+          <w:lang w:val="id-ID"/>
+        </w:rPr>
+        <w:instrText xml:space="preserve">Excel.Sheet.12 "C:\\Users\\Christine-PC\\git\\RouterMaya\\PPT\\Financial Analysis untuk BCP.xlsx" "Operating Cost!R2C2:R17C6" </w:instrText>
+      </w:r>
+      <w:r>
+        <w:rPr>
+          <w:lang w:val="id-ID"/>
+        </w:rPr>
+        <w:instrText xml:space="preserve">\a \f 4 \h  \* MERGEFORMAT </w:instrText>
       </w:r>
       <w:r>
         <w:rPr>
@@ -17399,6 +17479,7 @@
       </w:tblGrid>
       <w:tr>
         <w:trPr>
+          <w:divId w:val="999381297"/>
           <w:trHeight w:val="300"/>
         </w:trPr>
         <w:tc>
@@ -17593,6 +17674,7 @@
       </w:tr>
       <w:tr>
         <w:trPr>
+          <w:divId w:val="999381297"/>
           <w:trHeight w:val="300"/>
         </w:trPr>
         <w:tc>
@@ -17768,6 +17850,7 @@
       </w:tr>
       <w:tr>
         <w:trPr>
+          <w:divId w:val="999381297"/>
           <w:trHeight w:val="300"/>
         </w:trPr>
         <w:tc>
@@ -17943,6 +18026,7 @@
       </w:tr>
       <w:tr>
         <w:trPr>
+          <w:divId w:val="999381297"/>
           <w:trHeight w:val="300"/>
         </w:trPr>
         <w:tc>
@@ -18118,6 +18202,7 @@
       </w:tr>
       <w:tr>
         <w:trPr>
+          <w:divId w:val="999381297"/>
           <w:trHeight w:val="300"/>
         </w:trPr>
         <w:tc>
@@ -18293,6 +18378,7 @@
       </w:tr>
       <w:tr>
         <w:trPr>
+          <w:divId w:val="999381297"/>
           <w:trHeight w:val="300"/>
         </w:trPr>
         <w:tc>
@@ -18468,6 +18554,7 @@
       </w:tr>
       <w:tr>
         <w:trPr>
+          <w:divId w:val="999381297"/>
           <w:trHeight w:val="300"/>
         </w:trPr>
         <w:tc>
@@ -18643,6 +18730,7 @@
       </w:tr>
       <w:tr>
         <w:trPr>
+          <w:divId w:val="999381297"/>
           <w:trHeight w:val="300"/>
         </w:trPr>
         <w:tc>
@@ -18818,6 +18906,7 @@
       </w:tr>
       <w:tr>
         <w:trPr>
+          <w:divId w:val="999381297"/>
           <w:trHeight w:val="300"/>
         </w:trPr>
         <w:tc>
@@ -18993,6 +19082,7 @@
       </w:tr>
       <w:tr>
         <w:trPr>
+          <w:divId w:val="999381297"/>
           <w:trHeight w:val="300"/>
         </w:trPr>
         <w:tc>
@@ -19168,6 +19258,7 @@
       </w:tr>
       <w:tr>
         <w:trPr>
+          <w:divId w:val="999381297"/>
           <w:trHeight w:val="300"/>
         </w:trPr>
         <w:tc>
@@ -19343,6 +19434,7 @@
       </w:tr>
       <w:tr>
         <w:trPr>
+          <w:divId w:val="999381297"/>
           <w:trHeight w:val="300"/>
         </w:trPr>
         <w:tc>
@@ -19518,6 +19610,7 @@
       </w:tr>
       <w:tr>
         <w:trPr>
+          <w:divId w:val="999381297"/>
           <w:trHeight w:val="300"/>
         </w:trPr>
         <w:tc>
@@ -19693,6 +19786,7 @@
       </w:tr>
       <w:tr>
         <w:trPr>
+          <w:divId w:val="999381297"/>
           <w:trHeight w:val="300"/>
         </w:trPr>
         <w:tc>
@@ -19868,6 +19962,7 @@
       </w:tr>
       <w:tr>
         <w:trPr>
+          <w:divId w:val="999381297"/>
           <w:trHeight w:val="300"/>
         </w:trPr>
         <w:tc>
@@ -20043,6 +20138,7 @@
       </w:tr>
       <w:tr>
         <w:trPr>
+          <w:divId w:val="999381297"/>
           <w:trHeight w:val="300"/>
         </w:trPr>
         <w:tc>
@@ -30351,7 +30447,7 @@
       <w:rPr>
         <w:noProof/>
       </w:rPr>
-      <w:t>28</w:t>
+      <w:t>22</w:t>
     </w:r>
     <w:r>
       <w:rPr>
@@ -30782,7 +30878,7 @@
       <w:rPr>
         <w:noProof/>
       </w:rPr>
-      <w:t>27</w:t>
+      <w:t>21</w:t>
     </w:r>
     <w:r>
       <w:rPr>
@@ -35672,6 +35768,7 @@
   <w:style w:type="character" w:default="1" w:styleId="DefaultParagraphFont">
     <w:name w:val="Default Paragraph Font"/>
     <w:uiPriority w:val="1"/>
+    <w:semiHidden/>
     <w:unhideWhenUsed/>
   </w:style>
   <w:style w:type="table" w:default="1" w:styleId="TableNormal">
@@ -36772,11 +36869,11 @@
         </c:dLbls>
         <c:gapWidth val="219"/>
         <c:overlap val="-27"/>
-        <c:axId val="1412489616"/>
-        <c:axId val="1412470576"/>
+        <c:axId val="-738242176"/>
+        <c:axId val="-738237824"/>
       </c:barChart>
       <c:dateAx>
-        <c:axId val="1412489616"/>
+        <c:axId val="-738242176"/>
         <c:scaling>
           <c:orientation val="minMax"/>
         </c:scaling>
@@ -36874,14 +36971,14 @@
             <a:endParaRPr lang="id-ID"/>
           </a:p>
         </c:txPr>
-        <c:crossAx val="1412470576"/>
+        <c:crossAx val="-738237824"/>
         <c:crosses val="autoZero"/>
         <c:auto val="1"/>
         <c:lblOffset val="100"/>
         <c:baseTimeUnit val="months"/>
       </c:dateAx>
       <c:valAx>
-        <c:axId val="1412470576"/>
+        <c:axId val="-738237824"/>
         <c:scaling>
           <c:orientation val="minMax"/>
         </c:scaling>
@@ -36992,7 +37089,7 @@
             <a:endParaRPr lang="id-ID"/>
           </a:p>
         </c:txPr>
-        <c:crossAx val="1412489616"/>
+        <c:crossAx val="-738242176"/>
         <c:crosses val="autoZero"/>
         <c:crossBetween val="between"/>
       </c:valAx>
@@ -37420,11 +37517,11 @@
           <c:showBubbleSize val="0"/>
         </c:dLbls>
         <c:smooth val="0"/>
-        <c:axId val="1412473296"/>
-        <c:axId val="1412487984"/>
+        <c:axId val="-738246528"/>
+        <c:axId val="-738240544"/>
       </c:lineChart>
       <c:dateAx>
-        <c:axId val="1412473296"/>
+        <c:axId val="-738246528"/>
         <c:scaling>
           <c:orientation val="minMax"/>
         </c:scaling>
@@ -37522,14 +37619,14 @@
             <a:endParaRPr lang="id-ID"/>
           </a:p>
         </c:txPr>
-        <c:crossAx val="1412487984"/>
+        <c:crossAx val="-738240544"/>
         <c:crosses val="autoZero"/>
         <c:auto val="1"/>
         <c:lblOffset val="100"/>
         <c:baseTimeUnit val="months"/>
       </c:dateAx>
       <c:valAx>
-        <c:axId val="1412487984"/>
+        <c:axId val="-738240544"/>
         <c:scaling>
           <c:orientation val="minMax"/>
         </c:scaling>
@@ -37640,7 +37737,7 @@
             <a:endParaRPr lang="id-ID"/>
           </a:p>
         </c:txPr>
-        <c:crossAx val="1412473296"/>
+        <c:crossAx val="-738246528"/>
         <c:crosses val="autoZero"/>
         <c:crossBetween val="between"/>
       </c:valAx>
@@ -37855,31 +37952,31 @@
                   <c:v>845472000</c:v>
                 </c:pt>
                 <c:pt idx="1">
-                  <c:v>1034140000</c:v>
+                  <c:v>1634140000</c:v>
                 </c:pt>
                 <c:pt idx="2">
-                  <c:v>1303356000</c:v>
+                  <c:v>1853356000</c:v>
                 </c:pt>
                 <c:pt idx="3">
-                  <c:v>1462804000</c:v>
+                  <c:v>1962804000</c:v>
                 </c:pt>
                 <c:pt idx="4">
-                  <c:v>1634804000</c:v>
+                  <c:v>2084804000</c:v>
                 </c:pt>
                 <c:pt idx="5">
-                  <c:v>1661472000</c:v>
+                  <c:v>2211472000</c:v>
                 </c:pt>
                 <c:pt idx="6">
-                  <c:v>1777472000</c:v>
+                  <c:v>2377472000</c:v>
                 </c:pt>
                 <c:pt idx="7">
-                  <c:v>1871893600</c:v>
+                  <c:v>2471893600</c:v>
                 </c:pt>
                 <c:pt idx="8">
-                  <c:v>1832136000</c:v>
+                  <c:v>2632136000</c:v>
                 </c:pt>
                 <c:pt idx="9">
-                  <c:v>2043468000</c:v>
+                  <c:v>2793468000</c:v>
                 </c:pt>
               </c:numCache>
             </c:numRef>
@@ -37975,34 +38072,34 @@
                 <c:formatCode>"Rp"\ #,##0;\-"Rp"\ #,##0</c:formatCode>
                 <c:ptCount val="10"/>
                 <c:pt idx="0">
-                  <c:v>91140000</c:v>
+                  <c:v>23740000</c:v>
                 </c:pt>
                 <c:pt idx="1">
-                  <c:v>204374800</c:v>
+                  <c:v>760714800</c:v>
                 </c:pt>
                 <c:pt idx="2">
-                  <c:v>390614280</c:v>
+                  <c:v>1633929080</c:v>
                 </c:pt>
                 <c:pt idx="3">
-                  <c:v>458788108</c:v>
+                  <c:v>2525317188</c:v>
                 </c:pt>
                 <c:pt idx="4">
-                  <c:v>530386519</c:v>
+                  <c:v>3438303706.8000002</c:v>
                 </c:pt>
                 <c:pt idx="5">
-                  <c:v>446612771</c:v>
+                  <c:v>4367516477.4799995</c:v>
                 </c:pt>
                 <c:pt idx="6">
-                  <c:v>441126848</c:v>
+                  <c:v>5341243325.2279997</c:v>
                 </c:pt>
                 <c:pt idx="7">
-                  <c:v>401913933</c:v>
+                  <c:v>6275757257.7507992</c:v>
                 </c:pt>
                 <c:pt idx="8">
-                  <c:v>215158366</c:v>
+                  <c:v>7223515623.5258789</c:v>
                 </c:pt>
                 <c:pt idx="9">
-                  <c:v>264792602</c:v>
+                  <c:v>8170908225.8784666</c:v>
                 </c:pt>
               </c:numCache>
             </c:numRef>
@@ -38024,11 +38121,11 @@
         </c:dLbls>
         <c:marker val="1"/>
         <c:smooth val="0"/>
-        <c:axId val="1412490160"/>
-        <c:axId val="1412467312"/>
+        <c:axId val="-738248704"/>
+        <c:axId val="-738238368"/>
       </c:lineChart>
       <c:catAx>
-        <c:axId val="1412490160"/>
+        <c:axId val="-738248704"/>
         <c:scaling>
           <c:orientation val="minMax"/>
         </c:scaling>
@@ -38127,7 +38224,7 @@
             <a:endParaRPr lang="id-ID"/>
           </a:p>
         </c:txPr>
-        <c:crossAx val="1412467312"/>
+        <c:crossAx val="-738238368"/>
         <c:crosses val="autoZero"/>
         <c:auto val="1"/>
         <c:lblAlgn val="ctr"/>
@@ -38135,7 +38232,7 @@
         <c:noMultiLvlLbl val="0"/>
       </c:catAx>
       <c:valAx>
-        <c:axId val="1412467312"/>
+        <c:axId val="-738238368"/>
         <c:scaling>
           <c:orientation val="minMax"/>
         </c:scaling>
@@ -38246,7 +38343,7 @@
             <a:endParaRPr lang="id-ID"/>
           </a:p>
         </c:txPr>
-        <c:crossAx val="1412490160"/>
+        <c:crossAx val="-738248704"/>
         <c:crosses val="autoZero"/>
         <c:crossBetween val="between"/>
       </c:valAx>
@@ -38593,7 +38690,7 @@
                   <c:v>0</c:v>
                 </c:pt>
                 <c:pt idx="2">
-                  <c:v>2</c:v>
+                  <c:v>0.5</c:v>
                 </c:pt>
                 <c:pt idx="3">
                   <c:v>0.33333333333333331</c:v>
@@ -38602,19 +38699,19 @@
                   <c:v>0.25</c:v>
                 </c:pt>
                 <c:pt idx="5">
-                  <c:v>-0.1</c:v>
+                  <c:v>0.4</c:v>
                 </c:pt>
                 <c:pt idx="6">
-                  <c:v>0.1111111111111111</c:v>
+                  <c:v>0.2857142857142857</c:v>
                 </c:pt>
                 <c:pt idx="7">
-                  <c:v>0.1</c:v>
+                  <c:v>0.33333333333333331</c:v>
                 </c:pt>
                 <c:pt idx="8">
-                  <c:v>-0.18181818181818182</c:v>
+                  <c:v>0.25</c:v>
                 </c:pt>
                 <c:pt idx="9">
-                  <c:v>0.33333333333333331</c:v>
+                  <c:v>0.26666666666666666</c:v>
                 </c:pt>
               </c:numCache>
             </c:numRef>
@@ -38635,11 +38732,11 @@
           <c:showBubbleSize val="0"/>
         </c:dLbls>
         <c:smooth val="0"/>
-        <c:axId val="1412471120"/>
-        <c:axId val="1412490704"/>
+        <c:axId val="-738250336"/>
+        <c:axId val="-738249248"/>
       </c:lineChart>
       <c:catAx>
-        <c:axId val="1412471120"/>
+        <c:axId val="-738250336"/>
         <c:scaling>
           <c:orientation val="minMax"/>
         </c:scaling>
@@ -38742,7 +38839,7 @@
             <a:endParaRPr lang="id-ID"/>
           </a:p>
         </c:txPr>
-        <c:crossAx val="1412490704"/>
+        <c:crossAx val="-738249248"/>
         <c:crosses val="autoZero"/>
         <c:auto val="1"/>
         <c:lblAlgn val="ctr"/>
@@ -38750,7 +38847,7 @@
         <c:noMultiLvlLbl val="0"/>
       </c:catAx>
       <c:valAx>
-        <c:axId val="1412490704"/>
+        <c:axId val="-738249248"/>
         <c:scaling>
           <c:orientation val="minMax"/>
         </c:scaling>
@@ -38861,7 +38958,7 @@
             <a:endParaRPr lang="id-ID"/>
           </a:p>
         </c:txPr>
-        <c:crossAx val="1412471120"/>
+        <c:crossAx val="-738250336"/>
         <c:crosses val="autoZero"/>
         <c:crossBetween val="between"/>
       </c:valAx>
@@ -41403,7 +41500,7 @@
 </file>
 
 <file path=customXml/itemProps1.xml><?xml version="1.0" encoding="utf-8"?>
-<ds:datastoreItem xmlns:ds="http://schemas.openxmlformats.org/officeDocument/2006/customXml" ds:itemID="{7D88356E-309F-4F40-BBDD-2BC8E69A3A2C}">
+<ds:datastoreItem xmlns:ds="http://schemas.openxmlformats.org/officeDocument/2006/customXml" ds:itemID="{9F5F1F0F-E644-4270-81B8-6B84D8C8F44A}">
   <ds:schemaRefs>
     <ds:schemaRef ds:uri="http://schemas.openxmlformats.org/officeDocument/2006/bibliography"/>
   </ds:schemaRefs>

</xml_diff>

<commit_message>
#20161130 -> final for bpc
</commit_message>
<xml_diff>
--- a/PPT/Business Plan/Business Plan - BEC - RouterMaya.docx
+++ b/PPT/Business Plan/Business Plan - BEC - RouterMaya.docx
@@ -1,6 +1,6 @@
 
 <file path=word/document.xml><?xml version="1.0" encoding="utf-8"?>
-<w:document xmlns:wpc="http://schemas.microsoft.com/office/word/2010/wordprocessingCanvas" xmlns:mc="http://schemas.openxmlformats.org/markup-compatibility/2006" xmlns:o="urn:schemas-microsoft-com:office:office" xmlns:r="http://schemas.openxmlformats.org/officeDocument/2006/relationships" xmlns:m="http://schemas.openxmlformats.org/officeDocument/2006/math" xmlns:v="urn:schemas-microsoft-com:vml" xmlns:wp14="http://schemas.microsoft.com/office/word/2010/wordprocessingDrawing" xmlns:wp="http://schemas.openxmlformats.org/drawingml/2006/wordprocessingDrawing" xmlns:w10="urn:schemas-microsoft-com:office:word" xmlns:w="http://schemas.openxmlformats.org/wordprocessingml/2006/main" xmlns:w14="http://schemas.microsoft.com/office/word/2010/wordml" xmlns:w15="http://schemas.microsoft.com/office/word/2012/wordml" xmlns:wpg="http://schemas.microsoft.com/office/word/2010/wordprocessingGroup" xmlns:wpi="http://schemas.microsoft.com/office/word/2010/wordprocessingInk" xmlns:wne="http://schemas.microsoft.com/office/word/2006/wordml" xmlns:wps="http://schemas.microsoft.com/office/word/2010/wordprocessingShape" mc:Ignorable="w14 w15 wp14">
+<w:document xmlns:wpc="http://schemas.microsoft.com/office/word/2010/wordprocessingCanvas" xmlns:cx="http://schemas.microsoft.com/office/drawing/2014/chartex" xmlns:cx1="http://schemas.microsoft.com/office/drawing/2015/9/8/chartex" xmlns:mc="http://schemas.openxmlformats.org/markup-compatibility/2006" xmlns:o="urn:schemas-microsoft-com:office:office" xmlns:r="http://schemas.openxmlformats.org/officeDocument/2006/relationships" xmlns:m="http://schemas.openxmlformats.org/officeDocument/2006/math" xmlns:v="urn:schemas-microsoft-com:vml" xmlns:wp14="http://schemas.microsoft.com/office/word/2010/wordprocessingDrawing" xmlns:wp="http://schemas.openxmlformats.org/drawingml/2006/wordprocessingDrawing" xmlns:w10="urn:schemas-microsoft-com:office:word" xmlns:w="http://schemas.openxmlformats.org/wordprocessingml/2006/main" xmlns:w14="http://schemas.microsoft.com/office/word/2010/wordml" xmlns:w15="http://schemas.microsoft.com/office/word/2012/wordml" xmlns:w16se="http://schemas.microsoft.com/office/word/2015/wordml/symex" xmlns:wpg="http://schemas.microsoft.com/office/word/2010/wordprocessingGroup" xmlns:wpi="http://schemas.microsoft.com/office/word/2010/wordprocessingInk" xmlns:wne="http://schemas.microsoft.com/office/word/2006/wordml" xmlns:wps="http://schemas.microsoft.com/office/word/2010/wordprocessingShape" mc:Ignorable="w14 w15 w16se wp14">
   <w:body>
     <w:p>
       <w:pPr>
@@ -14127,12 +14127,6 @@
         <w:rPr>
           <w:lang w:val="id-ID"/>
         </w:rPr>
-        <w:fldChar w:fldCharType="separate"/>
-      </w:r>
-      <w:r>
-        <w:rPr>
-          <w:lang w:val="id-ID"/>
-        </w:rPr>
         <w:fldChar w:fldCharType="end"/>
       </w:r>
       <w:r>
@@ -14434,8 +14428,6 @@
         </w:rPr>
         <w:t>Berikut adalah sales cenario kami berdasarkan skenario penjualan layanan kami dari kantor pusat dan kantor cabang.</w:t>
       </w:r>
-      <w:bookmarkStart w:id="32" w:name="_GoBack"/>
-      <w:bookmarkEnd w:id="32"/>
     </w:p>
     <w:p>
       <w:pPr>
@@ -17268,6 +17260,2742 @@
       </w:r>
       <w:r>
         <w:rPr>
+          <w:i/>
+          <w:iCs/>
+          <w:color w:val="44546A" w:themeColor="text2"/>
+          <w:sz w:val="18"/>
+          <w:szCs w:val="18"/>
+          <w:lang w:val="id-ID"/>
+        </w:rPr>
+        <w:fldChar w:fldCharType="separate"/>
+      </w:r>
+    </w:p>
+    <w:tbl>
+      <w:tblPr>
+        <w:tblW w:w="9209" w:type="dxa"/>
+        <w:tblLook w:val="04A0" w:firstRow="1" w:lastRow="0" w:firstColumn="1" w:lastColumn="0" w:noHBand="0" w:noVBand="1"/>
+      </w:tblPr>
+      <w:tblGrid>
+        <w:gridCol w:w="846"/>
+        <w:gridCol w:w="1870"/>
+        <w:gridCol w:w="1843"/>
+        <w:gridCol w:w="1920"/>
+        <w:gridCol w:w="1518"/>
+        <w:gridCol w:w="1356"/>
+      </w:tblGrid>
+      <w:tr>
+        <w:trPr>
+          <w:divId w:val="1100180672"/>
+          <w:trHeight w:val="300"/>
+        </w:trPr>
+        <w:tc>
+          <w:tcPr>
+            <w:tcW w:w="846" w:type="dxa"/>
+            <w:vMerge w:val="restart"/>
+            <w:tcBorders>
+              <w:top w:val="single" w:sz="4" w:space="0" w:color="auto"/>
+              <w:left w:val="single" w:sz="4" w:space="0" w:color="auto"/>
+              <w:bottom w:val="single" w:sz="4" w:space="0" w:color="auto"/>
+              <w:right w:val="single" w:sz="4" w:space="0" w:color="auto"/>
+            </w:tcBorders>
+            <w:shd w:val="clear" w:color="000000" w:fill="A5A5A5"/>
+            <w:noWrap/>
+            <w:vAlign w:val="center"/>
+            <w:hideMark/>
+          </w:tcPr>
+          <w:p>
+            <w:pPr>
+              <w:jc w:val="center"/>
+              <w:rPr>
+                <w:rFonts w:ascii="Calibri" w:eastAsia="Times New Roman" w:hAnsi="Calibri" w:cs="Calibri"/>
+                <w:b/>
+                <w:bCs/>
+                <w:color w:val="FFFFFF"/>
+                <w:lang w:val="id-ID"/>
+              </w:rPr>
+            </w:pPr>
+            <w:r>
+              <w:rPr>
+                <w:rFonts w:ascii="Calibri" w:eastAsia="Times New Roman" w:hAnsi="Calibri" w:cs="Calibri"/>
+                <w:b/>
+                <w:bCs/>
+                <w:color w:val="FFFFFF"/>
+                <w:lang w:val="id-ID"/>
+              </w:rPr>
+              <w:t>Tahun Ke-</w:t>
+            </w:r>
+          </w:p>
+        </w:tc>
+        <w:tc>
+          <w:tcPr>
+            <w:tcW w:w="3713" w:type="dxa"/>
+            <w:gridSpan w:val="2"/>
+            <w:tcBorders>
+              <w:top w:val="single" w:sz="4" w:space="0" w:color="auto"/>
+              <w:left w:val="nil"/>
+              <w:bottom w:val="single" w:sz="4" w:space="0" w:color="auto"/>
+              <w:right w:val="single" w:sz="4" w:space="0" w:color="000000"/>
+            </w:tcBorders>
+            <w:shd w:val="clear" w:color="000000" w:fill="A5A5A5"/>
+            <w:noWrap/>
+            <w:vAlign w:val="bottom"/>
+            <w:hideMark/>
+          </w:tcPr>
+          <w:p>
+            <w:pPr>
+              <w:spacing w:line="240" w:lineRule="auto"/>
+              <w:jc w:val="center"/>
+              <w:rPr>
+                <w:rFonts w:ascii="Calibri" w:eastAsia="Times New Roman" w:hAnsi="Calibri" w:cs="Calibri"/>
+                <w:b/>
+                <w:bCs/>
+                <w:color w:val="FFFFFF"/>
+                <w:lang w:val="id-ID"/>
+              </w:rPr>
+            </w:pPr>
+            <w:r>
+              <w:rPr>
+                <w:rFonts w:ascii="Calibri" w:eastAsia="Times New Roman" w:hAnsi="Calibri" w:cs="Calibri"/>
+                <w:b/>
+                <w:bCs/>
+                <w:color w:val="FFFFFF"/>
+                <w:lang w:val="id-ID"/>
+              </w:rPr>
+              <w:t>Perkiraan Pendapatan Per Paket RouterMaya (Juta Rupiah)</w:t>
+            </w:r>
+          </w:p>
+        </w:tc>
+        <w:tc>
+          <w:tcPr>
+            <w:tcW w:w="1920" w:type="dxa"/>
+            <w:vMerge w:val="restart"/>
+            <w:tcBorders>
+              <w:top w:val="single" w:sz="4" w:space="0" w:color="auto"/>
+              <w:left w:val="single" w:sz="4" w:space="0" w:color="auto"/>
+              <w:bottom w:val="single" w:sz="4" w:space="0" w:color="000000"/>
+              <w:right w:val="single" w:sz="4" w:space="0" w:color="auto"/>
+            </w:tcBorders>
+            <w:shd w:val="clear" w:color="000000" w:fill="A5A5A5"/>
+            <w:noWrap/>
+            <w:vAlign w:val="center"/>
+            <w:hideMark/>
+          </w:tcPr>
+          <w:p>
+            <w:pPr>
+              <w:spacing w:line="240" w:lineRule="auto"/>
+              <w:jc w:val="center"/>
+              <w:rPr>
+                <w:rFonts w:ascii="Calibri" w:eastAsia="Times New Roman" w:hAnsi="Calibri" w:cs="Calibri"/>
+                <w:b/>
+                <w:bCs/>
+                <w:color w:val="FFFFFF"/>
+                <w:lang w:val="id-ID"/>
+              </w:rPr>
+            </w:pPr>
+            <w:r>
+              <w:rPr>
+                <w:rFonts w:ascii="Calibri" w:eastAsia="Times New Roman" w:hAnsi="Calibri" w:cs="Calibri"/>
+                <w:b/>
+                <w:bCs/>
+                <w:color w:val="FFFFFF"/>
+                <w:lang w:val="id-ID"/>
+              </w:rPr>
+              <w:t>Total Profit</w:t>
+            </w:r>
+          </w:p>
+        </w:tc>
+        <w:tc>
+          <w:tcPr>
+            <w:tcW w:w="2730" w:type="dxa"/>
+            <w:gridSpan w:val="2"/>
+            <w:tcBorders>
+              <w:top w:val="single" w:sz="4" w:space="0" w:color="auto"/>
+              <w:left w:val="nil"/>
+              <w:bottom w:val="single" w:sz="4" w:space="0" w:color="auto"/>
+              <w:right w:val="single" w:sz="4" w:space="0" w:color="000000"/>
+            </w:tcBorders>
+            <w:shd w:val="clear" w:color="000000" w:fill="A5A5A5"/>
+            <w:noWrap/>
+            <w:vAlign w:val="center"/>
+            <w:hideMark/>
+          </w:tcPr>
+          <w:p>
+            <w:pPr>
+              <w:spacing w:line="240" w:lineRule="auto"/>
+              <w:jc w:val="center"/>
+              <w:rPr>
+                <w:rFonts w:ascii="Calibri" w:eastAsia="Times New Roman" w:hAnsi="Calibri" w:cs="Calibri"/>
+                <w:b/>
+                <w:bCs/>
+                <w:color w:val="FFFFFF"/>
+                <w:lang w:val="id-ID"/>
+              </w:rPr>
+            </w:pPr>
+            <w:r>
+              <w:rPr>
+                <w:rFonts w:ascii="Calibri" w:eastAsia="Times New Roman" w:hAnsi="Calibri" w:cs="Calibri"/>
+                <w:b/>
+                <w:bCs/>
+                <w:color w:val="FFFFFF"/>
+                <w:lang w:val="id-ID"/>
+              </w:rPr>
+              <w:t>Perkembangan tiap Tahun</w:t>
+            </w:r>
+          </w:p>
+        </w:tc>
+      </w:tr>
+      <w:tr>
+        <w:trPr>
+          <w:divId w:val="1100180672"/>
+          <w:trHeight w:val="300"/>
+        </w:trPr>
+        <w:tc>
+          <w:tcPr>
+            <w:tcW w:w="846" w:type="dxa"/>
+            <w:vMerge/>
+            <w:tcBorders>
+              <w:top w:val="single" w:sz="4" w:space="0" w:color="auto"/>
+              <w:left w:val="single" w:sz="4" w:space="0" w:color="auto"/>
+              <w:bottom w:val="single" w:sz="4" w:space="0" w:color="auto"/>
+              <w:right w:val="single" w:sz="4" w:space="0" w:color="auto"/>
+            </w:tcBorders>
+            <w:vAlign w:val="center"/>
+            <w:hideMark/>
+          </w:tcPr>
+          <w:p>
+            <w:pPr>
+              <w:spacing w:line="240" w:lineRule="auto"/>
+              <w:jc w:val="left"/>
+              <w:rPr>
+                <w:rFonts w:ascii="Calibri" w:eastAsia="Times New Roman" w:hAnsi="Calibri" w:cs="Calibri"/>
+                <w:b/>
+                <w:bCs/>
+                <w:color w:val="FFFFFF"/>
+                <w:lang w:val="id-ID"/>
+              </w:rPr>
+            </w:pPr>
+          </w:p>
+        </w:tc>
+        <w:tc>
+          <w:tcPr>
+            <w:tcW w:w="1870" w:type="dxa"/>
+            <w:tcBorders>
+              <w:top w:val="nil"/>
+              <w:left w:val="nil"/>
+              <w:bottom w:val="nil"/>
+              <w:right w:val="single" w:sz="4" w:space="0" w:color="auto"/>
+            </w:tcBorders>
+            <w:shd w:val="clear" w:color="000000" w:fill="A5A5A5"/>
+            <w:noWrap/>
+            <w:vAlign w:val="bottom"/>
+            <w:hideMark/>
+          </w:tcPr>
+          <w:p>
+            <w:pPr>
+              <w:spacing w:line="240" w:lineRule="auto"/>
+              <w:jc w:val="center"/>
+              <w:rPr>
+                <w:rFonts w:ascii="Calibri" w:eastAsia="Times New Roman" w:hAnsi="Calibri" w:cs="Calibri"/>
+                <w:b/>
+                <w:bCs/>
+                <w:color w:val="FFFFFF"/>
+                <w:lang w:val="id-ID"/>
+              </w:rPr>
+            </w:pPr>
+            <w:r>
+              <w:rPr>
+                <w:rFonts w:ascii="Calibri" w:eastAsia="Times New Roman" w:hAnsi="Calibri" w:cs="Calibri"/>
+                <w:b/>
+                <w:bCs/>
+                <w:color w:val="FFFFFF"/>
+                <w:lang w:val="id-ID"/>
+              </w:rPr>
+              <w:t>RouterMaya (Headq</w:t>
+            </w:r>
+            <w:bookmarkStart w:id="32" w:name="_GoBack"/>
+            <w:bookmarkEnd w:id="32"/>
+            <w:r>
+              <w:rPr>
+                <w:rFonts w:ascii="Calibri" w:eastAsia="Times New Roman" w:hAnsi="Calibri" w:cs="Calibri"/>
+                <w:b/>
+                <w:bCs/>
+                <w:color w:val="FFFFFF"/>
+                <w:lang w:val="id-ID"/>
+              </w:rPr>
+              <w:t>uarter)</w:t>
+            </w:r>
+          </w:p>
+        </w:tc>
+        <w:tc>
+          <w:tcPr>
+            <w:tcW w:w="1843" w:type="dxa"/>
+            <w:tcBorders>
+              <w:top w:val="nil"/>
+              <w:left w:val="nil"/>
+              <w:bottom w:val="nil"/>
+              <w:right w:val="single" w:sz="4" w:space="0" w:color="auto"/>
+            </w:tcBorders>
+            <w:shd w:val="clear" w:color="000000" w:fill="A5A5A5"/>
+            <w:noWrap/>
+            <w:vAlign w:val="bottom"/>
+            <w:hideMark/>
+          </w:tcPr>
+          <w:p>
+            <w:pPr>
+              <w:spacing w:line="240" w:lineRule="auto"/>
+              <w:jc w:val="center"/>
+              <w:rPr>
+                <w:rFonts w:ascii="Calibri" w:eastAsia="Times New Roman" w:hAnsi="Calibri" w:cs="Calibri"/>
+                <w:b/>
+                <w:bCs/>
+                <w:color w:val="FFFFFF"/>
+                <w:lang w:val="id-ID"/>
+              </w:rPr>
+            </w:pPr>
+            <w:r>
+              <w:rPr>
+                <w:rFonts w:ascii="Calibri" w:eastAsia="Times New Roman" w:hAnsi="Calibri" w:cs="Calibri"/>
+                <w:b/>
+                <w:bCs/>
+                <w:color w:val="FFFFFF"/>
+                <w:lang w:val="id-ID"/>
+              </w:rPr>
+              <w:t>RouterMaya (All Branch)</w:t>
+            </w:r>
+          </w:p>
+        </w:tc>
+        <w:tc>
+          <w:tcPr>
+            <w:tcW w:w="1920" w:type="dxa"/>
+            <w:vMerge/>
+            <w:tcBorders>
+              <w:top w:val="single" w:sz="4" w:space="0" w:color="auto"/>
+              <w:left w:val="single" w:sz="4" w:space="0" w:color="auto"/>
+              <w:bottom w:val="single" w:sz="4" w:space="0" w:color="000000"/>
+              <w:right w:val="single" w:sz="4" w:space="0" w:color="auto"/>
+            </w:tcBorders>
+            <w:vAlign w:val="center"/>
+            <w:hideMark/>
+          </w:tcPr>
+          <w:p>
+            <w:pPr>
+              <w:spacing w:line="240" w:lineRule="auto"/>
+              <w:jc w:val="left"/>
+              <w:rPr>
+                <w:rFonts w:ascii="Calibri" w:eastAsia="Times New Roman" w:hAnsi="Calibri" w:cs="Calibri"/>
+                <w:b/>
+                <w:bCs/>
+                <w:color w:val="FFFFFF"/>
+                <w:lang w:val="id-ID"/>
+              </w:rPr>
+            </w:pPr>
+          </w:p>
+        </w:tc>
+        <w:tc>
+          <w:tcPr>
+            <w:tcW w:w="1518" w:type="dxa"/>
+            <w:tcBorders>
+              <w:top w:val="nil"/>
+              <w:left w:val="nil"/>
+              <w:bottom w:val="nil"/>
+              <w:right w:val="single" w:sz="4" w:space="0" w:color="auto"/>
+            </w:tcBorders>
+            <w:shd w:val="clear" w:color="000000" w:fill="A5A5A5"/>
+            <w:noWrap/>
+            <w:vAlign w:val="center"/>
+            <w:hideMark/>
+          </w:tcPr>
+          <w:p>
+            <w:pPr>
+              <w:spacing w:line="240" w:lineRule="auto"/>
+              <w:jc w:val="center"/>
+              <w:rPr>
+                <w:rFonts w:ascii="Calibri" w:eastAsia="Times New Roman" w:hAnsi="Calibri" w:cs="Calibri"/>
+                <w:b/>
+                <w:bCs/>
+                <w:color w:val="FFFFFF"/>
+                <w:lang w:val="id-ID"/>
+              </w:rPr>
+            </w:pPr>
+            <w:r>
+              <w:rPr>
+                <w:rFonts w:ascii="Calibri" w:eastAsia="Times New Roman" w:hAnsi="Calibri" w:cs="Calibri"/>
+                <w:b/>
+                <w:bCs/>
+                <w:color w:val="FFFFFF"/>
+                <w:lang w:val="id-ID"/>
+              </w:rPr>
+              <w:t>RouterMaya (Headquarter)</w:t>
+            </w:r>
+          </w:p>
+        </w:tc>
+        <w:tc>
+          <w:tcPr>
+            <w:tcW w:w="1212" w:type="dxa"/>
+            <w:tcBorders>
+              <w:top w:val="nil"/>
+              <w:left w:val="nil"/>
+              <w:bottom w:val="nil"/>
+              <w:right w:val="single" w:sz="4" w:space="0" w:color="auto"/>
+            </w:tcBorders>
+            <w:shd w:val="clear" w:color="000000" w:fill="A5A5A5"/>
+            <w:noWrap/>
+            <w:vAlign w:val="center"/>
+            <w:hideMark/>
+          </w:tcPr>
+          <w:p>
+            <w:pPr>
+              <w:spacing w:line="240" w:lineRule="auto"/>
+              <w:jc w:val="center"/>
+              <w:rPr>
+                <w:rFonts w:ascii="Calibri" w:eastAsia="Times New Roman" w:hAnsi="Calibri" w:cs="Calibri"/>
+                <w:b/>
+                <w:bCs/>
+                <w:color w:val="FFFFFF"/>
+                <w:lang w:val="id-ID"/>
+              </w:rPr>
+            </w:pPr>
+            <w:r>
+              <w:rPr>
+                <w:rFonts w:ascii="Calibri" w:eastAsia="Times New Roman" w:hAnsi="Calibri" w:cs="Calibri"/>
+                <w:b/>
+                <w:bCs/>
+                <w:color w:val="FFFFFF"/>
+                <w:lang w:val="id-ID"/>
+              </w:rPr>
+              <w:t>RouterMaya (All Branch)</w:t>
+            </w:r>
+          </w:p>
+        </w:tc>
+      </w:tr>
+      <w:tr>
+        <w:trPr>
+          <w:divId w:val="1100180672"/>
+          <w:trHeight w:val="300"/>
+        </w:trPr>
+        <w:tc>
+          <w:tcPr>
+            <w:tcW w:w="846" w:type="dxa"/>
+            <w:tcBorders>
+              <w:top w:val="nil"/>
+              <w:left w:val="single" w:sz="4" w:space="0" w:color="auto"/>
+              <w:bottom w:val="single" w:sz="4" w:space="0" w:color="auto"/>
+              <w:right w:val="single" w:sz="4" w:space="0" w:color="auto"/>
+            </w:tcBorders>
+            <w:shd w:val="clear" w:color="auto" w:fill="auto"/>
+            <w:noWrap/>
+            <w:vAlign w:val="center"/>
+            <w:hideMark/>
+          </w:tcPr>
+          <w:p>
+            <w:pPr>
+              <w:spacing w:line="240" w:lineRule="auto"/>
+              <w:jc w:val="center"/>
+              <w:rPr>
+                <w:rFonts w:ascii="Calibri" w:eastAsia="Times New Roman" w:hAnsi="Calibri" w:cs="Calibri"/>
+                <w:color w:val="000000"/>
+                <w:lang w:val="id-ID"/>
+              </w:rPr>
+            </w:pPr>
+            <w:r>
+              <w:rPr>
+                <w:rFonts w:ascii="Calibri" w:eastAsia="Times New Roman" w:hAnsi="Calibri" w:cs="Calibri"/>
+                <w:color w:val="000000"/>
+                <w:lang w:val="id-ID"/>
+              </w:rPr>
+              <w:t>1</w:t>
+            </w:r>
+          </w:p>
+        </w:tc>
+        <w:tc>
+          <w:tcPr>
+            <w:tcW w:w="1870" w:type="dxa"/>
+            <w:tcBorders>
+              <w:top w:val="nil"/>
+              <w:left w:val="nil"/>
+              <w:bottom w:val="single" w:sz="4" w:space="0" w:color="auto"/>
+              <w:right w:val="single" w:sz="4" w:space="0" w:color="auto"/>
+            </w:tcBorders>
+            <w:shd w:val="clear" w:color="auto" w:fill="auto"/>
+            <w:noWrap/>
+            <w:vAlign w:val="bottom"/>
+            <w:hideMark/>
+          </w:tcPr>
+          <w:p>
+            <w:pPr>
+              <w:spacing w:line="240" w:lineRule="auto"/>
+              <w:jc w:val="right"/>
+              <w:rPr>
+                <w:rFonts w:ascii="Calibri" w:eastAsia="Times New Roman" w:hAnsi="Calibri" w:cs="Calibri"/>
+                <w:color w:val="000000"/>
+                <w:lang w:val="id-ID"/>
+              </w:rPr>
+            </w:pPr>
+            <w:r>
+              <w:rPr>
+                <w:rFonts w:ascii="Calibri" w:eastAsia="Times New Roman" w:hAnsi="Calibri" w:cs="Calibri"/>
+                <w:color w:val="000000"/>
+                <w:lang w:val="id-ID"/>
+              </w:rPr>
+              <w:t>Rp 1.001.472.000</w:t>
+            </w:r>
+          </w:p>
+        </w:tc>
+        <w:tc>
+          <w:tcPr>
+            <w:tcW w:w="1843" w:type="dxa"/>
+            <w:tcBorders>
+              <w:top w:val="nil"/>
+              <w:left w:val="nil"/>
+              <w:bottom w:val="single" w:sz="4" w:space="0" w:color="auto"/>
+              <w:right w:val="single" w:sz="4" w:space="0" w:color="auto"/>
+            </w:tcBorders>
+            <w:shd w:val="clear" w:color="auto" w:fill="auto"/>
+            <w:noWrap/>
+            <w:vAlign w:val="bottom"/>
+            <w:hideMark/>
+          </w:tcPr>
+          <w:p>
+            <w:pPr>
+              <w:spacing w:line="240" w:lineRule="auto"/>
+              <w:jc w:val="right"/>
+              <w:rPr>
+                <w:rFonts w:ascii="Calibri" w:eastAsia="Times New Roman" w:hAnsi="Calibri" w:cs="Calibri"/>
+                <w:color w:val="000000"/>
+                <w:lang w:val="id-ID"/>
+              </w:rPr>
+            </w:pPr>
+            <w:r>
+              <w:rPr>
+                <w:rFonts w:ascii="Calibri" w:eastAsia="Times New Roman" w:hAnsi="Calibri" w:cs="Calibri"/>
+                <w:color w:val="000000"/>
+                <w:lang w:val="id-ID"/>
+              </w:rPr>
+              <w:t>Rp 750.000.000</w:t>
+            </w:r>
+          </w:p>
+        </w:tc>
+        <w:tc>
+          <w:tcPr>
+            <w:tcW w:w="1920" w:type="dxa"/>
+            <w:tcBorders>
+              <w:top w:val="nil"/>
+              <w:left w:val="nil"/>
+              <w:bottom w:val="single" w:sz="4" w:space="0" w:color="auto"/>
+              <w:right w:val="single" w:sz="4" w:space="0" w:color="auto"/>
+            </w:tcBorders>
+            <w:shd w:val="clear" w:color="auto" w:fill="auto"/>
+            <w:noWrap/>
+            <w:vAlign w:val="bottom"/>
+            <w:hideMark/>
+          </w:tcPr>
+          <w:p>
+            <w:pPr>
+              <w:spacing w:line="240" w:lineRule="auto"/>
+              <w:jc w:val="right"/>
+              <w:rPr>
+                <w:rFonts w:ascii="Calibri" w:eastAsia="Times New Roman" w:hAnsi="Calibri" w:cs="Calibri"/>
+                <w:color w:val="000000"/>
+                <w:lang w:val="id-ID"/>
+              </w:rPr>
+            </w:pPr>
+            <w:r>
+              <w:rPr>
+                <w:rFonts w:ascii="Calibri" w:eastAsia="Times New Roman" w:hAnsi="Calibri" w:cs="Calibri"/>
+                <w:color w:val="000000"/>
+                <w:lang w:val="id-ID"/>
+              </w:rPr>
+              <w:t>Rp 1.751.472.000</w:t>
+            </w:r>
+          </w:p>
+        </w:tc>
+        <w:tc>
+          <w:tcPr>
+            <w:tcW w:w="1518" w:type="dxa"/>
+            <w:tcBorders>
+              <w:top w:val="nil"/>
+              <w:left w:val="nil"/>
+              <w:bottom w:val="single" w:sz="4" w:space="0" w:color="auto"/>
+              <w:right w:val="single" w:sz="4" w:space="0" w:color="auto"/>
+            </w:tcBorders>
+            <w:shd w:val="clear" w:color="auto" w:fill="auto"/>
+            <w:noWrap/>
+            <w:vAlign w:val="bottom"/>
+            <w:hideMark/>
+          </w:tcPr>
+          <w:p>
+            <w:pPr>
+              <w:spacing w:line="240" w:lineRule="auto"/>
+              <w:jc w:val="left"/>
+              <w:rPr>
+                <w:rFonts w:ascii="Calibri" w:eastAsia="Times New Roman" w:hAnsi="Calibri" w:cs="Calibri"/>
+                <w:color w:val="000000"/>
+                <w:lang w:val="id-ID"/>
+              </w:rPr>
+            </w:pPr>
+            <w:r>
+              <w:rPr>
+                <w:rFonts w:ascii="Calibri" w:eastAsia="Times New Roman" w:hAnsi="Calibri" w:cs="Calibri"/>
+                <w:color w:val="000000"/>
+                <w:lang w:val="id-ID"/>
+              </w:rPr>
+              <w:t>-</w:t>
+            </w:r>
+          </w:p>
+        </w:tc>
+        <w:tc>
+          <w:tcPr>
+            <w:tcW w:w="1212" w:type="dxa"/>
+            <w:tcBorders>
+              <w:top w:val="nil"/>
+              <w:left w:val="nil"/>
+              <w:bottom w:val="single" w:sz="4" w:space="0" w:color="auto"/>
+              <w:right w:val="single" w:sz="4" w:space="0" w:color="auto"/>
+            </w:tcBorders>
+            <w:shd w:val="clear" w:color="auto" w:fill="auto"/>
+            <w:noWrap/>
+            <w:vAlign w:val="bottom"/>
+            <w:hideMark/>
+          </w:tcPr>
+          <w:p>
+            <w:pPr>
+              <w:spacing w:line="240" w:lineRule="auto"/>
+              <w:jc w:val="left"/>
+              <w:rPr>
+                <w:rFonts w:ascii="Calibri" w:eastAsia="Times New Roman" w:hAnsi="Calibri" w:cs="Calibri"/>
+                <w:color w:val="000000"/>
+                <w:lang w:val="id-ID"/>
+              </w:rPr>
+            </w:pPr>
+            <w:r>
+              <w:rPr>
+                <w:rFonts w:ascii="Calibri" w:eastAsia="Times New Roman" w:hAnsi="Calibri" w:cs="Calibri"/>
+                <w:color w:val="000000"/>
+                <w:lang w:val="id-ID"/>
+              </w:rPr>
+              <w:t>-</w:t>
+            </w:r>
+          </w:p>
+        </w:tc>
+      </w:tr>
+      <w:tr>
+        <w:trPr>
+          <w:divId w:val="1100180672"/>
+          <w:trHeight w:val="300"/>
+        </w:trPr>
+        <w:tc>
+          <w:tcPr>
+            <w:tcW w:w="846" w:type="dxa"/>
+            <w:tcBorders>
+              <w:top w:val="nil"/>
+              <w:left w:val="single" w:sz="4" w:space="0" w:color="auto"/>
+              <w:bottom w:val="single" w:sz="4" w:space="0" w:color="auto"/>
+              <w:right w:val="single" w:sz="4" w:space="0" w:color="auto"/>
+            </w:tcBorders>
+            <w:shd w:val="clear" w:color="auto" w:fill="auto"/>
+            <w:noWrap/>
+            <w:vAlign w:val="center"/>
+            <w:hideMark/>
+          </w:tcPr>
+          <w:p>
+            <w:pPr>
+              <w:spacing w:line="240" w:lineRule="auto"/>
+              <w:jc w:val="center"/>
+              <w:rPr>
+                <w:rFonts w:ascii="Calibri" w:eastAsia="Times New Roman" w:hAnsi="Calibri" w:cs="Calibri"/>
+                <w:color w:val="000000"/>
+                <w:lang w:val="id-ID"/>
+              </w:rPr>
+            </w:pPr>
+            <w:r>
+              <w:rPr>
+                <w:rFonts w:ascii="Calibri" w:eastAsia="Times New Roman" w:hAnsi="Calibri" w:cs="Calibri"/>
+                <w:color w:val="000000"/>
+                <w:lang w:val="id-ID"/>
+              </w:rPr>
+              <w:t>2</w:t>
+            </w:r>
+          </w:p>
+        </w:tc>
+        <w:tc>
+          <w:tcPr>
+            <w:tcW w:w="1870" w:type="dxa"/>
+            <w:tcBorders>
+              <w:top w:val="nil"/>
+              <w:left w:val="nil"/>
+              <w:bottom w:val="single" w:sz="4" w:space="0" w:color="auto"/>
+              <w:right w:val="single" w:sz="4" w:space="0" w:color="auto"/>
+            </w:tcBorders>
+            <w:shd w:val="clear" w:color="auto" w:fill="auto"/>
+            <w:noWrap/>
+            <w:vAlign w:val="bottom"/>
+            <w:hideMark/>
+          </w:tcPr>
+          <w:p>
+            <w:pPr>
+              <w:spacing w:line="240" w:lineRule="auto"/>
+              <w:jc w:val="right"/>
+              <w:rPr>
+                <w:rFonts w:ascii="Calibri" w:eastAsia="Times New Roman" w:hAnsi="Calibri" w:cs="Calibri"/>
+                <w:color w:val="000000"/>
+                <w:lang w:val="id-ID"/>
+              </w:rPr>
+            </w:pPr>
+            <w:r>
+              <w:rPr>
+                <w:rFonts w:ascii="Calibri" w:eastAsia="Times New Roman" w:hAnsi="Calibri" w:cs="Calibri"/>
+                <w:color w:val="000000"/>
+                <w:lang w:val="id-ID"/>
+              </w:rPr>
+              <w:t>Rp 1.096.140.000</w:t>
+            </w:r>
+          </w:p>
+        </w:tc>
+        <w:tc>
+          <w:tcPr>
+            <w:tcW w:w="1843" w:type="dxa"/>
+            <w:tcBorders>
+              <w:top w:val="nil"/>
+              <w:left w:val="nil"/>
+              <w:bottom w:val="single" w:sz="4" w:space="0" w:color="auto"/>
+              <w:right w:val="single" w:sz="4" w:space="0" w:color="auto"/>
+            </w:tcBorders>
+            <w:shd w:val="clear" w:color="auto" w:fill="auto"/>
+            <w:noWrap/>
+            <w:vAlign w:val="bottom"/>
+            <w:hideMark/>
+          </w:tcPr>
+          <w:p>
+            <w:pPr>
+              <w:spacing w:line="240" w:lineRule="auto"/>
+              <w:jc w:val="right"/>
+              <w:rPr>
+                <w:rFonts w:ascii="Calibri" w:eastAsia="Times New Roman" w:hAnsi="Calibri" w:cs="Calibri"/>
+                <w:color w:val="000000"/>
+                <w:lang w:val="id-ID"/>
+              </w:rPr>
+            </w:pPr>
+            <w:r>
+              <w:rPr>
+                <w:rFonts w:ascii="Calibri" w:eastAsia="Times New Roman" w:hAnsi="Calibri" w:cs="Calibri"/>
+                <w:color w:val="000000"/>
+                <w:lang w:val="id-ID"/>
+              </w:rPr>
+              <w:t>Rp 976.000.000</w:t>
+            </w:r>
+          </w:p>
+        </w:tc>
+        <w:tc>
+          <w:tcPr>
+            <w:tcW w:w="1920" w:type="dxa"/>
+            <w:tcBorders>
+              <w:top w:val="nil"/>
+              <w:left w:val="nil"/>
+              <w:bottom w:val="single" w:sz="4" w:space="0" w:color="auto"/>
+              <w:right w:val="single" w:sz="4" w:space="0" w:color="auto"/>
+            </w:tcBorders>
+            <w:shd w:val="clear" w:color="auto" w:fill="auto"/>
+            <w:noWrap/>
+            <w:vAlign w:val="bottom"/>
+            <w:hideMark/>
+          </w:tcPr>
+          <w:p>
+            <w:pPr>
+              <w:spacing w:line="240" w:lineRule="auto"/>
+              <w:jc w:val="right"/>
+              <w:rPr>
+                <w:rFonts w:ascii="Calibri" w:eastAsia="Times New Roman" w:hAnsi="Calibri" w:cs="Calibri"/>
+                <w:color w:val="000000"/>
+                <w:lang w:val="id-ID"/>
+              </w:rPr>
+            </w:pPr>
+            <w:r>
+              <w:rPr>
+                <w:rFonts w:ascii="Calibri" w:eastAsia="Times New Roman" w:hAnsi="Calibri" w:cs="Calibri"/>
+                <w:color w:val="000000"/>
+                <w:lang w:val="id-ID"/>
+              </w:rPr>
+              <w:t>Rp 2.072.140.000</w:t>
+            </w:r>
+          </w:p>
+        </w:tc>
+        <w:tc>
+          <w:tcPr>
+            <w:tcW w:w="1518" w:type="dxa"/>
+            <w:tcBorders>
+              <w:top w:val="nil"/>
+              <w:left w:val="nil"/>
+              <w:bottom w:val="single" w:sz="4" w:space="0" w:color="auto"/>
+              <w:right w:val="single" w:sz="4" w:space="0" w:color="auto"/>
+            </w:tcBorders>
+            <w:shd w:val="clear" w:color="auto" w:fill="auto"/>
+            <w:noWrap/>
+            <w:vAlign w:val="bottom"/>
+            <w:hideMark/>
+          </w:tcPr>
+          <w:p>
+            <w:pPr>
+              <w:spacing w:line="240" w:lineRule="auto"/>
+              <w:jc w:val="right"/>
+              <w:rPr>
+                <w:rFonts w:ascii="Calibri" w:eastAsia="Times New Roman" w:hAnsi="Calibri" w:cs="Calibri"/>
+                <w:color w:val="000000"/>
+                <w:lang w:val="id-ID"/>
+              </w:rPr>
+            </w:pPr>
+            <w:r>
+              <w:rPr>
+                <w:rFonts w:ascii="Calibri" w:eastAsia="Times New Roman" w:hAnsi="Calibri" w:cs="Calibri"/>
+                <w:color w:val="000000"/>
+                <w:lang w:val="id-ID"/>
+              </w:rPr>
+              <w:t>9,45%</w:t>
+            </w:r>
+          </w:p>
+        </w:tc>
+        <w:tc>
+          <w:tcPr>
+            <w:tcW w:w="1212" w:type="dxa"/>
+            <w:tcBorders>
+              <w:top w:val="nil"/>
+              <w:left w:val="nil"/>
+              <w:bottom w:val="single" w:sz="4" w:space="0" w:color="auto"/>
+              <w:right w:val="single" w:sz="4" w:space="0" w:color="auto"/>
+            </w:tcBorders>
+            <w:shd w:val="clear" w:color="auto" w:fill="auto"/>
+            <w:noWrap/>
+            <w:vAlign w:val="bottom"/>
+            <w:hideMark/>
+          </w:tcPr>
+          <w:p>
+            <w:pPr>
+              <w:spacing w:line="240" w:lineRule="auto"/>
+              <w:jc w:val="right"/>
+              <w:rPr>
+                <w:rFonts w:ascii="Calibri" w:eastAsia="Times New Roman" w:hAnsi="Calibri" w:cs="Calibri"/>
+                <w:color w:val="000000"/>
+                <w:lang w:val="id-ID"/>
+              </w:rPr>
+            </w:pPr>
+            <w:r>
+              <w:rPr>
+                <w:rFonts w:ascii="Calibri" w:eastAsia="Times New Roman" w:hAnsi="Calibri" w:cs="Calibri"/>
+                <w:color w:val="000000"/>
+                <w:lang w:val="id-ID"/>
+              </w:rPr>
+              <w:t>30,13%</w:t>
+            </w:r>
+          </w:p>
+        </w:tc>
+      </w:tr>
+      <w:tr>
+        <w:trPr>
+          <w:divId w:val="1100180672"/>
+          <w:trHeight w:val="300"/>
+        </w:trPr>
+        <w:tc>
+          <w:tcPr>
+            <w:tcW w:w="846" w:type="dxa"/>
+            <w:tcBorders>
+              <w:top w:val="nil"/>
+              <w:left w:val="single" w:sz="4" w:space="0" w:color="auto"/>
+              <w:bottom w:val="single" w:sz="4" w:space="0" w:color="auto"/>
+              <w:right w:val="single" w:sz="4" w:space="0" w:color="auto"/>
+            </w:tcBorders>
+            <w:shd w:val="clear" w:color="auto" w:fill="auto"/>
+            <w:noWrap/>
+            <w:vAlign w:val="center"/>
+            <w:hideMark/>
+          </w:tcPr>
+          <w:p>
+            <w:pPr>
+              <w:spacing w:line="240" w:lineRule="auto"/>
+              <w:jc w:val="center"/>
+              <w:rPr>
+                <w:rFonts w:ascii="Calibri" w:eastAsia="Times New Roman" w:hAnsi="Calibri" w:cs="Calibri"/>
+                <w:color w:val="000000"/>
+                <w:lang w:val="id-ID"/>
+              </w:rPr>
+            </w:pPr>
+            <w:r>
+              <w:rPr>
+                <w:rFonts w:ascii="Calibri" w:eastAsia="Times New Roman" w:hAnsi="Calibri" w:cs="Calibri"/>
+                <w:color w:val="000000"/>
+                <w:lang w:val="id-ID"/>
+              </w:rPr>
+              <w:t>3</w:t>
+            </w:r>
+          </w:p>
+        </w:tc>
+        <w:tc>
+          <w:tcPr>
+            <w:tcW w:w="1870" w:type="dxa"/>
+            <w:tcBorders>
+              <w:top w:val="nil"/>
+              <w:left w:val="nil"/>
+              <w:bottom w:val="single" w:sz="4" w:space="0" w:color="auto"/>
+              <w:right w:val="single" w:sz="4" w:space="0" w:color="auto"/>
+            </w:tcBorders>
+            <w:shd w:val="clear" w:color="auto" w:fill="auto"/>
+            <w:noWrap/>
+            <w:vAlign w:val="bottom"/>
+            <w:hideMark/>
+          </w:tcPr>
+          <w:p>
+            <w:pPr>
+              <w:spacing w:line="240" w:lineRule="auto"/>
+              <w:jc w:val="right"/>
+              <w:rPr>
+                <w:rFonts w:ascii="Calibri" w:eastAsia="Times New Roman" w:hAnsi="Calibri" w:cs="Calibri"/>
+                <w:color w:val="000000"/>
+                <w:lang w:val="id-ID"/>
+              </w:rPr>
+            </w:pPr>
+            <w:r>
+              <w:rPr>
+                <w:rFonts w:ascii="Calibri" w:eastAsia="Times New Roman" w:hAnsi="Calibri" w:cs="Calibri"/>
+                <w:color w:val="000000"/>
+                <w:lang w:val="id-ID"/>
+              </w:rPr>
+              <w:t>Rp 1.207.416.000</w:t>
+            </w:r>
+          </w:p>
+        </w:tc>
+        <w:tc>
+          <w:tcPr>
+            <w:tcW w:w="1843" w:type="dxa"/>
+            <w:tcBorders>
+              <w:top w:val="nil"/>
+              <w:left w:val="nil"/>
+              <w:bottom w:val="single" w:sz="4" w:space="0" w:color="auto"/>
+              <w:right w:val="single" w:sz="4" w:space="0" w:color="auto"/>
+            </w:tcBorders>
+            <w:shd w:val="clear" w:color="auto" w:fill="auto"/>
+            <w:noWrap/>
+            <w:vAlign w:val="bottom"/>
+            <w:hideMark/>
+          </w:tcPr>
+          <w:p>
+            <w:pPr>
+              <w:spacing w:line="240" w:lineRule="auto"/>
+              <w:jc w:val="right"/>
+              <w:rPr>
+                <w:rFonts w:ascii="Calibri" w:eastAsia="Times New Roman" w:hAnsi="Calibri" w:cs="Calibri"/>
+                <w:color w:val="000000"/>
+                <w:lang w:val="id-ID"/>
+              </w:rPr>
+            </w:pPr>
+            <w:r>
+              <w:rPr>
+                <w:rFonts w:ascii="Calibri" w:eastAsia="Times New Roman" w:hAnsi="Calibri" w:cs="Calibri"/>
+                <w:color w:val="000000"/>
+                <w:lang w:val="id-ID"/>
+              </w:rPr>
+              <w:t>Rp 1.567.000.000</w:t>
+            </w:r>
+          </w:p>
+        </w:tc>
+        <w:tc>
+          <w:tcPr>
+            <w:tcW w:w="1920" w:type="dxa"/>
+            <w:tcBorders>
+              <w:top w:val="nil"/>
+              <w:left w:val="nil"/>
+              <w:bottom w:val="single" w:sz="4" w:space="0" w:color="auto"/>
+              <w:right w:val="single" w:sz="4" w:space="0" w:color="auto"/>
+            </w:tcBorders>
+            <w:shd w:val="clear" w:color="auto" w:fill="auto"/>
+            <w:noWrap/>
+            <w:vAlign w:val="bottom"/>
+            <w:hideMark/>
+          </w:tcPr>
+          <w:p>
+            <w:pPr>
+              <w:spacing w:line="240" w:lineRule="auto"/>
+              <w:jc w:val="right"/>
+              <w:rPr>
+                <w:rFonts w:ascii="Calibri" w:eastAsia="Times New Roman" w:hAnsi="Calibri" w:cs="Calibri"/>
+                <w:color w:val="000000"/>
+                <w:lang w:val="id-ID"/>
+              </w:rPr>
+            </w:pPr>
+            <w:r>
+              <w:rPr>
+                <w:rFonts w:ascii="Calibri" w:eastAsia="Times New Roman" w:hAnsi="Calibri" w:cs="Calibri"/>
+                <w:color w:val="000000"/>
+                <w:lang w:val="id-ID"/>
+              </w:rPr>
+              <w:t>Rp 2.774.416.000</w:t>
+            </w:r>
+          </w:p>
+        </w:tc>
+        <w:tc>
+          <w:tcPr>
+            <w:tcW w:w="1518" w:type="dxa"/>
+            <w:tcBorders>
+              <w:top w:val="nil"/>
+              <w:left w:val="nil"/>
+              <w:bottom w:val="single" w:sz="4" w:space="0" w:color="auto"/>
+              <w:right w:val="single" w:sz="4" w:space="0" w:color="auto"/>
+            </w:tcBorders>
+            <w:shd w:val="clear" w:color="auto" w:fill="auto"/>
+            <w:noWrap/>
+            <w:vAlign w:val="bottom"/>
+            <w:hideMark/>
+          </w:tcPr>
+          <w:p>
+            <w:pPr>
+              <w:spacing w:line="240" w:lineRule="auto"/>
+              <w:jc w:val="right"/>
+              <w:rPr>
+                <w:rFonts w:ascii="Calibri" w:eastAsia="Times New Roman" w:hAnsi="Calibri" w:cs="Calibri"/>
+                <w:color w:val="000000"/>
+                <w:lang w:val="id-ID"/>
+              </w:rPr>
+            </w:pPr>
+            <w:r>
+              <w:rPr>
+                <w:rFonts w:ascii="Calibri" w:eastAsia="Times New Roman" w:hAnsi="Calibri" w:cs="Calibri"/>
+                <w:color w:val="000000"/>
+                <w:lang w:val="id-ID"/>
+              </w:rPr>
+              <w:t>10,15%</w:t>
+            </w:r>
+          </w:p>
+        </w:tc>
+        <w:tc>
+          <w:tcPr>
+            <w:tcW w:w="1212" w:type="dxa"/>
+            <w:tcBorders>
+              <w:top w:val="nil"/>
+              <w:left w:val="nil"/>
+              <w:bottom w:val="single" w:sz="4" w:space="0" w:color="auto"/>
+              <w:right w:val="single" w:sz="4" w:space="0" w:color="auto"/>
+            </w:tcBorders>
+            <w:shd w:val="clear" w:color="auto" w:fill="auto"/>
+            <w:noWrap/>
+            <w:vAlign w:val="bottom"/>
+            <w:hideMark/>
+          </w:tcPr>
+          <w:p>
+            <w:pPr>
+              <w:spacing w:line="240" w:lineRule="auto"/>
+              <w:jc w:val="right"/>
+              <w:rPr>
+                <w:rFonts w:ascii="Calibri" w:eastAsia="Times New Roman" w:hAnsi="Calibri" w:cs="Calibri"/>
+                <w:color w:val="000000"/>
+                <w:lang w:val="id-ID"/>
+              </w:rPr>
+            </w:pPr>
+            <w:r>
+              <w:rPr>
+                <w:rFonts w:ascii="Calibri" w:eastAsia="Times New Roman" w:hAnsi="Calibri" w:cs="Calibri"/>
+                <w:color w:val="000000"/>
+                <w:lang w:val="id-ID"/>
+              </w:rPr>
+              <w:t>60,55%</w:t>
+            </w:r>
+          </w:p>
+        </w:tc>
+      </w:tr>
+      <w:tr>
+        <w:trPr>
+          <w:divId w:val="1100180672"/>
+          <w:trHeight w:val="300"/>
+        </w:trPr>
+        <w:tc>
+          <w:tcPr>
+            <w:tcW w:w="846" w:type="dxa"/>
+            <w:tcBorders>
+              <w:top w:val="nil"/>
+              <w:left w:val="single" w:sz="4" w:space="0" w:color="auto"/>
+              <w:bottom w:val="single" w:sz="4" w:space="0" w:color="auto"/>
+              <w:right w:val="single" w:sz="4" w:space="0" w:color="auto"/>
+            </w:tcBorders>
+            <w:shd w:val="clear" w:color="auto" w:fill="auto"/>
+            <w:noWrap/>
+            <w:vAlign w:val="center"/>
+            <w:hideMark/>
+          </w:tcPr>
+          <w:p>
+            <w:pPr>
+              <w:spacing w:line="240" w:lineRule="auto"/>
+              <w:jc w:val="center"/>
+              <w:rPr>
+                <w:rFonts w:ascii="Calibri" w:eastAsia="Times New Roman" w:hAnsi="Calibri" w:cs="Calibri"/>
+                <w:color w:val="000000"/>
+                <w:lang w:val="id-ID"/>
+              </w:rPr>
+            </w:pPr>
+            <w:r>
+              <w:rPr>
+                <w:rFonts w:ascii="Calibri" w:eastAsia="Times New Roman" w:hAnsi="Calibri" w:cs="Calibri"/>
+                <w:color w:val="000000"/>
+                <w:lang w:val="id-ID"/>
+              </w:rPr>
+              <w:lastRenderedPageBreak/>
+              <w:t>4</w:t>
+            </w:r>
+          </w:p>
+        </w:tc>
+        <w:tc>
+          <w:tcPr>
+            <w:tcW w:w="1870" w:type="dxa"/>
+            <w:tcBorders>
+              <w:top w:val="nil"/>
+              <w:left w:val="nil"/>
+              <w:bottom w:val="single" w:sz="4" w:space="0" w:color="auto"/>
+              <w:right w:val="single" w:sz="4" w:space="0" w:color="auto"/>
+            </w:tcBorders>
+            <w:shd w:val="clear" w:color="auto" w:fill="auto"/>
+            <w:noWrap/>
+            <w:vAlign w:val="bottom"/>
+            <w:hideMark/>
+          </w:tcPr>
+          <w:p>
+            <w:pPr>
+              <w:spacing w:line="240" w:lineRule="auto"/>
+              <w:jc w:val="right"/>
+              <w:rPr>
+                <w:rFonts w:ascii="Calibri" w:eastAsia="Times New Roman" w:hAnsi="Calibri" w:cs="Calibri"/>
+                <w:color w:val="000000"/>
+                <w:lang w:val="id-ID"/>
+              </w:rPr>
+            </w:pPr>
+            <w:r>
+              <w:rPr>
+                <w:rFonts w:ascii="Calibri" w:eastAsia="Times New Roman" w:hAnsi="Calibri" w:cs="Calibri"/>
+                <w:color w:val="000000"/>
+                <w:lang w:val="id-ID"/>
+              </w:rPr>
+              <w:t>Rp 1.297.032.000</w:t>
+            </w:r>
+          </w:p>
+        </w:tc>
+        <w:tc>
+          <w:tcPr>
+            <w:tcW w:w="1843" w:type="dxa"/>
+            <w:tcBorders>
+              <w:top w:val="nil"/>
+              <w:left w:val="nil"/>
+              <w:bottom w:val="single" w:sz="4" w:space="0" w:color="auto"/>
+              <w:right w:val="single" w:sz="4" w:space="0" w:color="auto"/>
+            </w:tcBorders>
+            <w:shd w:val="clear" w:color="auto" w:fill="auto"/>
+            <w:noWrap/>
+            <w:vAlign w:val="bottom"/>
+            <w:hideMark/>
+          </w:tcPr>
+          <w:p>
+            <w:pPr>
+              <w:spacing w:line="240" w:lineRule="auto"/>
+              <w:jc w:val="right"/>
+              <w:rPr>
+                <w:rFonts w:ascii="Calibri" w:eastAsia="Times New Roman" w:hAnsi="Calibri" w:cs="Calibri"/>
+                <w:color w:val="000000"/>
+                <w:lang w:val="id-ID"/>
+              </w:rPr>
+            </w:pPr>
+            <w:r>
+              <w:rPr>
+                <w:rFonts w:ascii="Calibri" w:eastAsia="Times New Roman" w:hAnsi="Calibri" w:cs="Calibri"/>
+                <w:color w:val="000000"/>
+                <w:lang w:val="id-ID"/>
+              </w:rPr>
+              <w:t>Rp 1.998.000.000</w:t>
+            </w:r>
+          </w:p>
+        </w:tc>
+        <w:tc>
+          <w:tcPr>
+            <w:tcW w:w="1920" w:type="dxa"/>
+            <w:tcBorders>
+              <w:top w:val="nil"/>
+              <w:left w:val="nil"/>
+              <w:bottom w:val="single" w:sz="4" w:space="0" w:color="auto"/>
+              <w:right w:val="single" w:sz="4" w:space="0" w:color="auto"/>
+            </w:tcBorders>
+            <w:shd w:val="clear" w:color="auto" w:fill="auto"/>
+            <w:noWrap/>
+            <w:vAlign w:val="bottom"/>
+            <w:hideMark/>
+          </w:tcPr>
+          <w:p>
+            <w:pPr>
+              <w:spacing w:line="240" w:lineRule="auto"/>
+              <w:jc w:val="right"/>
+              <w:rPr>
+                <w:rFonts w:ascii="Calibri" w:eastAsia="Times New Roman" w:hAnsi="Calibri" w:cs="Calibri"/>
+                <w:color w:val="000000"/>
+                <w:lang w:val="id-ID"/>
+              </w:rPr>
+            </w:pPr>
+            <w:r>
+              <w:rPr>
+                <w:rFonts w:ascii="Calibri" w:eastAsia="Times New Roman" w:hAnsi="Calibri" w:cs="Calibri"/>
+                <w:color w:val="000000"/>
+                <w:lang w:val="id-ID"/>
+              </w:rPr>
+              <w:t>Rp 3.295.032.000</w:t>
+            </w:r>
+          </w:p>
+        </w:tc>
+        <w:tc>
+          <w:tcPr>
+            <w:tcW w:w="1518" w:type="dxa"/>
+            <w:tcBorders>
+              <w:top w:val="nil"/>
+              <w:left w:val="nil"/>
+              <w:bottom w:val="single" w:sz="4" w:space="0" w:color="auto"/>
+              <w:right w:val="single" w:sz="4" w:space="0" w:color="auto"/>
+            </w:tcBorders>
+            <w:shd w:val="clear" w:color="auto" w:fill="auto"/>
+            <w:noWrap/>
+            <w:vAlign w:val="bottom"/>
+            <w:hideMark/>
+          </w:tcPr>
+          <w:p>
+            <w:pPr>
+              <w:spacing w:line="240" w:lineRule="auto"/>
+              <w:jc w:val="right"/>
+              <w:rPr>
+                <w:rFonts w:ascii="Calibri" w:eastAsia="Times New Roman" w:hAnsi="Calibri" w:cs="Calibri"/>
+                <w:color w:val="000000"/>
+                <w:lang w:val="id-ID"/>
+              </w:rPr>
+            </w:pPr>
+            <w:r>
+              <w:rPr>
+                <w:rFonts w:ascii="Calibri" w:eastAsia="Times New Roman" w:hAnsi="Calibri" w:cs="Calibri"/>
+                <w:color w:val="000000"/>
+                <w:lang w:val="id-ID"/>
+              </w:rPr>
+              <w:t>7,42%</w:t>
+            </w:r>
+          </w:p>
+        </w:tc>
+        <w:tc>
+          <w:tcPr>
+            <w:tcW w:w="1212" w:type="dxa"/>
+            <w:tcBorders>
+              <w:top w:val="nil"/>
+              <w:left w:val="nil"/>
+              <w:bottom w:val="single" w:sz="4" w:space="0" w:color="auto"/>
+              <w:right w:val="single" w:sz="4" w:space="0" w:color="auto"/>
+            </w:tcBorders>
+            <w:shd w:val="clear" w:color="auto" w:fill="auto"/>
+            <w:noWrap/>
+            <w:vAlign w:val="bottom"/>
+            <w:hideMark/>
+          </w:tcPr>
+          <w:p>
+            <w:pPr>
+              <w:spacing w:line="240" w:lineRule="auto"/>
+              <w:jc w:val="right"/>
+              <w:rPr>
+                <w:rFonts w:ascii="Calibri" w:eastAsia="Times New Roman" w:hAnsi="Calibri" w:cs="Calibri"/>
+                <w:color w:val="000000"/>
+                <w:lang w:val="id-ID"/>
+              </w:rPr>
+            </w:pPr>
+            <w:r>
+              <w:rPr>
+                <w:rFonts w:ascii="Calibri" w:eastAsia="Times New Roman" w:hAnsi="Calibri" w:cs="Calibri"/>
+                <w:color w:val="000000"/>
+                <w:lang w:val="id-ID"/>
+              </w:rPr>
+              <w:t>27,50%</w:t>
+            </w:r>
+          </w:p>
+        </w:tc>
+      </w:tr>
+      <w:tr>
+        <w:trPr>
+          <w:divId w:val="1100180672"/>
+          <w:trHeight w:val="300"/>
+        </w:trPr>
+        <w:tc>
+          <w:tcPr>
+            <w:tcW w:w="846" w:type="dxa"/>
+            <w:tcBorders>
+              <w:top w:val="nil"/>
+              <w:left w:val="single" w:sz="4" w:space="0" w:color="auto"/>
+              <w:bottom w:val="single" w:sz="4" w:space="0" w:color="auto"/>
+              <w:right w:val="single" w:sz="4" w:space="0" w:color="auto"/>
+            </w:tcBorders>
+            <w:shd w:val="clear" w:color="auto" w:fill="auto"/>
+            <w:noWrap/>
+            <w:vAlign w:val="center"/>
+            <w:hideMark/>
+          </w:tcPr>
+          <w:p>
+            <w:pPr>
+              <w:spacing w:line="240" w:lineRule="auto"/>
+              <w:jc w:val="center"/>
+              <w:rPr>
+                <w:rFonts w:ascii="Calibri" w:eastAsia="Times New Roman" w:hAnsi="Calibri" w:cs="Calibri"/>
+                <w:color w:val="000000"/>
+                <w:lang w:val="id-ID"/>
+              </w:rPr>
+            </w:pPr>
+            <w:r>
+              <w:rPr>
+                <w:rFonts w:ascii="Calibri" w:eastAsia="Times New Roman" w:hAnsi="Calibri" w:cs="Calibri"/>
+                <w:color w:val="000000"/>
+                <w:lang w:val="id-ID"/>
+              </w:rPr>
+              <w:t>5</w:t>
+            </w:r>
+          </w:p>
+        </w:tc>
+        <w:tc>
+          <w:tcPr>
+            <w:tcW w:w="1870" w:type="dxa"/>
+            <w:tcBorders>
+              <w:top w:val="nil"/>
+              <w:left w:val="nil"/>
+              <w:bottom w:val="single" w:sz="4" w:space="0" w:color="auto"/>
+              <w:right w:val="single" w:sz="4" w:space="0" w:color="auto"/>
+            </w:tcBorders>
+            <w:shd w:val="clear" w:color="auto" w:fill="auto"/>
+            <w:noWrap/>
+            <w:vAlign w:val="bottom"/>
+            <w:hideMark/>
+          </w:tcPr>
+          <w:p>
+            <w:pPr>
+              <w:spacing w:line="240" w:lineRule="auto"/>
+              <w:jc w:val="right"/>
+              <w:rPr>
+                <w:rFonts w:ascii="Calibri" w:eastAsia="Times New Roman" w:hAnsi="Calibri" w:cs="Calibri"/>
+                <w:color w:val="000000"/>
+                <w:lang w:val="id-ID"/>
+              </w:rPr>
+            </w:pPr>
+            <w:r>
+              <w:rPr>
+                <w:rFonts w:ascii="Calibri" w:eastAsia="Times New Roman" w:hAnsi="Calibri" w:cs="Calibri"/>
+                <w:color w:val="000000"/>
+                <w:lang w:val="id-ID"/>
+              </w:rPr>
+              <w:t>Rp 1.375.524.000</w:t>
+            </w:r>
+          </w:p>
+        </w:tc>
+        <w:tc>
+          <w:tcPr>
+            <w:tcW w:w="1843" w:type="dxa"/>
+            <w:tcBorders>
+              <w:top w:val="nil"/>
+              <w:left w:val="nil"/>
+              <w:bottom w:val="single" w:sz="4" w:space="0" w:color="auto"/>
+              <w:right w:val="single" w:sz="4" w:space="0" w:color="auto"/>
+            </w:tcBorders>
+            <w:shd w:val="clear" w:color="auto" w:fill="auto"/>
+            <w:noWrap/>
+            <w:vAlign w:val="bottom"/>
+            <w:hideMark/>
+          </w:tcPr>
+          <w:p>
+            <w:pPr>
+              <w:spacing w:line="240" w:lineRule="auto"/>
+              <w:jc w:val="right"/>
+              <w:rPr>
+                <w:rFonts w:ascii="Calibri" w:eastAsia="Times New Roman" w:hAnsi="Calibri" w:cs="Calibri"/>
+                <w:color w:val="000000"/>
+                <w:lang w:val="id-ID"/>
+              </w:rPr>
+            </w:pPr>
+            <w:r>
+              <w:rPr>
+                <w:rFonts w:ascii="Calibri" w:eastAsia="Times New Roman" w:hAnsi="Calibri" w:cs="Calibri"/>
+                <w:color w:val="000000"/>
+                <w:lang w:val="id-ID"/>
+              </w:rPr>
+              <w:t>Rp 2.300.000.000</w:t>
+            </w:r>
+          </w:p>
+        </w:tc>
+        <w:tc>
+          <w:tcPr>
+            <w:tcW w:w="1920" w:type="dxa"/>
+            <w:tcBorders>
+              <w:top w:val="nil"/>
+              <w:left w:val="nil"/>
+              <w:bottom w:val="single" w:sz="4" w:space="0" w:color="auto"/>
+              <w:right w:val="single" w:sz="4" w:space="0" w:color="auto"/>
+            </w:tcBorders>
+            <w:shd w:val="clear" w:color="auto" w:fill="auto"/>
+            <w:noWrap/>
+            <w:vAlign w:val="bottom"/>
+            <w:hideMark/>
+          </w:tcPr>
+          <w:p>
+            <w:pPr>
+              <w:spacing w:line="240" w:lineRule="auto"/>
+              <w:jc w:val="right"/>
+              <w:rPr>
+                <w:rFonts w:ascii="Calibri" w:eastAsia="Times New Roman" w:hAnsi="Calibri" w:cs="Calibri"/>
+                <w:color w:val="000000"/>
+                <w:lang w:val="id-ID"/>
+              </w:rPr>
+            </w:pPr>
+            <w:r>
+              <w:rPr>
+                <w:rFonts w:ascii="Calibri" w:eastAsia="Times New Roman" w:hAnsi="Calibri" w:cs="Calibri"/>
+                <w:color w:val="000000"/>
+                <w:lang w:val="id-ID"/>
+              </w:rPr>
+              <w:t>Rp 3.675.524.000</w:t>
+            </w:r>
+          </w:p>
+        </w:tc>
+        <w:tc>
+          <w:tcPr>
+            <w:tcW w:w="1518" w:type="dxa"/>
+            <w:tcBorders>
+              <w:top w:val="nil"/>
+              <w:left w:val="nil"/>
+              <w:bottom w:val="single" w:sz="4" w:space="0" w:color="auto"/>
+              <w:right w:val="single" w:sz="4" w:space="0" w:color="auto"/>
+            </w:tcBorders>
+            <w:shd w:val="clear" w:color="auto" w:fill="auto"/>
+            <w:noWrap/>
+            <w:vAlign w:val="bottom"/>
+            <w:hideMark/>
+          </w:tcPr>
+          <w:p>
+            <w:pPr>
+              <w:spacing w:line="240" w:lineRule="auto"/>
+              <w:jc w:val="right"/>
+              <w:rPr>
+                <w:rFonts w:ascii="Calibri" w:eastAsia="Times New Roman" w:hAnsi="Calibri" w:cs="Calibri"/>
+                <w:color w:val="000000"/>
+                <w:lang w:val="id-ID"/>
+              </w:rPr>
+            </w:pPr>
+            <w:r>
+              <w:rPr>
+                <w:rFonts w:ascii="Calibri" w:eastAsia="Times New Roman" w:hAnsi="Calibri" w:cs="Calibri"/>
+                <w:color w:val="000000"/>
+                <w:lang w:val="id-ID"/>
+              </w:rPr>
+              <w:t>6,05%</w:t>
+            </w:r>
+          </w:p>
+        </w:tc>
+        <w:tc>
+          <w:tcPr>
+            <w:tcW w:w="1212" w:type="dxa"/>
+            <w:tcBorders>
+              <w:top w:val="nil"/>
+              <w:left w:val="nil"/>
+              <w:bottom w:val="single" w:sz="4" w:space="0" w:color="auto"/>
+              <w:right w:val="single" w:sz="4" w:space="0" w:color="auto"/>
+            </w:tcBorders>
+            <w:shd w:val="clear" w:color="auto" w:fill="auto"/>
+            <w:noWrap/>
+            <w:vAlign w:val="bottom"/>
+            <w:hideMark/>
+          </w:tcPr>
+          <w:p>
+            <w:pPr>
+              <w:spacing w:line="240" w:lineRule="auto"/>
+              <w:jc w:val="right"/>
+              <w:rPr>
+                <w:rFonts w:ascii="Calibri" w:eastAsia="Times New Roman" w:hAnsi="Calibri" w:cs="Calibri"/>
+                <w:color w:val="000000"/>
+                <w:lang w:val="id-ID"/>
+              </w:rPr>
+            </w:pPr>
+            <w:r>
+              <w:rPr>
+                <w:rFonts w:ascii="Calibri" w:eastAsia="Times New Roman" w:hAnsi="Calibri" w:cs="Calibri"/>
+                <w:color w:val="000000"/>
+                <w:lang w:val="id-ID"/>
+              </w:rPr>
+              <w:t>15,12%</w:t>
+            </w:r>
+          </w:p>
+        </w:tc>
+      </w:tr>
+      <w:tr>
+        <w:trPr>
+          <w:divId w:val="1100180672"/>
+          <w:trHeight w:val="300"/>
+        </w:trPr>
+        <w:tc>
+          <w:tcPr>
+            <w:tcW w:w="846" w:type="dxa"/>
+            <w:tcBorders>
+              <w:top w:val="nil"/>
+              <w:left w:val="single" w:sz="4" w:space="0" w:color="auto"/>
+              <w:bottom w:val="single" w:sz="4" w:space="0" w:color="auto"/>
+              <w:right w:val="single" w:sz="4" w:space="0" w:color="auto"/>
+            </w:tcBorders>
+            <w:shd w:val="clear" w:color="auto" w:fill="auto"/>
+            <w:noWrap/>
+            <w:vAlign w:val="center"/>
+            <w:hideMark/>
+          </w:tcPr>
+          <w:p>
+            <w:pPr>
+              <w:spacing w:line="240" w:lineRule="auto"/>
+              <w:jc w:val="center"/>
+              <w:rPr>
+                <w:rFonts w:ascii="Calibri" w:eastAsia="Times New Roman" w:hAnsi="Calibri" w:cs="Calibri"/>
+                <w:color w:val="000000"/>
+                <w:lang w:val="id-ID"/>
+              </w:rPr>
+            </w:pPr>
+            <w:r>
+              <w:rPr>
+                <w:rFonts w:ascii="Calibri" w:eastAsia="Times New Roman" w:hAnsi="Calibri" w:cs="Calibri"/>
+                <w:color w:val="000000"/>
+                <w:lang w:val="id-ID"/>
+              </w:rPr>
+              <w:t>6</w:t>
+            </w:r>
+          </w:p>
+        </w:tc>
+        <w:tc>
+          <w:tcPr>
+            <w:tcW w:w="1870" w:type="dxa"/>
+            <w:tcBorders>
+              <w:top w:val="nil"/>
+              <w:left w:val="nil"/>
+              <w:bottom w:val="single" w:sz="4" w:space="0" w:color="auto"/>
+              <w:right w:val="single" w:sz="4" w:space="0" w:color="auto"/>
+            </w:tcBorders>
+            <w:shd w:val="clear" w:color="auto" w:fill="auto"/>
+            <w:noWrap/>
+            <w:vAlign w:val="bottom"/>
+            <w:hideMark/>
+          </w:tcPr>
+          <w:p>
+            <w:pPr>
+              <w:spacing w:line="240" w:lineRule="auto"/>
+              <w:jc w:val="right"/>
+              <w:rPr>
+                <w:rFonts w:ascii="Calibri" w:eastAsia="Times New Roman" w:hAnsi="Calibri" w:cs="Calibri"/>
+                <w:color w:val="000000"/>
+                <w:lang w:val="id-ID"/>
+              </w:rPr>
+            </w:pPr>
+            <w:r>
+              <w:rPr>
+                <w:rFonts w:ascii="Calibri" w:eastAsia="Times New Roman" w:hAnsi="Calibri" w:cs="Calibri"/>
+                <w:color w:val="000000"/>
+                <w:lang w:val="id-ID"/>
+              </w:rPr>
+              <w:t>Rp 1.460.686.800</w:t>
+            </w:r>
+          </w:p>
+        </w:tc>
+        <w:tc>
+          <w:tcPr>
+            <w:tcW w:w="1843" w:type="dxa"/>
+            <w:tcBorders>
+              <w:top w:val="nil"/>
+              <w:left w:val="nil"/>
+              <w:bottom w:val="single" w:sz="4" w:space="0" w:color="auto"/>
+              <w:right w:val="single" w:sz="4" w:space="0" w:color="auto"/>
+            </w:tcBorders>
+            <w:shd w:val="clear" w:color="auto" w:fill="auto"/>
+            <w:noWrap/>
+            <w:vAlign w:val="bottom"/>
+            <w:hideMark/>
+          </w:tcPr>
+          <w:p>
+            <w:pPr>
+              <w:spacing w:line="240" w:lineRule="auto"/>
+              <w:jc w:val="right"/>
+              <w:rPr>
+                <w:rFonts w:ascii="Calibri" w:eastAsia="Times New Roman" w:hAnsi="Calibri" w:cs="Calibri"/>
+                <w:color w:val="000000"/>
+                <w:lang w:val="id-ID"/>
+              </w:rPr>
+            </w:pPr>
+            <w:r>
+              <w:rPr>
+                <w:rFonts w:ascii="Calibri" w:eastAsia="Times New Roman" w:hAnsi="Calibri" w:cs="Calibri"/>
+                <w:color w:val="000000"/>
+                <w:lang w:val="id-ID"/>
+              </w:rPr>
+              <w:t>Rp 2.567.000.000</w:t>
+            </w:r>
+          </w:p>
+        </w:tc>
+        <w:tc>
+          <w:tcPr>
+            <w:tcW w:w="1920" w:type="dxa"/>
+            <w:tcBorders>
+              <w:top w:val="nil"/>
+              <w:left w:val="nil"/>
+              <w:bottom w:val="single" w:sz="4" w:space="0" w:color="auto"/>
+              <w:right w:val="single" w:sz="4" w:space="0" w:color="auto"/>
+            </w:tcBorders>
+            <w:shd w:val="clear" w:color="auto" w:fill="auto"/>
+            <w:noWrap/>
+            <w:vAlign w:val="bottom"/>
+            <w:hideMark/>
+          </w:tcPr>
+          <w:p>
+            <w:pPr>
+              <w:spacing w:line="240" w:lineRule="auto"/>
+              <w:jc w:val="right"/>
+              <w:rPr>
+                <w:rFonts w:ascii="Calibri" w:eastAsia="Times New Roman" w:hAnsi="Calibri" w:cs="Calibri"/>
+                <w:color w:val="000000"/>
+                <w:lang w:val="id-ID"/>
+              </w:rPr>
+            </w:pPr>
+            <w:r>
+              <w:rPr>
+                <w:rFonts w:ascii="Calibri" w:eastAsia="Times New Roman" w:hAnsi="Calibri" w:cs="Calibri"/>
+                <w:color w:val="000000"/>
+                <w:lang w:val="id-ID"/>
+              </w:rPr>
+              <w:t>Rp 4.027.686.800</w:t>
+            </w:r>
+          </w:p>
+        </w:tc>
+        <w:tc>
+          <w:tcPr>
+            <w:tcW w:w="1518" w:type="dxa"/>
+            <w:tcBorders>
+              <w:top w:val="nil"/>
+              <w:left w:val="nil"/>
+              <w:bottom w:val="single" w:sz="4" w:space="0" w:color="auto"/>
+              <w:right w:val="single" w:sz="4" w:space="0" w:color="auto"/>
+            </w:tcBorders>
+            <w:shd w:val="clear" w:color="auto" w:fill="auto"/>
+            <w:noWrap/>
+            <w:vAlign w:val="bottom"/>
+            <w:hideMark/>
+          </w:tcPr>
+          <w:p>
+            <w:pPr>
+              <w:spacing w:line="240" w:lineRule="auto"/>
+              <w:jc w:val="right"/>
+              <w:rPr>
+                <w:rFonts w:ascii="Calibri" w:eastAsia="Times New Roman" w:hAnsi="Calibri" w:cs="Calibri"/>
+                <w:color w:val="000000"/>
+                <w:lang w:val="id-ID"/>
+              </w:rPr>
+            </w:pPr>
+            <w:r>
+              <w:rPr>
+                <w:rFonts w:ascii="Calibri" w:eastAsia="Times New Roman" w:hAnsi="Calibri" w:cs="Calibri"/>
+                <w:color w:val="000000"/>
+                <w:lang w:val="id-ID"/>
+              </w:rPr>
+              <w:t>6,19%</w:t>
+            </w:r>
+          </w:p>
+        </w:tc>
+        <w:tc>
+          <w:tcPr>
+            <w:tcW w:w="1212" w:type="dxa"/>
+            <w:tcBorders>
+              <w:top w:val="nil"/>
+              <w:left w:val="nil"/>
+              <w:bottom w:val="single" w:sz="4" w:space="0" w:color="auto"/>
+              <w:right w:val="single" w:sz="4" w:space="0" w:color="auto"/>
+            </w:tcBorders>
+            <w:shd w:val="clear" w:color="auto" w:fill="auto"/>
+            <w:noWrap/>
+            <w:vAlign w:val="bottom"/>
+            <w:hideMark/>
+          </w:tcPr>
+          <w:p>
+            <w:pPr>
+              <w:spacing w:line="240" w:lineRule="auto"/>
+              <w:jc w:val="right"/>
+              <w:rPr>
+                <w:rFonts w:ascii="Calibri" w:eastAsia="Times New Roman" w:hAnsi="Calibri" w:cs="Calibri"/>
+                <w:color w:val="000000"/>
+                <w:lang w:val="id-ID"/>
+              </w:rPr>
+            </w:pPr>
+            <w:r>
+              <w:rPr>
+                <w:rFonts w:ascii="Calibri" w:eastAsia="Times New Roman" w:hAnsi="Calibri" w:cs="Calibri"/>
+                <w:color w:val="000000"/>
+                <w:lang w:val="id-ID"/>
+              </w:rPr>
+              <w:t>11,61%</w:t>
+            </w:r>
+          </w:p>
+        </w:tc>
+      </w:tr>
+      <w:tr>
+        <w:trPr>
+          <w:divId w:val="1100180672"/>
+          <w:trHeight w:val="300"/>
+        </w:trPr>
+        <w:tc>
+          <w:tcPr>
+            <w:tcW w:w="846" w:type="dxa"/>
+            <w:tcBorders>
+              <w:top w:val="nil"/>
+              <w:left w:val="single" w:sz="4" w:space="0" w:color="auto"/>
+              <w:bottom w:val="single" w:sz="4" w:space="0" w:color="auto"/>
+              <w:right w:val="single" w:sz="4" w:space="0" w:color="auto"/>
+            </w:tcBorders>
+            <w:shd w:val="clear" w:color="auto" w:fill="auto"/>
+            <w:noWrap/>
+            <w:vAlign w:val="center"/>
+            <w:hideMark/>
+          </w:tcPr>
+          <w:p>
+            <w:pPr>
+              <w:spacing w:line="240" w:lineRule="auto"/>
+              <w:jc w:val="center"/>
+              <w:rPr>
+                <w:rFonts w:ascii="Calibri" w:eastAsia="Times New Roman" w:hAnsi="Calibri" w:cs="Calibri"/>
+                <w:color w:val="000000"/>
+                <w:lang w:val="id-ID"/>
+              </w:rPr>
+            </w:pPr>
+            <w:r>
+              <w:rPr>
+                <w:rFonts w:ascii="Calibri" w:eastAsia="Times New Roman" w:hAnsi="Calibri" w:cs="Calibri"/>
+                <w:color w:val="000000"/>
+                <w:lang w:val="id-ID"/>
+              </w:rPr>
+              <w:t>7</w:t>
+            </w:r>
+          </w:p>
+        </w:tc>
+        <w:tc>
+          <w:tcPr>
+            <w:tcW w:w="1870" w:type="dxa"/>
+            <w:tcBorders>
+              <w:top w:val="nil"/>
+              <w:left w:val="nil"/>
+              <w:bottom w:val="single" w:sz="4" w:space="0" w:color="auto"/>
+              <w:right w:val="single" w:sz="4" w:space="0" w:color="auto"/>
+            </w:tcBorders>
+            <w:shd w:val="clear" w:color="auto" w:fill="auto"/>
+            <w:noWrap/>
+            <w:vAlign w:val="bottom"/>
+            <w:hideMark/>
+          </w:tcPr>
+          <w:p>
+            <w:pPr>
+              <w:spacing w:line="240" w:lineRule="auto"/>
+              <w:jc w:val="right"/>
+              <w:rPr>
+                <w:rFonts w:ascii="Calibri" w:eastAsia="Times New Roman" w:hAnsi="Calibri" w:cs="Calibri"/>
+                <w:color w:val="000000"/>
+                <w:lang w:val="id-ID"/>
+              </w:rPr>
+            </w:pPr>
+            <w:r>
+              <w:rPr>
+                <w:rFonts w:ascii="Calibri" w:eastAsia="Times New Roman" w:hAnsi="Calibri" w:cs="Calibri"/>
+                <w:color w:val="000000"/>
+                <w:lang w:val="id-ID"/>
+              </w:rPr>
+              <w:t>Rp 1.532.676.000</w:t>
+            </w:r>
+          </w:p>
+        </w:tc>
+        <w:tc>
+          <w:tcPr>
+            <w:tcW w:w="1843" w:type="dxa"/>
+            <w:tcBorders>
+              <w:top w:val="nil"/>
+              <w:left w:val="nil"/>
+              <w:bottom w:val="single" w:sz="4" w:space="0" w:color="auto"/>
+              <w:right w:val="single" w:sz="4" w:space="0" w:color="auto"/>
+            </w:tcBorders>
+            <w:shd w:val="clear" w:color="auto" w:fill="auto"/>
+            <w:noWrap/>
+            <w:vAlign w:val="bottom"/>
+            <w:hideMark/>
+          </w:tcPr>
+          <w:p>
+            <w:pPr>
+              <w:spacing w:line="240" w:lineRule="auto"/>
+              <w:jc w:val="right"/>
+              <w:rPr>
+                <w:rFonts w:ascii="Calibri" w:eastAsia="Times New Roman" w:hAnsi="Calibri" w:cs="Calibri"/>
+                <w:color w:val="000000"/>
+                <w:lang w:val="id-ID"/>
+              </w:rPr>
+            </w:pPr>
+            <w:r>
+              <w:rPr>
+                <w:rFonts w:ascii="Calibri" w:eastAsia="Times New Roman" w:hAnsi="Calibri" w:cs="Calibri"/>
+                <w:color w:val="000000"/>
+                <w:lang w:val="id-ID"/>
+              </w:rPr>
+              <w:t>Rp 2.879.000.000</w:t>
+            </w:r>
+          </w:p>
+        </w:tc>
+        <w:tc>
+          <w:tcPr>
+            <w:tcW w:w="1920" w:type="dxa"/>
+            <w:tcBorders>
+              <w:top w:val="nil"/>
+              <w:left w:val="nil"/>
+              <w:bottom w:val="single" w:sz="4" w:space="0" w:color="auto"/>
+              <w:right w:val="single" w:sz="4" w:space="0" w:color="auto"/>
+            </w:tcBorders>
+            <w:shd w:val="clear" w:color="auto" w:fill="auto"/>
+            <w:noWrap/>
+            <w:vAlign w:val="bottom"/>
+            <w:hideMark/>
+          </w:tcPr>
+          <w:p>
+            <w:pPr>
+              <w:spacing w:line="240" w:lineRule="auto"/>
+              <w:jc w:val="right"/>
+              <w:rPr>
+                <w:rFonts w:ascii="Calibri" w:eastAsia="Times New Roman" w:hAnsi="Calibri" w:cs="Calibri"/>
+                <w:color w:val="000000"/>
+                <w:lang w:val="id-ID"/>
+              </w:rPr>
+            </w:pPr>
+            <w:r>
+              <w:rPr>
+                <w:rFonts w:ascii="Calibri" w:eastAsia="Times New Roman" w:hAnsi="Calibri" w:cs="Calibri"/>
+                <w:color w:val="000000"/>
+                <w:lang w:val="id-ID"/>
+              </w:rPr>
+              <w:t>Rp 4.411.676.000</w:t>
+            </w:r>
+          </w:p>
+        </w:tc>
+        <w:tc>
+          <w:tcPr>
+            <w:tcW w:w="1518" w:type="dxa"/>
+            <w:tcBorders>
+              <w:top w:val="nil"/>
+              <w:left w:val="nil"/>
+              <w:bottom w:val="single" w:sz="4" w:space="0" w:color="auto"/>
+              <w:right w:val="single" w:sz="4" w:space="0" w:color="auto"/>
+            </w:tcBorders>
+            <w:shd w:val="clear" w:color="auto" w:fill="auto"/>
+            <w:noWrap/>
+            <w:vAlign w:val="bottom"/>
+            <w:hideMark/>
+          </w:tcPr>
+          <w:p>
+            <w:pPr>
+              <w:spacing w:line="240" w:lineRule="auto"/>
+              <w:jc w:val="right"/>
+              <w:rPr>
+                <w:rFonts w:ascii="Calibri" w:eastAsia="Times New Roman" w:hAnsi="Calibri" w:cs="Calibri"/>
+                <w:color w:val="000000"/>
+                <w:lang w:val="id-ID"/>
+              </w:rPr>
+            </w:pPr>
+            <w:r>
+              <w:rPr>
+                <w:rFonts w:ascii="Calibri" w:eastAsia="Times New Roman" w:hAnsi="Calibri" w:cs="Calibri"/>
+                <w:color w:val="000000"/>
+                <w:lang w:val="id-ID"/>
+              </w:rPr>
+              <w:t>4,93%</w:t>
+            </w:r>
+          </w:p>
+        </w:tc>
+        <w:tc>
+          <w:tcPr>
+            <w:tcW w:w="1212" w:type="dxa"/>
+            <w:tcBorders>
+              <w:top w:val="nil"/>
+              <w:left w:val="nil"/>
+              <w:bottom w:val="single" w:sz="4" w:space="0" w:color="auto"/>
+              <w:right w:val="single" w:sz="4" w:space="0" w:color="auto"/>
+            </w:tcBorders>
+            <w:shd w:val="clear" w:color="auto" w:fill="auto"/>
+            <w:noWrap/>
+            <w:vAlign w:val="bottom"/>
+            <w:hideMark/>
+          </w:tcPr>
+          <w:p>
+            <w:pPr>
+              <w:spacing w:line="240" w:lineRule="auto"/>
+              <w:jc w:val="right"/>
+              <w:rPr>
+                <w:rFonts w:ascii="Calibri" w:eastAsia="Times New Roman" w:hAnsi="Calibri" w:cs="Calibri"/>
+                <w:color w:val="000000"/>
+                <w:lang w:val="id-ID"/>
+              </w:rPr>
+            </w:pPr>
+            <w:r>
+              <w:rPr>
+                <w:rFonts w:ascii="Calibri" w:eastAsia="Times New Roman" w:hAnsi="Calibri" w:cs="Calibri"/>
+                <w:color w:val="000000"/>
+                <w:lang w:val="id-ID"/>
+              </w:rPr>
+              <w:t>12,15%</w:t>
+            </w:r>
+          </w:p>
+        </w:tc>
+      </w:tr>
+      <w:tr>
+        <w:trPr>
+          <w:divId w:val="1100180672"/>
+          <w:trHeight w:val="300"/>
+        </w:trPr>
+        <w:tc>
+          <w:tcPr>
+            <w:tcW w:w="846" w:type="dxa"/>
+            <w:tcBorders>
+              <w:top w:val="nil"/>
+              <w:left w:val="single" w:sz="4" w:space="0" w:color="auto"/>
+              <w:bottom w:val="single" w:sz="4" w:space="0" w:color="auto"/>
+              <w:right w:val="single" w:sz="4" w:space="0" w:color="auto"/>
+            </w:tcBorders>
+            <w:shd w:val="clear" w:color="auto" w:fill="auto"/>
+            <w:noWrap/>
+            <w:vAlign w:val="center"/>
+            <w:hideMark/>
+          </w:tcPr>
+          <w:p>
+            <w:pPr>
+              <w:spacing w:line="240" w:lineRule="auto"/>
+              <w:jc w:val="center"/>
+              <w:rPr>
+                <w:rFonts w:ascii="Calibri" w:eastAsia="Times New Roman" w:hAnsi="Calibri" w:cs="Calibri"/>
+                <w:color w:val="000000"/>
+                <w:lang w:val="id-ID"/>
+              </w:rPr>
+            </w:pPr>
+            <w:r>
+              <w:rPr>
+                <w:rFonts w:ascii="Calibri" w:eastAsia="Times New Roman" w:hAnsi="Calibri" w:cs="Calibri"/>
+                <w:color w:val="000000"/>
+                <w:lang w:val="id-ID"/>
+              </w:rPr>
+              <w:t>8</w:t>
+            </w:r>
+          </w:p>
+        </w:tc>
+        <w:tc>
+          <w:tcPr>
+            <w:tcW w:w="1870" w:type="dxa"/>
+            <w:tcBorders>
+              <w:top w:val="nil"/>
+              <w:left w:val="nil"/>
+              <w:bottom w:val="single" w:sz="4" w:space="0" w:color="auto"/>
+              <w:right w:val="single" w:sz="4" w:space="0" w:color="auto"/>
+            </w:tcBorders>
+            <w:shd w:val="clear" w:color="auto" w:fill="auto"/>
+            <w:noWrap/>
+            <w:vAlign w:val="bottom"/>
+            <w:hideMark/>
+          </w:tcPr>
+          <w:p>
+            <w:pPr>
+              <w:spacing w:line="240" w:lineRule="auto"/>
+              <w:jc w:val="right"/>
+              <w:rPr>
+                <w:rFonts w:ascii="Calibri" w:eastAsia="Times New Roman" w:hAnsi="Calibri" w:cs="Calibri"/>
+                <w:color w:val="000000"/>
+                <w:lang w:val="id-ID"/>
+              </w:rPr>
+            </w:pPr>
+            <w:r>
+              <w:rPr>
+                <w:rFonts w:ascii="Calibri" w:eastAsia="Times New Roman" w:hAnsi="Calibri" w:cs="Calibri"/>
+                <w:color w:val="000000"/>
+                <w:lang w:val="id-ID"/>
+              </w:rPr>
+              <w:t>Rp 1.625.481.600</w:t>
+            </w:r>
+          </w:p>
+        </w:tc>
+        <w:tc>
+          <w:tcPr>
+            <w:tcW w:w="1843" w:type="dxa"/>
+            <w:tcBorders>
+              <w:top w:val="nil"/>
+              <w:left w:val="nil"/>
+              <w:bottom w:val="single" w:sz="4" w:space="0" w:color="auto"/>
+              <w:right w:val="single" w:sz="4" w:space="0" w:color="auto"/>
+            </w:tcBorders>
+            <w:shd w:val="clear" w:color="auto" w:fill="auto"/>
+            <w:noWrap/>
+            <w:vAlign w:val="bottom"/>
+            <w:hideMark/>
+          </w:tcPr>
+          <w:p>
+            <w:pPr>
+              <w:spacing w:line="240" w:lineRule="auto"/>
+              <w:jc w:val="right"/>
+              <w:rPr>
+                <w:rFonts w:ascii="Calibri" w:eastAsia="Times New Roman" w:hAnsi="Calibri" w:cs="Calibri"/>
+                <w:color w:val="000000"/>
+                <w:lang w:val="id-ID"/>
+              </w:rPr>
+            </w:pPr>
+            <w:r>
+              <w:rPr>
+                <w:rFonts w:ascii="Calibri" w:eastAsia="Times New Roman" w:hAnsi="Calibri" w:cs="Calibri"/>
+                <w:color w:val="000000"/>
+                <w:lang w:val="id-ID"/>
+              </w:rPr>
+              <w:t>Rp 3.240.000.000</w:t>
+            </w:r>
+          </w:p>
+        </w:tc>
+        <w:tc>
+          <w:tcPr>
+            <w:tcW w:w="1920" w:type="dxa"/>
+            <w:tcBorders>
+              <w:top w:val="nil"/>
+              <w:left w:val="nil"/>
+              <w:bottom w:val="single" w:sz="4" w:space="0" w:color="auto"/>
+              <w:right w:val="single" w:sz="4" w:space="0" w:color="auto"/>
+            </w:tcBorders>
+            <w:shd w:val="clear" w:color="auto" w:fill="auto"/>
+            <w:noWrap/>
+            <w:vAlign w:val="bottom"/>
+            <w:hideMark/>
+          </w:tcPr>
+          <w:p>
+            <w:pPr>
+              <w:spacing w:line="240" w:lineRule="auto"/>
+              <w:jc w:val="right"/>
+              <w:rPr>
+                <w:rFonts w:ascii="Calibri" w:eastAsia="Times New Roman" w:hAnsi="Calibri" w:cs="Calibri"/>
+                <w:color w:val="000000"/>
+                <w:lang w:val="id-ID"/>
+              </w:rPr>
+            </w:pPr>
+            <w:r>
+              <w:rPr>
+                <w:rFonts w:ascii="Calibri" w:eastAsia="Times New Roman" w:hAnsi="Calibri" w:cs="Calibri"/>
+                <w:color w:val="000000"/>
+                <w:lang w:val="id-ID"/>
+              </w:rPr>
+              <w:t>Rp 4.865.481.600</w:t>
+            </w:r>
+          </w:p>
+        </w:tc>
+        <w:tc>
+          <w:tcPr>
+            <w:tcW w:w="1518" w:type="dxa"/>
+            <w:tcBorders>
+              <w:top w:val="nil"/>
+              <w:left w:val="nil"/>
+              <w:bottom w:val="single" w:sz="4" w:space="0" w:color="auto"/>
+              <w:right w:val="single" w:sz="4" w:space="0" w:color="auto"/>
+            </w:tcBorders>
+            <w:shd w:val="clear" w:color="auto" w:fill="auto"/>
+            <w:noWrap/>
+            <w:vAlign w:val="bottom"/>
+            <w:hideMark/>
+          </w:tcPr>
+          <w:p>
+            <w:pPr>
+              <w:spacing w:line="240" w:lineRule="auto"/>
+              <w:jc w:val="right"/>
+              <w:rPr>
+                <w:rFonts w:ascii="Calibri" w:eastAsia="Times New Roman" w:hAnsi="Calibri" w:cs="Calibri"/>
+                <w:color w:val="000000"/>
+                <w:lang w:val="id-ID"/>
+              </w:rPr>
+            </w:pPr>
+            <w:r>
+              <w:rPr>
+                <w:rFonts w:ascii="Calibri" w:eastAsia="Times New Roman" w:hAnsi="Calibri" w:cs="Calibri"/>
+                <w:color w:val="000000"/>
+                <w:lang w:val="id-ID"/>
+              </w:rPr>
+              <w:t>6,06%</w:t>
+            </w:r>
+          </w:p>
+        </w:tc>
+        <w:tc>
+          <w:tcPr>
+            <w:tcW w:w="1212" w:type="dxa"/>
+            <w:tcBorders>
+              <w:top w:val="nil"/>
+              <w:left w:val="nil"/>
+              <w:bottom w:val="single" w:sz="4" w:space="0" w:color="auto"/>
+              <w:right w:val="single" w:sz="4" w:space="0" w:color="auto"/>
+            </w:tcBorders>
+            <w:shd w:val="clear" w:color="auto" w:fill="auto"/>
+            <w:noWrap/>
+            <w:vAlign w:val="bottom"/>
+            <w:hideMark/>
+          </w:tcPr>
+          <w:p>
+            <w:pPr>
+              <w:spacing w:line="240" w:lineRule="auto"/>
+              <w:jc w:val="right"/>
+              <w:rPr>
+                <w:rFonts w:ascii="Calibri" w:eastAsia="Times New Roman" w:hAnsi="Calibri" w:cs="Calibri"/>
+                <w:color w:val="000000"/>
+                <w:lang w:val="id-ID"/>
+              </w:rPr>
+            </w:pPr>
+            <w:r>
+              <w:rPr>
+                <w:rFonts w:ascii="Calibri" w:eastAsia="Times New Roman" w:hAnsi="Calibri" w:cs="Calibri"/>
+                <w:color w:val="000000"/>
+                <w:lang w:val="id-ID"/>
+              </w:rPr>
+              <w:t>12,54%</w:t>
+            </w:r>
+          </w:p>
+        </w:tc>
+      </w:tr>
+      <w:tr>
+        <w:trPr>
+          <w:divId w:val="1100180672"/>
+          <w:trHeight w:val="300"/>
+        </w:trPr>
+        <w:tc>
+          <w:tcPr>
+            <w:tcW w:w="846" w:type="dxa"/>
+            <w:tcBorders>
+              <w:top w:val="nil"/>
+              <w:left w:val="single" w:sz="4" w:space="0" w:color="auto"/>
+              <w:bottom w:val="single" w:sz="4" w:space="0" w:color="auto"/>
+              <w:right w:val="single" w:sz="4" w:space="0" w:color="auto"/>
+            </w:tcBorders>
+            <w:shd w:val="clear" w:color="auto" w:fill="auto"/>
+            <w:noWrap/>
+            <w:vAlign w:val="center"/>
+            <w:hideMark/>
+          </w:tcPr>
+          <w:p>
+            <w:pPr>
+              <w:spacing w:line="240" w:lineRule="auto"/>
+              <w:jc w:val="center"/>
+              <w:rPr>
+                <w:rFonts w:ascii="Calibri" w:eastAsia="Times New Roman" w:hAnsi="Calibri" w:cs="Calibri"/>
+                <w:color w:val="000000"/>
+                <w:lang w:val="id-ID"/>
+              </w:rPr>
+            </w:pPr>
+            <w:r>
+              <w:rPr>
+                <w:rFonts w:ascii="Calibri" w:eastAsia="Times New Roman" w:hAnsi="Calibri" w:cs="Calibri"/>
+                <w:color w:val="000000"/>
+                <w:lang w:val="id-ID"/>
+              </w:rPr>
+              <w:t>9</w:t>
+            </w:r>
+          </w:p>
+        </w:tc>
+        <w:tc>
+          <w:tcPr>
+            <w:tcW w:w="1870" w:type="dxa"/>
+            <w:tcBorders>
+              <w:top w:val="nil"/>
+              <w:left w:val="nil"/>
+              <w:bottom w:val="single" w:sz="4" w:space="0" w:color="auto"/>
+              <w:right w:val="single" w:sz="4" w:space="0" w:color="auto"/>
+            </w:tcBorders>
+            <w:shd w:val="clear" w:color="auto" w:fill="auto"/>
+            <w:noWrap/>
+            <w:vAlign w:val="bottom"/>
+            <w:hideMark/>
+          </w:tcPr>
+          <w:p>
+            <w:pPr>
+              <w:spacing w:line="240" w:lineRule="auto"/>
+              <w:jc w:val="right"/>
+              <w:rPr>
+                <w:rFonts w:ascii="Calibri" w:eastAsia="Times New Roman" w:hAnsi="Calibri" w:cs="Calibri"/>
+                <w:color w:val="000000"/>
+                <w:lang w:val="id-ID"/>
+              </w:rPr>
+            </w:pPr>
+            <w:r>
+              <w:rPr>
+                <w:rFonts w:ascii="Calibri" w:eastAsia="Times New Roman" w:hAnsi="Calibri" w:cs="Calibri"/>
+                <w:color w:val="000000"/>
+                <w:lang w:val="id-ID"/>
+              </w:rPr>
+              <w:t>Rp 1.708.632.000</w:t>
+            </w:r>
+          </w:p>
+        </w:tc>
+        <w:tc>
+          <w:tcPr>
+            <w:tcW w:w="1843" w:type="dxa"/>
+            <w:tcBorders>
+              <w:top w:val="nil"/>
+              <w:left w:val="nil"/>
+              <w:bottom w:val="single" w:sz="4" w:space="0" w:color="auto"/>
+              <w:right w:val="single" w:sz="4" w:space="0" w:color="auto"/>
+            </w:tcBorders>
+            <w:shd w:val="clear" w:color="auto" w:fill="auto"/>
+            <w:noWrap/>
+            <w:vAlign w:val="bottom"/>
+            <w:hideMark/>
+          </w:tcPr>
+          <w:p>
+            <w:pPr>
+              <w:spacing w:line="240" w:lineRule="auto"/>
+              <w:jc w:val="right"/>
+              <w:rPr>
+                <w:rFonts w:ascii="Calibri" w:eastAsia="Times New Roman" w:hAnsi="Calibri" w:cs="Calibri"/>
+                <w:color w:val="000000"/>
+                <w:lang w:val="id-ID"/>
+              </w:rPr>
+            </w:pPr>
+            <w:r>
+              <w:rPr>
+                <w:rFonts w:ascii="Calibri" w:eastAsia="Times New Roman" w:hAnsi="Calibri" w:cs="Calibri"/>
+                <w:color w:val="000000"/>
+                <w:lang w:val="id-ID"/>
+              </w:rPr>
+              <w:t>Rp 3.456.000.000</w:t>
+            </w:r>
+          </w:p>
+        </w:tc>
+        <w:tc>
+          <w:tcPr>
+            <w:tcW w:w="1920" w:type="dxa"/>
+            <w:tcBorders>
+              <w:top w:val="nil"/>
+              <w:left w:val="nil"/>
+              <w:bottom w:val="single" w:sz="4" w:space="0" w:color="auto"/>
+              <w:right w:val="single" w:sz="4" w:space="0" w:color="auto"/>
+            </w:tcBorders>
+            <w:shd w:val="clear" w:color="auto" w:fill="auto"/>
+            <w:noWrap/>
+            <w:vAlign w:val="bottom"/>
+            <w:hideMark/>
+          </w:tcPr>
+          <w:p>
+            <w:pPr>
+              <w:spacing w:line="240" w:lineRule="auto"/>
+              <w:jc w:val="right"/>
+              <w:rPr>
+                <w:rFonts w:ascii="Calibri" w:eastAsia="Times New Roman" w:hAnsi="Calibri" w:cs="Calibri"/>
+                <w:color w:val="000000"/>
+                <w:lang w:val="id-ID"/>
+              </w:rPr>
+            </w:pPr>
+            <w:r>
+              <w:rPr>
+                <w:rFonts w:ascii="Calibri" w:eastAsia="Times New Roman" w:hAnsi="Calibri" w:cs="Calibri"/>
+                <w:color w:val="000000"/>
+                <w:lang w:val="id-ID"/>
+              </w:rPr>
+              <w:t>Rp 5.164.632.000</w:t>
+            </w:r>
+          </w:p>
+        </w:tc>
+        <w:tc>
+          <w:tcPr>
+            <w:tcW w:w="1518" w:type="dxa"/>
+            <w:tcBorders>
+              <w:top w:val="nil"/>
+              <w:left w:val="nil"/>
+              <w:bottom w:val="single" w:sz="4" w:space="0" w:color="auto"/>
+              <w:right w:val="single" w:sz="4" w:space="0" w:color="auto"/>
+            </w:tcBorders>
+            <w:shd w:val="clear" w:color="auto" w:fill="auto"/>
+            <w:noWrap/>
+            <w:vAlign w:val="bottom"/>
+            <w:hideMark/>
+          </w:tcPr>
+          <w:p>
+            <w:pPr>
+              <w:spacing w:line="240" w:lineRule="auto"/>
+              <w:jc w:val="right"/>
+              <w:rPr>
+                <w:rFonts w:ascii="Calibri" w:eastAsia="Times New Roman" w:hAnsi="Calibri" w:cs="Calibri"/>
+                <w:color w:val="000000"/>
+                <w:lang w:val="id-ID"/>
+              </w:rPr>
+            </w:pPr>
+            <w:r>
+              <w:rPr>
+                <w:rFonts w:ascii="Calibri" w:eastAsia="Times New Roman" w:hAnsi="Calibri" w:cs="Calibri"/>
+                <w:color w:val="000000"/>
+                <w:lang w:val="id-ID"/>
+              </w:rPr>
+              <w:t>5,12%</w:t>
+            </w:r>
+          </w:p>
+        </w:tc>
+        <w:tc>
+          <w:tcPr>
+            <w:tcW w:w="1212" w:type="dxa"/>
+            <w:tcBorders>
+              <w:top w:val="nil"/>
+              <w:left w:val="nil"/>
+              <w:bottom w:val="single" w:sz="4" w:space="0" w:color="auto"/>
+              <w:right w:val="single" w:sz="4" w:space="0" w:color="auto"/>
+            </w:tcBorders>
+            <w:shd w:val="clear" w:color="auto" w:fill="auto"/>
+            <w:noWrap/>
+            <w:vAlign w:val="bottom"/>
+            <w:hideMark/>
+          </w:tcPr>
+          <w:p>
+            <w:pPr>
+              <w:spacing w:line="240" w:lineRule="auto"/>
+              <w:jc w:val="right"/>
+              <w:rPr>
+                <w:rFonts w:ascii="Calibri" w:eastAsia="Times New Roman" w:hAnsi="Calibri" w:cs="Calibri"/>
+                <w:color w:val="000000"/>
+                <w:lang w:val="id-ID"/>
+              </w:rPr>
+            </w:pPr>
+            <w:r>
+              <w:rPr>
+                <w:rFonts w:ascii="Calibri" w:eastAsia="Times New Roman" w:hAnsi="Calibri" w:cs="Calibri"/>
+                <w:color w:val="000000"/>
+                <w:lang w:val="id-ID"/>
+              </w:rPr>
+              <w:t>6,67%</w:t>
+            </w:r>
+          </w:p>
+        </w:tc>
+      </w:tr>
+      <w:tr>
+        <w:trPr>
+          <w:divId w:val="1100180672"/>
+          <w:trHeight w:val="300"/>
+        </w:trPr>
+        <w:tc>
+          <w:tcPr>
+            <w:tcW w:w="846" w:type="dxa"/>
+            <w:tcBorders>
+              <w:top w:val="nil"/>
+              <w:left w:val="single" w:sz="4" w:space="0" w:color="auto"/>
+              <w:bottom w:val="single" w:sz="4" w:space="0" w:color="auto"/>
+              <w:right w:val="single" w:sz="4" w:space="0" w:color="auto"/>
+            </w:tcBorders>
+            <w:shd w:val="clear" w:color="auto" w:fill="auto"/>
+            <w:noWrap/>
+            <w:vAlign w:val="center"/>
+            <w:hideMark/>
+          </w:tcPr>
+          <w:p>
+            <w:pPr>
+              <w:spacing w:line="240" w:lineRule="auto"/>
+              <w:jc w:val="center"/>
+              <w:rPr>
+                <w:rFonts w:ascii="Calibri" w:eastAsia="Times New Roman" w:hAnsi="Calibri" w:cs="Calibri"/>
+                <w:color w:val="000000"/>
+                <w:lang w:val="id-ID"/>
+              </w:rPr>
+            </w:pPr>
+            <w:r>
+              <w:rPr>
+                <w:rFonts w:ascii="Calibri" w:eastAsia="Times New Roman" w:hAnsi="Calibri" w:cs="Calibri"/>
+                <w:color w:val="000000"/>
+                <w:lang w:val="id-ID"/>
+              </w:rPr>
+              <w:t>10</w:t>
+            </w:r>
+          </w:p>
+        </w:tc>
+        <w:tc>
+          <w:tcPr>
+            <w:tcW w:w="1870" w:type="dxa"/>
+            <w:tcBorders>
+              <w:top w:val="nil"/>
+              <w:left w:val="nil"/>
+              <w:bottom w:val="single" w:sz="4" w:space="0" w:color="auto"/>
+              <w:right w:val="single" w:sz="4" w:space="0" w:color="auto"/>
+            </w:tcBorders>
+            <w:shd w:val="clear" w:color="auto" w:fill="auto"/>
+            <w:noWrap/>
+            <w:vAlign w:val="bottom"/>
+            <w:hideMark/>
+          </w:tcPr>
+          <w:p>
+            <w:pPr>
+              <w:spacing w:line="240" w:lineRule="auto"/>
+              <w:jc w:val="right"/>
+              <w:rPr>
+                <w:rFonts w:ascii="Calibri" w:eastAsia="Times New Roman" w:hAnsi="Calibri" w:cs="Calibri"/>
+                <w:color w:val="000000"/>
+                <w:lang w:val="id-ID"/>
+              </w:rPr>
+            </w:pPr>
+            <w:r>
+              <w:rPr>
+                <w:rFonts w:ascii="Calibri" w:eastAsia="Times New Roman" w:hAnsi="Calibri" w:cs="Calibri"/>
+                <w:color w:val="000000"/>
+                <w:lang w:val="id-ID"/>
+              </w:rPr>
+              <w:t>Rp 1.791.216.000</w:t>
+            </w:r>
+          </w:p>
+        </w:tc>
+        <w:tc>
+          <w:tcPr>
+            <w:tcW w:w="1843" w:type="dxa"/>
+            <w:tcBorders>
+              <w:top w:val="nil"/>
+              <w:left w:val="nil"/>
+              <w:bottom w:val="single" w:sz="4" w:space="0" w:color="auto"/>
+              <w:right w:val="single" w:sz="4" w:space="0" w:color="auto"/>
+            </w:tcBorders>
+            <w:shd w:val="clear" w:color="auto" w:fill="auto"/>
+            <w:noWrap/>
+            <w:vAlign w:val="bottom"/>
+            <w:hideMark/>
+          </w:tcPr>
+          <w:p>
+            <w:pPr>
+              <w:spacing w:line="240" w:lineRule="auto"/>
+              <w:jc w:val="right"/>
+              <w:rPr>
+                <w:rFonts w:ascii="Calibri" w:eastAsia="Times New Roman" w:hAnsi="Calibri" w:cs="Calibri"/>
+                <w:color w:val="000000"/>
+                <w:lang w:val="id-ID"/>
+              </w:rPr>
+            </w:pPr>
+            <w:r>
+              <w:rPr>
+                <w:rFonts w:ascii="Calibri" w:eastAsia="Times New Roman" w:hAnsi="Calibri" w:cs="Calibri"/>
+                <w:color w:val="000000"/>
+                <w:lang w:val="id-ID"/>
+              </w:rPr>
+              <w:t>Rp 3.765.000.000</w:t>
+            </w:r>
+          </w:p>
+        </w:tc>
+        <w:tc>
+          <w:tcPr>
+            <w:tcW w:w="1920" w:type="dxa"/>
+            <w:tcBorders>
+              <w:top w:val="nil"/>
+              <w:left w:val="nil"/>
+              <w:bottom w:val="single" w:sz="4" w:space="0" w:color="auto"/>
+              <w:right w:val="single" w:sz="4" w:space="0" w:color="auto"/>
+            </w:tcBorders>
+            <w:shd w:val="clear" w:color="auto" w:fill="auto"/>
+            <w:noWrap/>
+            <w:vAlign w:val="bottom"/>
+            <w:hideMark/>
+          </w:tcPr>
+          <w:p>
+            <w:pPr>
+              <w:spacing w:line="240" w:lineRule="auto"/>
+              <w:jc w:val="right"/>
+              <w:rPr>
+                <w:rFonts w:ascii="Calibri" w:eastAsia="Times New Roman" w:hAnsi="Calibri" w:cs="Calibri"/>
+                <w:color w:val="000000"/>
+                <w:lang w:val="id-ID"/>
+              </w:rPr>
+            </w:pPr>
+            <w:r>
+              <w:rPr>
+                <w:rFonts w:ascii="Calibri" w:eastAsia="Times New Roman" w:hAnsi="Calibri" w:cs="Calibri"/>
+                <w:color w:val="000000"/>
+                <w:lang w:val="id-ID"/>
+              </w:rPr>
+              <w:t>Rp 5.556.216.000</w:t>
+            </w:r>
+          </w:p>
+        </w:tc>
+        <w:tc>
+          <w:tcPr>
+            <w:tcW w:w="1518" w:type="dxa"/>
+            <w:tcBorders>
+              <w:top w:val="nil"/>
+              <w:left w:val="nil"/>
+              <w:bottom w:val="single" w:sz="4" w:space="0" w:color="auto"/>
+              <w:right w:val="single" w:sz="4" w:space="0" w:color="auto"/>
+            </w:tcBorders>
+            <w:shd w:val="clear" w:color="auto" w:fill="auto"/>
+            <w:noWrap/>
+            <w:vAlign w:val="bottom"/>
+            <w:hideMark/>
+          </w:tcPr>
+          <w:p>
+            <w:pPr>
+              <w:spacing w:line="240" w:lineRule="auto"/>
+              <w:jc w:val="right"/>
+              <w:rPr>
+                <w:rFonts w:ascii="Calibri" w:eastAsia="Times New Roman" w:hAnsi="Calibri" w:cs="Calibri"/>
+                <w:color w:val="000000"/>
+                <w:lang w:val="id-ID"/>
+              </w:rPr>
+            </w:pPr>
+            <w:r>
+              <w:rPr>
+                <w:rFonts w:ascii="Calibri" w:eastAsia="Times New Roman" w:hAnsi="Calibri" w:cs="Calibri"/>
+                <w:color w:val="000000"/>
+                <w:lang w:val="id-ID"/>
+              </w:rPr>
+              <w:t>4,83%</w:t>
+            </w:r>
+          </w:p>
+        </w:tc>
+        <w:tc>
+          <w:tcPr>
+            <w:tcW w:w="1212" w:type="dxa"/>
+            <w:tcBorders>
+              <w:top w:val="nil"/>
+              <w:left w:val="nil"/>
+              <w:bottom w:val="single" w:sz="4" w:space="0" w:color="auto"/>
+              <w:right w:val="single" w:sz="4" w:space="0" w:color="auto"/>
+            </w:tcBorders>
+            <w:shd w:val="clear" w:color="auto" w:fill="auto"/>
+            <w:noWrap/>
+            <w:vAlign w:val="bottom"/>
+            <w:hideMark/>
+          </w:tcPr>
+          <w:p>
+            <w:pPr>
+              <w:spacing w:line="240" w:lineRule="auto"/>
+              <w:jc w:val="right"/>
+              <w:rPr>
+                <w:rFonts w:ascii="Calibri" w:eastAsia="Times New Roman" w:hAnsi="Calibri" w:cs="Calibri"/>
+                <w:color w:val="000000"/>
+                <w:lang w:val="id-ID"/>
+              </w:rPr>
+            </w:pPr>
+            <w:r>
+              <w:rPr>
+                <w:rFonts w:ascii="Calibri" w:eastAsia="Times New Roman" w:hAnsi="Calibri" w:cs="Calibri"/>
+                <w:color w:val="000000"/>
+                <w:lang w:val="id-ID"/>
+              </w:rPr>
+              <w:t>8,94%</w:t>
+            </w:r>
+          </w:p>
+        </w:tc>
+      </w:tr>
+      <w:tr>
+        <w:trPr>
+          <w:divId w:val="1100180672"/>
+          <w:trHeight w:val="300"/>
+        </w:trPr>
+        <w:tc>
+          <w:tcPr>
+            <w:tcW w:w="846" w:type="dxa"/>
+            <w:tcBorders>
+              <w:top w:val="nil"/>
+              <w:left w:val="nil"/>
+              <w:bottom w:val="nil"/>
+              <w:right w:val="nil"/>
+            </w:tcBorders>
+            <w:shd w:val="clear" w:color="auto" w:fill="auto"/>
+            <w:noWrap/>
+            <w:vAlign w:val="center"/>
+            <w:hideMark/>
+          </w:tcPr>
+          <w:p>
+            <w:pPr>
+              <w:spacing w:line="240" w:lineRule="auto"/>
+              <w:jc w:val="center"/>
+              <w:rPr>
+                <w:rFonts w:ascii="Calibri" w:eastAsia="Times New Roman" w:hAnsi="Calibri" w:cs="Calibri"/>
+                <w:color w:val="000000"/>
+                <w:lang w:val="id-ID"/>
+              </w:rPr>
+            </w:pPr>
+            <w:r>
+              <w:rPr>
+                <w:rFonts w:ascii="Calibri" w:eastAsia="Times New Roman" w:hAnsi="Calibri" w:cs="Calibri"/>
+                <w:color w:val="000000"/>
+                <w:lang w:val="id-ID"/>
+              </w:rPr>
+              <w:t> </w:t>
+            </w:r>
+          </w:p>
+        </w:tc>
+        <w:tc>
+          <w:tcPr>
+            <w:tcW w:w="1870" w:type="dxa"/>
+            <w:tcBorders>
+              <w:top w:val="nil"/>
+              <w:left w:val="nil"/>
+              <w:bottom w:val="nil"/>
+              <w:right w:val="nil"/>
+            </w:tcBorders>
+            <w:shd w:val="clear" w:color="auto" w:fill="auto"/>
+            <w:noWrap/>
+            <w:vAlign w:val="bottom"/>
+            <w:hideMark/>
+          </w:tcPr>
+          <w:p>
+            <w:pPr>
+              <w:spacing w:line="240" w:lineRule="auto"/>
+              <w:jc w:val="left"/>
+              <w:rPr>
+                <w:rFonts w:ascii="Calibri" w:eastAsia="Times New Roman" w:hAnsi="Calibri" w:cs="Calibri"/>
+                <w:color w:val="000000"/>
+                <w:lang w:val="id-ID"/>
+              </w:rPr>
+            </w:pPr>
+            <w:r>
+              <w:rPr>
+                <w:rFonts w:ascii="Calibri" w:eastAsia="Times New Roman" w:hAnsi="Calibri" w:cs="Calibri"/>
+                <w:color w:val="000000"/>
+                <w:lang w:val="id-ID"/>
+              </w:rPr>
+              <w:t> </w:t>
+            </w:r>
+          </w:p>
+        </w:tc>
+        <w:tc>
+          <w:tcPr>
+            <w:tcW w:w="1843" w:type="dxa"/>
+            <w:tcBorders>
+              <w:top w:val="nil"/>
+              <w:left w:val="single" w:sz="4" w:space="0" w:color="auto"/>
+              <w:bottom w:val="single" w:sz="4" w:space="0" w:color="auto"/>
+              <w:right w:val="single" w:sz="4" w:space="0" w:color="auto"/>
+            </w:tcBorders>
+            <w:shd w:val="clear" w:color="000000" w:fill="BFBFBF"/>
+            <w:noWrap/>
+            <w:vAlign w:val="bottom"/>
+            <w:hideMark/>
+          </w:tcPr>
+          <w:p>
+            <w:pPr>
+              <w:spacing w:line="240" w:lineRule="auto"/>
+              <w:jc w:val="left"/>
+              <w:rPr>
+                <w:rFonts w:ascii="Calibri" w:eastAsia="Times New Roman" w:hAnsi="Calibri" w:cs="Calibri"/>
+                <w:b/>
+                <w:bCs/>
+                <w:color w:val="000000"/>
+                <w:lang w:val="id-ID"/>
+              </w:rPr>
+            </w:pPr>
+            <w:r>
+              <w:rPr>
+                <w:rFonts w:ascii="Calibri" w:eastAsia="Times New Roman" w:hAnsi="Calibri" w:cs="Calibri"/>
+                <w:b/>
+                <w:bCs/>
+                <w:color w:val="000000"/>
+                <w:lang w:val="id-ID"/>
+              </w:rPr>
+              <w:t>Total</w:t>
+            </w:r>
+          </w:p>
+        </w:tc>
+        <w:tc>
+          <w:tcPr>
+            <w:tcW w:w="1920" w:type="dxa"/>
+            <w:tcBorders>
+              <w:top w:val="nil"/>
+              <w:left w:val="nil"/>
+              <w:bottom w:val="single" w:sz="4" w:space="0" w:color="auto"/>
+              <w:right w:val="single" w:sz="4" w:space="0" w:color="auto"/>
+            </w:tcBorders>
+            <w:shd w:val="clear" w:color="000000" w:fill="BFBFBF"/>
+            <w:noWrap/>
+            <w:vAlign w:val="bottom"/>
+            <w:hideMark/>
+          </w:tcPr>
+          <w:p>
+            <w:pPr>
+              <w:spacing w:line="240" w:lineRule="auto"/>
+              <w:jc w:val="right"/>
+              <w:rPr>
+                <w:rFonts w:ascii="Calibri" w:eastAsia="Times New Roman" w:hAnsi="Calibri" w:cs="Calibri"/>
+                <w:b/>
+                <w:bCs/>
+                <w:color w:val="000000"/>
+                <w:lang w:val="id-ID"/>
+              </w:rPr>
+            </w:pPr>
+            <w:r>
+              <w:rPr>
+                <w:rFonts w:ascii="Calibri" w:eastAsia="Times New Roman" w:hAnsi="Calibri" w:cs="Calibri"/>
+                <w:b/>
+                <w:bCs/>
+                <w:color w:val="000000"/>
+                <w:lang w:val="id-ID"/>
+              </w:rPr>
+              <w:t>Rp 37.594.276.400</w:t>
+            </w:r>
+          </w:p>
+        </w:tc>
+        <w:tc>
+          <w:tcPr>
+            <w:tcW w:w="1518" w:type="dxa"/>
+            <w:tcBorders>
+              <w:top w:val="nil"/>
+              <w:left w:val="nil"/>
+              <w:bottom w:val="nil"/>
+              <w:right w:val="nil"/>
+            </w:tcBorders>
+            <w:shd w:val="clear" w:color="auto" w:fill="auto"/>
+            <w:noWrap/>
+            <w:vAlign w:val="bottom"/>
+            <w:hideMark/>
+          </w:tcPr>
+          <w:p>
+            <w:pPr>
+              <w:spacing w:line="240" w:lineRule="auto"/>
+              <w:jc w:val="left"/>
+              <w:rPr>
+                <w:rFonts w:ascii="Calibri" w:eastAsia="Times New Roman" w:hAnsi="Calibri" w:cs="Calibri"/>
+                <w:color w:val="000000"/>
+                <w:lang w:val="id-ID"/>
+              </w:rPr>
+            </w:pPr>
+            <w:r>
+              <w:rPr>
+                <w:rFonts w:ascii="Calibri" w:eastAsia="Times New Roman" w:hAnsi="Calibri" w:cs="Calibri"/>
+                <w:color w:val="000000"/>
+                <w:lang w:val="id-ID"/>
+              </w:rPr>
+              <w:t> </w:t>
+            </w:r>
+          </w:p>
+        </w:tc>
+        <w:tc>
+          <w:tcPr>
+            <w:tcW w:w="1212" w:type="dxa"/>
+            <w:tcBorders>
+              <w:top w:val="nil"/>
+              <w:left w:val="nil"/>
+              <w:bottom w:val="nil"/>
+              <w:right w:val="nil"/>
+            </w:tcBorders>
+            <w:shd w:val="clear" w:color="auto" w:fill="auto"/>
+            <w:noWrap/>
+            <w:vAlign w:val="bottom"/>
+            <w:hideMark/>
+          </w:tcPr>
+          <w:p>
+            <w:pPr>
+              <w:spacing w:line="240" w:lineRule="auto"/>
+              <w:jc w:val="left"/>
+              <w:rPr>
+                <w:rFonts w:ascii="Calibri" w:eastAsia="Times New Roman" w:hAnsi="Calibri" w:cs="Calibri"/>
+                <w:color w:val="000000"/>
+                <w:lang w:val="id-ID"/>
+              </w:rPr>
+            </w:pPr>
+            <w:r>
+              <w:rPr>
+                <w:rFonts w:ascii="Calibri" w:eastAsia="Times New Roman" w:hAnsi="Calibri" w:cs="Calibri"/>
+                <w:color w:val="000000"/>
+                <w:lang w:val="id-ID"/>
+              </w:rPr>
+              <w:t> </w:t>
+            </w:r>
+          </w:p>
+        </w:tc>
+      </w:tr>
+    </w:tbl>
+    <w:p>
+      <w:pPr>
+        <w:rPr>
+          <w:lang w:val="id-ID"/>
+        </w:rPr>
+      </w:pPr>
+      <w:r>
+        <w:rPr>
           <w:lang w:val="id-ID"/>
         </w:rPr>
         <w:fldChar w:fldCharType="end"/>
@@ -17285,7 +20013,6 @@
           <w:noProof/>
           <w:lang w:val="id-ID"/>
         </w:rPr>
-        <w:lastRenderedPageBreak/>
         <w:drawing>
           <wp:anchor distT="0" distB="0" distL="114300" distR="114300" simplePos="0" relativeHeight="251685888" behindDoc="1" locked="0" layoutInCell="1" allowOverlap="1">
             <wp:simplePos x="0" y="0"/>
@@ -17347,21 +20074,7 @@
         <w:rPr>
           <w:lang w:val="id-ID"/>
         </w:rPr>
-        <w:t xml:space="preserve"> - Growth </w:t>
-      </w:r>
-      <w:proofErr w:type="gramStart"/>
-      <w:r>
-        <w:rPr>
-          <w:lang w:val="id-ID"/>
-        </w:rPr>
-        <w:t>Per</w:t>
-      </w:r>
-      <w:proofErr w:type="gramEnd"/>
-      <w:r>
-        <w:rPr>
-          <w:lang w:val="id-ID"/>
-        </w:rPr>
-        <w:t xml:space="preserve"> Year-</w:t>
+        <w:t xml:space="preserve"> - Growth Per Year-</w:t>
       </w:r>
     </w:p>
     <w:p>
@@ -19643,6 +22356,7 @@
                 <w:color w:val="000000"/>
                 <w:lang w:val="id-ID"/>
               </w:rPr>
+              <w:lastRenderedPageBreak/>
               <w:t>Promotion (Coupon, Souvenir)</w:t>
             </w:r>
           </w:p>
@@ -30330,7 +33044,7 @@
 </file>
 
 <file path=word/endnotes.xml><?xml version="1.0" encoding="utf-8"?>
-<w:endnotes xmlns:wpc="http://schemas.microsoft.com/office/word/2010/wordprocessingCanvas" xmlns:mc="http://schemas.openxmlformats.org/markup-compatibility/2006" xmlns:o="urn:schemas-microsoft-com:office:office" xmlns:r="http://schemas.openxmlformats.org/officeDocument/2006/relationships" xmlns:m="http://schemas.openxmlformats.org/officeDocument/2006/math" xmlns:v="urn:schemas-microsoft-com:vml" xmlns:wp14="http://schemas.microsoft.com/office/word/2010/wordprocessingDrawing" xmlns:wp="http://schemas.openxmlformats.org/drawingml/2006/wordprocessingDrawing" xmlns:w10="urn:schemas-microsoft-com:office:word" xmlns:w="http://schemas.openxmlformats.org/wordprocessingml/2006/main" xmlns:w14="http://schemas.microsoft.com/office/word/2010/wordml" xmlns:w15="http://schemas.microsoft.com/office/word/2012/wordml" xmlns:wpg="http://schemas.microsoft.com/office/word/2010/wordprocessingGroup" xmlns:wpi="http://schemas.microsoft.com/office/word/2010/wordprocessingInk" xmlns:wne="http://schemas.microsoft.com/office/word/2006/wordml" xmlns:wps="http://schemas.microsoft.com/office/word/2010/wordprocessingShape" mc:Ignorable="w14 w15 wp14">
+<w:endnotes xmlns:wpc="http://schemas.microsoft.com/office/word/2010/wordprocessingCanvas" xmlns:cx="http://schemas.microsoft.com/office/drawing/2014/chartex" xmlns:cx1="http://schemas.microsoft.com/office/drawing/2015/9/8/chartex" xmlns:mc="http://schemas.openxmlformats.org/markup-compatibility/2006" xmlns:o="urn:schemas-microsoft-com:office:office" xmlns:r="http://schemas.openxmlformats.org/officeDocument/2006/relationships" xmlns:m="http://schemas.openxmlformats.org/officeDocument/2006/math" xmlns:v="urn:schemas-microsoft-com:vml" xmlns:wp14="http://schemas.microsoft.com/office/word/2010/wordprocessingDrawing" xmlns:wp="http://schemas.openxmlformats.org/drawingml/2006/wordprocessingDrawing" xmlns:w10="urn:schemas-microsoft-com:office:word" xmlns:w="http://schemas.openxmlformats.org/wordprocessingml/2006/main" xmlns:w14="http://schemas.microsoft.com/office/word/2010/wordml" xmlns:w15="http://schemas.microsoft.com/office/word/2012/wordml" xmlns:w16se="http://schemas.microsoft.com/office/word/2015/wordml/symex" xmlns:wpg="http://schemas.microsoft.com/office/word/2010/wordprocessingGroup" xmlns:wpi="http://schemas.microsoft.com/office/word/2010/wordprocessingInk" xmlns:wne="http://schemas.microsoft.com/office/word/2006/wordml" xmlns:wps="http://schemas.microsoft.com/office/word/2010/wordprocessingShape" mc:Ignorable="w14 w15 w16se wp14">
   <w:endnote w:type="separator" w:id="-1">
     <w:p>
       <w:pPr>
@@ -30355,7 +33069,7 @@
 </file>
 
 <file path=word/footer1.xml><?xml version="1.0" encoding="utf-8"?>
-<w:ftr xmlns:wpc="http://schemas.microsoft.com/office/word/2010/wordprocessingCanvas" xmlns:mc="http://schemas.openxmlformats.org/markup-compatibility/2006" xmlns:o="urn:schemas-microsoft-com:office:office" xmlns:r="http://schemas.openxmlformats.org/officeDocument/2006/relationships" xmlns:m="http://schemas.openxmlformats.org/officeDocument/2006/math" xmlns:v="urn:schemas-microsoft-com:vml" xmlns:wp14="http://schemas.microsoft.com/office/word/2010/wordprocessingDrawing" xmlns:wp="http://schemas.openxmlformats.org/drawingml/2006/wordprocessingDrawing" xmlns:w10="urn:schemas-microsoft-com:office:word" xmlns:w="http://schemas.openxmlformats.org/wordprocessingml/2006/main" xmlns:w14="http://schemas.microsoft.com/office/word/2010/wordml" xmlns:w15="http://schemas.microsoft.com/office/word/2012/wordml" xmlns:wpg="http://schemas.microsoft.com/office/word/2010/wordprocessingGroup" xmlns:wpi="http://schemas.microsoft.com/office/word/2010/wordprocessingInk" xmlns:wne="http://schemas.microsoft.com/office/word/2006/wordml" xmlns:wps="http://schemas.microsoft.com/office/word/2010/wordprocessingShape" mc:Ignorable="w14 w15 wp14">
+<w:ftr xmlns:wpc="http://schemas.microsoft.com/office/word/2010/wordprocessingCanvas" xmlns:cx="http://schemas.microsoft.com/office/drawing/2014/chartex" xmlns:cx1="http://schemas.microsoft.com/office/drawing/2015/9/8/chartex" xmlns:mc="http://schemas.openxmlformats.org/markup-compatibility/2006" xmlns:o="urn:schemas-microsoft-com:office:office" xmlns:r="http://schemas.openxmlformats.org/officeDocument/2006/relationships" xmlns:m="http://schemas.openxmlformats.org/officeDocument/2006/math" xmlns:v="urn:schemas-microsoft-com:vml" xmlns:wp14="http://schemas.microsoft.com/office/word/2010/wordprocessingDrawing" xmlns:wp="http://schemas.openxmlformats.org/drawingml/2006/wordprocessingDrawing" xmlns:w10="urn:schemas-microsoft-com:office:word" xmlns:w="http://schemas.openxmlformats.org/wordprocessingml/2006/main" xmlns:w14="http://schemas.microsoft.com/office/word/2010/wordml" xmlns:w15="http://schemas.microsoft.com/office/word/2012/wordml" xmlns:w16se="http://schemas.microsoft.com/office/word/2015/wordml/symex" xmlns:wpg="http://schemas.microsoft.com/office/word/2010/wordprocessingGroup" xmlns:wpi="http://schemas.microsoft.com/office/word/2010/wordprocessingInk" xmlns:wne="http://schemas.microsoft.com/office/word/2006/wordml" xmlns:wps="http://schemas.microsoft.com/office/word/2010/wordprocessingShape" mc:Ignorable="w14 w15 w16se wp14">
   <w:p>
     <w:pPr>
       <w:pStyle w:val="Footer-Center"/>
@@ -30447,7 +33161,7 @@
       <w:rPr>
         <w:noProof/>
       </w:rPr>
-      <w:t>22</w:t>
+      <w:t>28</w:t>
     </w:r>
     <w:r>
       <w:rPr>
@@ -30460,7 +33174,7 @@
 </file>
 
 <file path=word/footer2.xml><?xml version="1.0" encoding="utf-8"?>
-<w:ftr xmlns:wpc="http://schemas.microsoft.com/office/word/2010/wordprocessingCanvas" xmlns:mc="http://schemas.openxmlformats.org/markup-compatibility/2006" xmlns:o="urn:schemas-microsoft-com:office:office" xmlns:r="http://schemas.openxmlformats.org/officeDocument/2006/relationships" xmlns:m="http://schemas.openxmlformats.org/officeDocument/2006/math" xmlns:v="urn:schemas-microsoft-com:vml" xmlns:wp14="http://schemas.microsoft.com/office/word/2010/wordprocessingDrawing" xmlns:wp="http://schemas.openxmlformats.org/drawingml/2006/wordprocessingDrawing" xmlns:w10="urn:schemas-microsoft-com:office:word" xmlns:w="http://schemas.openxmlformats.org/wordprocessingml/2006/main" xmlns:w14="http://schemas.microsoft.com/office/word/2010/wordml" xmlns:w15="http://schemas.microsoft.com/office/word/2012/wordml" xmlns:wpg="http://schemas.microsoft.com/office/word/2010/wordprocessingGroup" xmlns:wpi="http://schemas.microsoft.com/office/word/2010/wordprocessingInk" xmlns:wne="http://schemas.microsoft.com/office/word/2006/wordml" xmlns:wps="http://schemas.microsoft.com/office/word/2010/wordprocessingShape" mc:Ignorable="w14 w15 wp14">
+<w:ftr xmlns:wpc="http://schemas.microsoft.com/office/word/2010/wordprocessingCanvas" xmlns:cx="http://schemas.microsoft.com/office/drawing/2014/chartex" xmlns:cx1="http://schemas.microsoft.com/office/drawing/2015/9/8/chartex" xmlns:mc="http://schemas.openxmlformats.org/markup-compatibility/2006" xmlns:o="urn:schemas-microsoft-com:office:office" xmlns:r="http://schemas.openxmlformats.org/officeDocument/2006/relationships" xmlns:m="http://schemas.openxmlformats.org/officeDocument/2006/math" xmlns:v="urn:schemas-microsoft-com:vml" xmlns:wp14="http://schemas.microsoft.com/office/word/2010/wordprocessingDrawing" xmlns:wp="http://schemas.openxmlformats.org/drawingml/2006/wordprocessingDrawing" xmlns:w10="urn:schemas-microsoft-com:office:word" xmlns:w="http://schemas.openxmlformats.org/wordprocessingml/2006/main" xmlns:w14="http://schemas.microsoft.com/office/word/2010/wordml" xmlns:w15="http://schemas.microsoft.com/office/word/2012/wordml" xmlns:w16se="http://schemas.microsoft.com/office/word/2015/wordml/symex" xmlns:wpg="http://schemas.microsoft.com/office/word/2010/wordprocessingGroup" xmlns:wpi="http://schemas.microsoft.com/office/word/2010/wordprocessingInk" xmlns:wne="http://schemas.microsoft.com/office/word/2006/wordml" xmlns:wps="http://schemas.microsoft.com/office/word/2010/wordprocessingShape" mc:Ignorable="w14 w15 w16se wp14">
   <w:p>
     <w:pPr>
       <w:pStyle w:val="Footer-Center"/>
@@ -30565,7 +33279,7 @@
 </file>
 
 <file path=word/footer3.xml><?xml version="1.0" encoding="utf-8"?>
-<w:ftr xmlns:wpc="http://schemas.microsoft.com/office/word/2010/wordprocessingCanvas" xmlns:mc="http://schemas.openxmlformats.org/markup-compatibility/2006" xmlns:o="urn:schemas-microsoft-com:office:office" xmlns:r="http://schemas.openxmlformats.org/officeDocument/2006/relationships" xmlns:m="http://schemas.openxmlformats.org/officeDocument/2006/math" xmlns:v="urn:schemas-microsoft-com:vml" xmlns:wp14="http://schemas.microsoft.com/office/word/2010/wordprocessingDrawing" xmlns:wp="http://schemas.openxmlformats.org/drawingml/2006/wordprocessingDrawing" xmlns:w10="urn:schemas-microsoft-com:office:word" xmlns:w="http://schemas.openxmlformats.org/wordprocessingml/2006/main" xmlns:w14="http://schemas.microsoft.com/office/word/2010/wordml" xmlns:w15="http://schemas.microsoft.com/office/word/2012/wordml" xmlns:wpg="http://schemas.microsoft.com/office/word/2010/wordprocessingGroup" xmlns:wpi="http://schemas.microsoft.com/office/word/2010/wordprocessingInk" xmlns:wne="http://schemas.microsoft.com/office/word/2006/wordml" xmlns:wps="http://schemas.microsoft.com/office/word/2010/wordprocessingShape" mc:Ignorable="w14 w15 wp14">
+<w:ftr xmlns:wpc="http://schemas.microsoft.com/office/word/2010/wordprocessingCanvas" xmlns:cx="http://schemas.microsoft.com/office/drawing/2014/chartex" xmlns:cx1="http://schemas.microsoft.com/office/drawing/2015/9/8/chartex" xmlns:mc="http://schemas.openxmlformats.org/markup-compatibility/2006" xmlns:o="urn:schemas-microsoft-com:office:office" xmlns:r="http://schemas.openxmlformats.org/officeDocument/2006/relationships" xmlns:m="http://schemas.openxmlformats.org/officeDocument/2006/math" xmlns:v="urn:schemas-microsoft-com:vml" xmlns:wp14="http://schemas.microsoft.com/office/word/2010/wordprocessingDrawing" xmlns:wp="http://schemas.openxmlformats.org/drawingml/2006/wordprocessingDrawing" xmlns:w10="urn:schemas-microsoft-com:office:word" xmlns:w="http://schemas.openxmlformats.org/wordprocessingml/2006/main" xmlns:w14="http://schemas.microsoft.com/office/word/2010/wordml" xmlns:w15="http://schemas.microsoft.com/office/word/2012/wordml" xmlns:w16se="http://schemas.microsoft.com/office/word/2015/wordml/symex" xmlns:wpg="http://schemas.microsoft.com/office/word/2010/wordprocessingGroup" xmlns:wpi="http://schemas.microsoft.com/office/word/2010/wordprocessingInk" xmlns:wne="http://schemas.microsoft.com/office/word/2006/wordml" xmlns:wps="http://schemas.microsoft.com/office/word/2010/wordprocessingShape" mc:Ignorable="w14 w15 w16se wp14">
   <w:p>
     <w:pPr>
       <w:pStyle w:val="Footer-Center"/>
@@ -30579,7 +33293,7 @@
 </file>
 
 <file path=word/footer4.xml><?xml version="1.0" encoding="utf-8"?>
-<w:ftr xmlns:wpc="http://schemas.microsoft.com/office/word/2010/wordprocessingCanvas" xmlns:mc="http://schemas.openxmlformats.org/markup-compatibility/2006" xmlns:o="urn:schemas-microsoft-com:office:office" xmlns:r="http://schemas.openxmlformats.org/officeDocument/2006/relationships" xmlns:m="http://schemas.openxmlformats.org/officeDocument/2006/math" xmlns:v="urn:schemas-microsoft-com:vml" xmlns:wp14="http://schemas.microsoft.com/office/word/2010/wordprocessingDrawing" xmlns:wp="http://schemas.openxmlformats.org/drawingml/2006/wordprocessingDrawing" xmlns:w10="urn:schemas-microsoft-com:office:word" xmlns:w="http://schemas.openxmlformats.org/wordprocessingml/2006/main" xmlns:w14="http://schemas.microsoft.com/office/word/2010/wordml" xmlns:w15="http://schemas.microsoft.com/office/word/2012/wordml" xmlns:wpg="http://schemas.microsoft.com/office/word/2010/wordprocessingGroup" xmlns:wpi="http://schemas.microsoft.com/office/word/2010/wordprocessingInk" xmlns:wne="http://schemas.microsoft.com/office/word/2006/wordml" xmlns:wps="http://schemas.microsoft.com/office/word/2010/wordprocessingShape" mc:Ignorable="w14 w15 wp14">
+<w:ftr xmlns:wpc="http://schemas.microsoft.com/office/word/2010/wordprocessingCanvas" xmlns:cx="http://schemas.microsoft.com/office/drawing/2014/chartex" xmlns:cx1="http://schemas.microsoft.com/office/drawing/2015/9/8/chartex" xmlns:mc="http://schemas.openxmlformats.org/markup-compatibility/2006" xmlns:o="urn:schemas-microsoft-com:office:office" xmlns:r="http://schemas.openxmlformats.org/officeDocument/2006/relationships" xmlns:m="http://schemas.openxmlformats.org/officeDocument/2006/math" xmlns:v="urn:schemas-microsoft-com:vml" xmlns:wp14="http://schemas.microsoft.com/office/word/2010/wordprocessingDrawing" xmlns:wp="http://schemas.openxmlformats.org/drawingml/2006/wordprocessingDrawing" xmlns:w10="urn:schemas-microsoft-com:office:word" xmlns:w="http://schemas.openxmlformats.org/wordprocessingml/2006/main" xmlns:w14="http://schemas.microsoft.com/office/word/2010/wordml" xmlns:w15="http://schemas.microsoft.com/office/word/2012/wordml" xmlns:w16se="http://schemas.microsoft.com/office/word/2015/wordml/symex" xmlns:wpg="http://schemas.microsoft.com/office/word/2010/wordprocessingGroup" xmlns:wpi="http://schemas.microsoft.com/office/word/2010/wordprocessingInk" xmlns:wne="http://schemas.microsoft.com/office/word/2006/wordml" xmlns:wps="http://schemas.microsoft.com/office/word/2010/wordprocessingShape" mc:Ignorable="w14 w15 w16se wp14">
   <w:p>
     <w:pPr>
       <w:pStyle w:val="Footer-Center"/>
@@ -30683,7 +33397,7 @@
 </file>
 
 <file path=word/footer5.xml><?xml version="1.0" encoding="utf-8"?>
-<w:ftr xmlns:wpc="http://schemas.microsoft.com/office/word/2010/wordprocessingCanvas" xmlns:mc="http://schemas.openxmlformats.org/markup-compatibility/2006" xmlns:o="urn:schemas-microsoft-com:office:office" xmlns:r="http://schemas.openxmlformats.org/officeDocument/2006/relationships" xmlns:m="http://schemas.openxmlformats.org/officeDocument/2006/math" xmlns:v="urn:schemas-microsoft-com:vml" xmlns:wp14="http://schemas.microsoft.com/office/word/2010/wordprocessingDrawing" xmlns:wp="http://schemas.openxmlformats.org/drawingml/2006/wordprocessingDrawing" xmlns:w10="urn:schemas-microsoft-com:office:word" xmlns:w="http://schemas.openxmlformats.org/wordprocessingml/2006/main" xmlns:w14="http://schemas.microsoft.com/office/word/2010/wordml" xmlns:w15="http://schemas.microsoft.com/office/word/2012/wordml" xmlns:wpg="http://schemas.microsoft.com/office/word/2010/wordprocessingGroup" xmlns:wpi="http://schemas.microsoft.com/office/word/2010/wordprocessingInk" xmlns:wne="http://schemas.microsoft.com/office/word/2006/wordml" xmlns:wps="http://schemas.microsoft.com/office/word/2010/wordprocessingShape" mc:Ignorable="w14 w15 wp14">
+<w:ftr xmlns:wpc="http://schemas.microsoft.com/office/word/2010/wordprocessingCanvas" xmlns:cx="http://schemas.microsoft.com/office/drawing/2014/chartex" xmlns:cx1="http://schemas.microsoft.com/office/drawing/2015/9/8/chartex" xmlns:mc="http://schemas.openxmlformats.org/markup-compatibility/2006" xmlns:o="urn:schemas-microsoft-com:office:office" xmlns:r="http://schemas.openxmlformats.org/officeDocument/2006/relationships" xmlns:m="http://schemas.openxmlformats.org/officeDocument/2006/math" xmlns:v="urn:schemas-microsoft-com:vml" xmlns:wp14="http://schemas.microsoft.com/office/word/2010/wordprocessingDrawing" xmlns:wp="http://schemas.openxmlformats.org/drawingml/2006/wordprocessingDrawing" xmlns:w10="urn:schemas-microsoft-com:office:word" xmlns:w="http://schemas.openxmlformats.org/wordprocessingml/2006/main" xmlns:w14="http://schemas.microsoft.com/office/word/2010/wordml" xmlns:w15="http://schemas.microsoft.com/office/word/2012/wordml" xmlns:w16se="http://schemas.microsoft.com/office/word/2015/wordml/symex" xmlns:wpg="http://schemas.microsoft.com/office/word/2010/wordprocessingGroup" xmlns:wpi="http://schemas.microsoft.com/office/word/2010/wordprocessingInk" xmlns:wne="http://schemas.microsoft.com/office/word/2006/wordml" xmlns:wps="http://schemas.microsoft.com/office/word/2010/wordprocessingShape" mc:Ignorable="w14 w15 w16se wp14">
   <w:p>
     <w:pPr>
       <w:pStyle w:val="Footer-Center"/>
@@ -30787,7 +33501,7 @@
 </file>
 
 <file path=word/footer6.xml><?xml version="1.0" encoding="utf-8"?>
-<w:ftr xmlns:wpc="http://schemas.microsoft.com/office/word/2010/wordprocessingCanvas" xmlns:mc="http://schemas.openxmlformats.org/markup-compatibility/2006" xmlns:o="urn:schemas-microsoft-com:office:office" xmlns:r="http://schemas.openxmlformats.org/officeDocument/2006/relationships" xmlns:m="http://schemas.openxmlformats.org/officeDocument/2006/math" xmlns:v="urn:schemas-microsoft-com:vml" xmlns:wp14="http://schemas.microsoft.com/office/word/2010/wordprocessingDrawing" xmlns:wp="http://schemas.openxmlformats.org/drawingml/2006/wordprocessingDrawing" xmlns:w10="urn:schemas-microsoft-com:office:word" xmlns:w="http://schemas.openxmlformats.org/wordprocessingml/2006/main" xmlns:w14="http://schemas.microsoft.com/office/word/2010/wordml" xmlns:w15="http://schemas.microsoft.com/office/word/2012/wordml" xmlns:wpg="http://schemas.microsoft.com/office/word/2010/wordprocessingGroup" xmlns:wpi="http://schemas.microsoft.com/office/word/2010/wordprocessingInk" xmlns:wne="http://schemas.microsoft.com/office/word/2006/wordml" xmlns:wps="http://schemas.microsoft.com/office/word/2010/wordprocessingShape" mc:Ignorable="w14 w15 wp14">
+<w:ftr xmlns:wpc="http://schemas.microsoft.com/office/word/2010/wordprocessingCanvas" xmlns:cx="http://schemas.microsoft.com/office/drawing/2014/chartex" xmlns:cx1="http://schemas.microsoft.com/office/drawing/2015/9/8/chartex" xmlns:mc="http://schemas.openxmlformats.org/markup-compatibility/2006" xmlns:o="urn:schemas-microsoft-com:office:office" xmlns:r="http://schemas.openxmlformats.org/officeDocument/2006/relationships" xmlns:m="http://schemas.openxmlformats.org/officeDocument/2006/math" xmlns:v="urn:schemas-microsoft-com:vml" xmlns:wp14="http://schemas.microsoft.com/office/word/2010/wordprocessingDrawing" xmlns:wp="http://schemas.openxmlformats.org/drawingml/2006/wordprocessingDrawing" xmlns:w10="urn:schemas-microsoft-com:office:word" xmlns:w="http://schemas.openxmlformats.org/wordprocessingml/2006/main" xmlns:w14="http://schemas.microsoft.com/office/word/2010/wordml" xmlns:w15="http://schemas.microsoft.com/office/word/2012/wordml" xmlns:w16se="http://schemas.microsoft.com/office/word/2015/wordml/symex" xmlns:wpg="http://schemas.microsoft.com/office/word/2010/wordprocessingGroup" xmlns:wpi="http://schemas.microsoft.com/office/word/2010/wordprocessingInk" xmlns:wne="http://schemas.microsoft.com/office/word/2006/wordml" xmlns:wps="http://schemas.microsoft.com/office/word/2010/wordprocessingShape" mc:Ignorable="w14 w15 w16se wp14">
   <w:p>
     <w:pPr>
       <w:pStyle w:val="Footer-Center"/>
@@ -30878,7 +33592,7 @@
       <w:rPr>
         <w:noProof/>
       </w:rPr>
-      <w:t>21</w:t>
+      <w:t>27</w:t>
     </w:r>
     <w:r>
       <w:rPr>
@@ -30891,7 +33605,7 @@
 </file>
 
 <file path=word/footer7.xml><?xml version="1.0" encoding="utf-8"?>
-<w:ftr xmlns:wpc="http://schemas.microsoft.com/office/word/2010/wordprocessingCanvas" xmlns:mc="http://schemas.openxmlformats.org/markup-compatibility/2006" xmlns:o="urn:schemas-microsoft-com:office:office" xmlns:r="http://schemas.openxmlformats.org/officeDocument/2006/relationships" xmlns:m="http://schemas.openxmlformats.org/officeDocument/2006/math" xmlns:v="urn:schemas-microsoft-com:vml" xmlns:wp14="http://schemas.microsoft.com/office/word/2010/wordprocessingDrawing" xmlns:wp="http://schemas.openxmlformats.org/drawingml/2006/wordprocessingDrawing" xmlns:w10="urn:schemas-microsoft-com:office:word" xmlns:w="http://schemas.openxmlformats.org/wordprocessingml/2006/main" xmlns:w14="http://schemas.microsoft.com/office/word/2010/wordml" xmlns:w15="http://schemas.microsoft.com/office/word/2012/wordml" xmlns:wpg="http://schemas.microsoft.com/office/word/2010/wordprocessingGroup" xmlns:wpi="http://schemas.microsoft.com/office/word/2010/wordprocessingInk" xmlns:wne="http://schemas.microsoft.com/office/word/2006/wordml" xmlns:wps="http://schemas.microsoft.com/office/word/2010/wordprocessingShape" mc:Ignorable="w14 w15 wp14">
+<w:ftr xmlns:wpc="http://schemas.microsoft.com/office/word/2010/wordprocessingCanvas" xmlns:cx="http://schemas.microsoft.com/office/drawing/2014/chartex" xmlns:cx1="http://schemas.microsoft.com/office/drawing/2015/9/8/chartex" xmlns:mc="http://schemas.openxmlformats.org/markup-compatibility/2006" xmlns:o="urn:schemas-microsoft-com:office:office" xmlns:r="http://schemas.openxmlformats.org/officeDocument/2006/relationships" xmlns:m="http://schemas.openxmlformats.org/officeDocument/2006/math" xmlns:v="urn:schemas-microsoft-com:vml" xmlns:wp14="http://schemas.microsoft.com/office/word/2010/wordprocessingDrawing" xmlns:wp="http://schemas.openxmlformats.org/drawingml/2006/wordprocessingDrawing" xmlns:w10="urn:schemas-microsoft-com:office:word" xmlns:w="http://schemas.openxmlformats.org/wordprocessingml/2006/main" xmlns:w14="http://schemas.microsoft.com/office/word/2010/wordml" xmlns:w15="http://schemas.microsoft.com/office/word/2012/wordml" xmlns:w16se="http://schemas.microsoft.com/office/word/2015/wordml/symex" xmlns:wpg="http://schemas.microsoft.com/office/word/2010/wordprocessingGroup" xmlns:wpi="http://schemas.microsoft.com/office/word/2010/wordprocessingInk" xmlns:wne="http://schemas.microsoft.com/office/word/2006/wordml" xmlns:wps="http://schemas.microsoft.com/office/word/2010/wordprocessingShape" mc:Ignorable="w14 w15 w16se wp14">
   <w:p>
     <w:pPr>
       <w:pStyle w:val="Footer-Center"/>
@@ -30905,7 +33619,7 @@
 </file>
 
 <file path=word/footnotes.xml><?xml version="1.0" encoding="utf-8"?>
-<w:footnotes xmlns:wpc="http://schemas.microsoft.com/office/word/2010/wordprocessingCanvas" xmlns:mc="http://schemas.openxmlformats.org/markup-compatibility/2006" xmlns:o="urn:schemas-microsoft-com:office:office" xmlns:r="http://schemas.openxmlformats.org/officeDocument/2006/relationships" xmlns:m="http://schemas.openxmlformats.org/officeDocument/2006/math" xmlns:v="urn:schemas-microsoft-com:vml" xmlns:wp14="http://schemas.microsoft.com/office/word/2010/wordprocessingDrawing" xmlns:wp="http://schemas.openxmlformats.org/drawingml/2006/wordprocessingDrawing" xmlns:w10="urn:schemas-microsoft-com:office:word" xmlns:w="http://schemas.openxmlformats.org/wordprocessingml/2006/main" xmlns:w14="http://schemas.microsoft.com/office/word/2010/wordml" xmlns:w15="http://schemas.microsoft.com/office/word/2012/wordml" xmlns:wpg="http://schemas.microsoft.com/office/word/2010/wordprocessingGroup" xmlns:wpi="http://schemas.microsoft.com/office/word/2010/wordprocessingInk" xmlns:wne="http://schemas.microsoft.com/office/word/2006/wordml" xmlns:wps="http://schemas.microsoft.com/office/word/2010/wordprocessingShape" mc:Ignorable="w14 w15 wp14">
+<w:footnotes xmlns:wpc="http://schemas.microsoft.com/office/word/2010/wordprocessingCanvas" xmlns:cx="http://schemas.microsoft.com/office/drawing/2014/chartex" xmlns:cx1="http://schemas.microsoft.com/office/drawing/2015/9/8/chartex" xmlns:mc="http://schemas.openxmlformats.org/markup-compatibility/2006" xmlns:o="urn:schemas-microsoft-com:office:office" xmlns:r="http://schemas.openxmlformats.org/officeDocument/2006/relationships" xmlns:m="http://schemas.openxmlformats.org/officeDocument/2006/math" xmlns:v="urn:schemas-microsoft-com:vml" xmlns:wp14="http://schemas.microsoft.com/office/word/2010/wordprocessingDrawing" xmlns:wp="http://schemas.openxmlformats.org/drawingml/2006/wordprocessingDrawing" xmlns:w10="urn:schemas-microsoft-com:office:word" xmlns:w="http://schemas.openxmlformats.org/wordprocessingml/2006/main" xmlns:w14="http://schemas.microsoft.com/office/word/2010/wordml" xmlns:w15="http://schemas.microsoft.com/office/word/2012/wordml" xmlns:w16se="http://schemas.microsoft.com/office/word/2015/wordml/symex" xmlns:wpg="http://schemas.microsoft.com/office/word/2010/wordprocessingGroup" xmlns:wpi="http://schemas.microsoft.com/office/word/2010/wordprocessingInk" xmlns:wne="http://schemas.microsoft.com/office/word/2006/wordml" xmlns:wps="http://schemas.microsoft.com/office/word/2010/wordprocessingShape" mc:Ignorable="w14 w15 w16se wp14">
   <w:footnote w:type="separator" w:id="-1">
     <w:p>
       <w:pPr>
@@ -30930,7 +33644,7 @@
 </file>
 
 <file path=word/header1.xml><?xml version="1.0" encoding="utf-8"?>
-<w:hdr xmlns:wpc="http://schemas.microsoft.com/office/word/2010/wordprocessingCanvas" xmlns:mc="http://schemas.openxmlformats.org/markup-compatibility/2006" xmlns:o="urn:schemas-microsoft-com:office:office" xmlns:r="http://schemas.openxmlformats.org/officeDocument/2006/relationships" xmlns:m="http://schemas.openxmlformats.org/officeDocument/2006/math" xmlns:v="urn:schemas-microsoft-com:vml" xmlns:wp14="http://schemas.microsoft.com/office/word/2010/wordprocessingDrawing" xmlns:wp="http://schemas.openxmlformats.org/drawingml/2006/wordprocessingDrawing" xmlns:w10="urn:schemas-microsoft-com:office:word" xmlns:w="http://schemas.openxmlformats.org/wordprocessingml/2006/main" xmlns:w14="http://schemas.microsoft.com/office/word/2010/wordml" xmlns:w15="http://schemas.microsoft.com/office/word/2012/wordml" xmlns:wpg="http://schemas.microsoft.com/office/word/2010/wordprocessingGroup" xmlns:wpi="http://schemas.microsoft.com/office/word/2010/wordprocessingInk" xmlns:wne="http://schemas.microsoft.com/office/word/2006/wordml" xmlns:wps="http://schemas.microsoft.com/office/word/2010/wordprocessingShape" mc:Ignorable="w14 w15 wp14">
+<w:hdr xmlns:wpc="http://schemas.microsoft.com/office/word/2010/wordprocessingCanvas" xmlns:cx="http://schemas.microsoft.com/office/drawing/2014/chartex" xmlns:cx1="http://schemas.microsoft.com/office/drawing/2015/9/8/chartex" xmlns:mc="http://schemas.openxmlformats.org/markup-compatibility/2006" xmlns:o="urn:schemas-microsoft-com:office:office" xmlns:r="http://schemas.openxmlformats.org/officeDocument/2006/relationships" xmlns:m="http://schemas.openxmlformats.org/officeDocument/2006/math" xmlns:v="urn:schemas-microsoft-com:vml" xmlns:wp14="http://schemas.microsoft.com/office/word/2010/wordprocessingDrawing" xmlns:wp="http://schemas.openxmlformats.org/drawingml/2006/wordprocessingDrawing" xmlns:w10="urn:schemas-microsoft-com:office:word" xmlns:w="http://schemas.openxmlformats.org/wordprocessingml/2006/main" xmlns:w14="http://schemas.microsoft.com/office/word/2010/wordml" xmlns:w15="http://schemas.microsoft.com/office/word/2012/wordml" xmlns:w16se="http://schemas.microsoft.com/office/word/2015/wordml/symex" xmlns:wpg="http://schemas.microsoft.com/office/word/2010/wordprocessingGroup" xmlns:wpi="http://schemas.microsoft.com/office/word/2010/wordprocessingInk" xmlns:wne="http://schemas.microsoft.com/office/word/2006/wordml" xmlns:wps="http://schemas.microsoft.com/office/word/2010/wordprocessingShape" mc:Ignorable="w14 w15 w16se wp14">
   <w:p>
     <w:pPr>
       <w:pStyle w:val="Header"/>
@@ -31001,7 +33715,7 @@
 </file>
 
 <file path=word/header2.xml><?xml version="1.0" encoding="utf-8"?>
-<w:hdr xmlns:wpc="http://schemas.microsoft.com/office/word/2010/wordprocessingCanvas" xmlns:mc="http://schemas.openxmlformats.org/markup-compatibility/2006" xmlns:o="urn:schemas-microsoft-com:office:office" xmlns:r="http://schemas.openxmlformats.org/officeDocument/2006/relationships" xmlns:m="http://schemas.openxmlformats.org/officeDocument/2006/math" xmlns:v="urn:schemas-microsoft-com:vml" xmlns:wp14="http://schemas.microsoft.com/office/word/2010/wordprocessingDrawing" xmlns:wp="http://schemas.openxmlformats.org/drawingml/2006/wordprocessingDrawing" xmlns:w10="urn:schemas-microsoft-com:office:word" xmlns:w="http://schemas.openxmlformats.org/wordprocessingml/2006/main" xmlns:w14="http://schemas.microsoft.com/office/word/2010/wordml" xmlns:w15="http://schemas.microsoft.com/office/word/2012/wordml" xmlns:wpg="http://schemas.microsoft.com/office/word/2010/wordprocessingGroup" xmlns:wpi="http://schemas.microsoft.com/office/word/2010/wordprocessingInk" xmlns:wne="http://schemas.microsoft.com/office/word/2006/wordml" xmlns:wps="http://schemas.microsoft.com/office/word/2010/wordprocessingShape" mc:Ignorable="w14 w15 wp14">
+<w:hdr xmlns:wpc="http://schemas.microsoft.com/office/word/2010/wordprocessingCanvas" xmlns:cx="http://schemas.microsoft.com/office/drawing/2014/chartex" xmlns:cx1="http://schemas.microsoft.com/office/drawing/2015/9/8/chartex" xmlns:mc="http://schemas.openxmlformats.org/markup-compatibility/2006" xmlns:o="urn:schemas-microsoft-com:office:office" xmlns:r="http://schemas.openxmlformats.org/officeDocument/2006/relationships" xmlns:m="http://schemas.openxmlformats.org/officeDocument/2006/math" xmlns:v="urn:schemas-microsoft-com:vml" xmlns:wp14="http://schemas.microsoft.com/office/word/2010/wordprocessingDrawing" xmlns:wp="http://schemas.openxmlformats.org/drawingml/2006/wordprocessingDrawing" xmlns:w10="urn:schemas-microsoft-com:office:word" xmlns:w="http://schemas.openxmlformats.org/wordprocessingml/2006/main" xmlns:w14="http://schemas.microsoft.com/office/word/2010/wordml" xmlns:w15="http://schemas.microsoft.com/office/word/2012/wordml" xmlns:w16se="http://schemas.microsoft.com/office/word/2015/wordml/symex" xmlns:wpg="http://schemas.microsoft.com/office/word/2010/wordprocessingGroup" xmlns:wpi="http://schemas.microsoft.com/office/word/2010/wordprocessingInk" xmlns:wne="http://schemas.microsoft.com/office/word/2006/wordml" xmlns:wps="http://schemas.microsoft.com/office/word/2010/wordprocessingShape" mc:Ignorable="w14 w15 w16se wp14">
   <w:p>
     <w:pPr>
       <w:pStyle w:val="Header"/>
@@ -31072,7 +33786,7 @@
 </file>
 
 <file path=word/header3.xml><?xml version="1.0" encoding="utf-8"?>
-<w:hdr xmlns:wpc="http://schemas.microsoft.com/office/word/2010/wordprocessingCanvas" xmlns:mc="http://schemas.openxmlformats.org/markup-compatibility/2006" xmlns:o="urn:schemas-microsoft-com:office:office" xmlns:r="http://schemas.openxmlformats.org/officeDocument/2006/relationships" xmlns:m="http://schemas.openxmlformats.org/officeDocument/2006/math" xmlns:v="urn:schemas-microsoft-com:vml" xmlns:wp14="http://schemas.microsoft.com/office/word/2010/wordprocessingDrawing" xmlns:wp="http://schemas.openxmlformats.org/drawingml/2006/wordprocessingDrawing" xmlns:w10="urn:schemas-microsoft-com:office:word" xmlns:w="http://schemas.openxmlformats.org/wordprocessingml/2006/main" xmlns:w14="http://schemas.microsoft.com/office/word/2010/wordml" xmlns:w15="http://schemas.microsoft.com/office/word/2012/wordml" xmlns:wpg="http://schemas.microsoft.com/office/word/2010/wordprocessingGroup" xmlns:wpi="http://schemas.microsoft.com/office/word/2010/wordprocessingInk" xmlns:wne="http://schemas.microsoft.com/office/word/2006/wordml" xmlns:wps="http://schemas.microsoft.com/office/word/2010/wordprocessingShape" mc:Ignorable="w14 w15 wp14">
+<w:hdr xmlns:wpc="http://schemas.microsoft.com/office/word/2010/wordprocessingCanvas" xmlns:cx="http://schemas.microsoft.com/office/drawing/2014/chartex" xmlns:cx1="http://schemas.microsoft.com/office/drawing/2015/9/8/chartex" xmlns:mc="http://schemas.openxmlformats.org/markup-compatibility/2006" xmlns:o="urn:schemas-microsoft-com:office:office" xmlns:r="http://schemas.openxmlformats.org/officeDocument/2006/relationships" xmlns:m="http://schemas.openxmlformats.org/officeDocument/2006/math" xmlns:v="urn:schemas-microsoft-com:vml" xmlns:wp14="http://schemas.microsoft.com/office/word/2010/wordprocessingDrawing" xmlns:wp="http://schemas.openxmlformats.org/drawingml/2006/wordprocessingDrawing" xmlns:w10="urn:schemas-microsoft-com:office:word" xmlns:w="http://schemas.openxmlformats.org/wordprocessingml/2006/main" xmlns:w14="http://schemas.microsoft.com/office/word/2010/wordml" xmlns:w15="http://schemas.microsoft.com/office/word/2012/wordml" xmlns:w16se="http://schemas.microsoft.com/office/word/2015/wordml/symex" xmlns:wpg="http://schemas.microsoft.com/office/word/2010/wordprocessingGroup" xmlns:wpi="http://schemas.microsoft.com/office/word/2010/wordprocessingInk" xmlns:wne="http://schemas.microsoft.com/office/word/2006/wordml" xmlns:wps="http://schemas.microsoft.com/office/word/2010/wordprocessingShape" mc:Ignorable="w14 w15 w16se wp14">
   <w:p>
     <w:pPr>
       <w:pStyle w:val="Header"/>
@@ -31143,7 +33857,7 @@
 </file>
 
 <file path=word/header4.xml><?xml version="1.0" encoding="utf-8"?>
-<w:hdr xmlns:wpc="http://schemas.microsoft.com/office/word/2010/wordprocessingCanvas" xmlns:mc="http://schemas.openxmlformats.org/markup-compatibility/2006" xmlns:o="urn:schemas-microsoft-com:office:office" xmlns:r="http://schemas.openxmlformats.org/officeDocument/2006/relationships" xmlns:m="http://schemas.openxmlformats.org/officeDocument/2006/math" xmlns:v="urn:schemas-microsoft-com:vml" xmlns:wp14="http://schemas.microsoft.com/office/word/2010/wordprocessingDrawing" xmlns:wp="http://schemas.openxmlformats.org/drawingml/2006/wordprocessingDrawing" xmlns:w10="urn:schemas-microsoft-com:office:word" xmlns:w="http://schemas.openxmlformats.org/wordprocessingml/2006/main" xmlns:w14="http://schemas.microsoft.com/office/word/2010/wordml" xmlns:w15="http://schemas.microsoft.com/office/word/2012/wordml" xmlns:wpg="http://schemas.microsoft.com/office/word/2010/wordprocessingGroup" xmlns:wpi="http://schemas.microsoft.com/office/word/2010/wordprocessingInk" xmlns:wne="http://schemas.microsoft.com/office/word/2006/wordml" xmlns:wps="http://schemas.microsoft.com/office/word/2010/wordprocessingShape" mc:Ignorable="w14 w15 wp14">
+<w:hdr xmlns:wpc="http://schemas.microsoft.com/office/word/2010/wordprocessingCanvas" xmlns:cx="http://schemas.microsoft.com/office/drawing/2014/chartex" xmlns:cx1="http://schemas.microsoft.com/office/drawing/2015/9/8/chartex" xmlns:mc="http://schemas.openxmlformats.org/markup-compatibility/2006" xmlns:o="urn:schemas-microsoft-com:office:office" xmlns:r="http://schemas.openxmlformats.org/officeDocument/2006/relationships" xmlns:m="http://schemas.openxmlformats.org/officeDocument/2006/math" xmlns:v="urn:schemas-microsoft-com:vml" xmlns:wp14="http://schemas.microsoft.com/office/word/2010/wordprocessingDrawing" xmlns:wp="http://schemas.openxmlformats.org/drawingml/2006/wordprocessingDrawing" xmlns:w10="urn:schemas-microsoft-com:office:word" xmlns:w="http://schemas.openxmlformats.org/wordprocessingml/2006/main" xmlns:w14="http://schemas.microsoft.com/office/word/2010/wordml" xmlns:w15="http://schemas.microsoft.com/office/word/2012/wordml" xmlns:w16se="http://schemas.microsoft.com/office/word/2015/wordml/symex" xmlns:wpg="http://schemas.microsoft.com/office/word/2010/wordprocessingGroup" xmlns:wpi="http://schemas.microsoft.com/office/word/2010/wordprocessingInk" xmlns:wne="http://schemas.microsoft.com/office/word/2006/wordml" xmlns:wps="http://schemas.microsoft.com/office/word/2010/wordprocessingShape" mc:Ignorable="w14 w15 w16se wp14">
   <w:p>
     <w:pPr>
       <w:pStyle w:val="Header"/>
@@ -31214,7 +33928,7 @@
 </file>
 
 <file path=word/header5.xml><?xml version="1.0" encoding="utf-8"?>
-<w:hdr xmlns:wpc="http://schemas.microsoft.com/office/word/2010/wordprocessingCanvas" xmlns:mc="http://schemas.openxmlformats.org/markup-compatibility/2006" xmlns:o="urn:schemas-microsoft-com:office:office" xmlns:r="http://schemas.openxmlformats.org/officeDocument/2006/relationships" xmlns:m="http://schemas.openxmlformats.org/officeDocument/2006/math" xmlns:v="urn:schemas-microsoft-com:vml" xmlns:wp14="http://schemas.microsoft.com/office/word/2010/wordprocessingDrawing" xmlns:wp="http://schemas.openxmlformats.org/drawingml/2006/wordprocessingDrawing" xmlns:w10="urn:schemas-microsoft-com:office:word" xmlns:w="http://schemas.openxmlformats.org/wordprocessingml/2006/main" xmlns:w14="http://schemas.microsoft.com/office/word/2010/wordml" xmlns:w15="http://schemas.microsoft.com/office/word/2012/wordml" xmlns:wpg="http://schemas.microsoft.com/office/word/2010/wordprocessingGroup" xmlns:wpi="http://schemas.microsoft.com/office/word/2010/wordprocessingInk" xmlns:wne="http://schemas.microsoft.com/office/word/2006/wordml" xmlns:wps="http://schemas.microsoft.com/office/word/2010/wordprocessingShape" mc:Ignorable="w14 w15 wp14">
+<w:hdr xmlns:wpc="http://schemas.microsoft.com/office/word/2010/wordprocessingCanvas" xmlns:cx="http://schemas.microsoft.com/office/drawing/2014/chartex" xmlns:cx1="http://schemas.microsoft.com/office/drawing/2015/9/8/chartex" xmlns:mc="http://schemas.openxmlformats.org/markup-compatibility/2006" xmlns:o="urn:schemas-microsoft-com:office:office" xmlns:r="http://schemas.openxmlformats.org/officeDocument/2006/relationships" xmlns:m="http://schemas.openxmlformats.org/officeDocument/2006/math" xmlns:v="urn:schemas-microsoft-com:vml" xmlns:wp14="http://schemas.microsoft.com/office/word/2010/wordprocessingDrawing" xmlns:wp="http://schemas.openxmlformats.org/drawingml/2006/wordprocessingDrawing" xmlns:w10="urn:schemas-microsoft-com:office:word" xmlns:w="http://schemas.openxmlformats.org/wordprocessingml/2006/main" xmlns:w14="http://schemas.microsoft.com/office/word/2010/wordml" xmlns:w15="http://schemas.microsoft.com/office/word/2012/wordml" xmlns:w16se="http://schemas.microsoft.com/office/word/2015/wordml/symex" xmlns:wpg="http://schemas.microsoft.com/office/word/2010/wordprocessingGroup" xmlns:wpi="http://schemas.microsoft.com/office/word/2010/wordprocessingInk" xmlns:wne="http://schemas.microsoft.com/office/word/2006/wordml" xmlns:wps="http://schemas.microsoft.com/office/word/2010/wordprocessingShape" mc:Ignorable="w14 w15 w16se wp14">
   <w:p>
     <w:pPr>
       <w:pStyle w:val="Header"/>
@@ -31285,7 +33999,7 @@
 </file>
 
 <file path=word/header6.xml><?xml version="1.0" encoding="utf-8"?>
-<w:hdr xmlns:wpc="http://schemas.microsoft.com/office/word/2010/wordprocessingCanvas" xmlns:mc="http://schemas.openxmlformats.org/markup-compatibility/2006" xmlns:o="urn:schemas-microsoft-com:office:office" xmlns:r="http://schemas.openxmlformats.org/officeDocument/2006/relationships" xmlns:m="http://schemas.openxmlformats.org/officeDocument/2006/math" xmlns:v="urn:schemas-microsoft-com:vml" xmlns:wp14="http://schemas.microsoft.com/office/word/2010/wordprocessingDrawing" xmlns:wp="http://schemas.openxmlformats.org/drawingml/2006/wordprocessingDrawing" xmlns:w10="urn:schemas-microsoft-com:office:word" xmlns:w="http://schemas.openxmlformats.org/wordprocessingml/2006/main" xmlns:w14="http://schemas.microsoft.com/office/word/2010/wordml" xmlns:w15="http://schemas.microsoft.com/office/word/2012/wordml" xmlns:wpg="http://schemas.microsoft.com/office/word/2010/wordprocessingGroup" xmlns:wpi="http://schemas.microsoft.com/office/word/2010/wordprocessingInk" xmlns:wne="http://schemas.microsoft.com/office/word/2006/wordml" xmlns:wps="http://schemas.microsoft.com/office/word/2010/wordprocessingShape" mc:Ignorable="w14 w15 wp14">
+<w:hdr xmlns:wpc="http://schemas.microsoft.com/office/word/2010/wordprocessingCanvas" xmlns:cx="http://schemas.microsoft.com/office/drawing/2014/chartex" xmlns:cx1="http://schemas.microsoft.com/office/drawing/2015/9/8/chartex" xmlns:mc="http://schemas.openxmlformats.org/markup-compatibility/2006" xmlns:o="urn:schemas-microsoft-com:office:office" xmlns:r="http://schemas.openxmlformats.org/officeDocument/2006/relationships" xmlns:m="http://schemas.openxmlformats.org/officeDocument/2006/math" xmlns:v="urn:schemas-microsoft-com:vml" xmlns:wp14="http://schemas.microsoft.com/office/word/2010/wordprocessingDrawing" xmlns:wp="http://schemas.openxmlformats.org/drawingml/2006/wordprocessingDrawing" xmlns:w10="urn:schemas-microsoft-com:office:word" xmlns:w="http://schemas.openxmlformats.org/wordprocessingml/2006/main" xmlns:w14="http://schemas.microsoft.com/office/word/2010/wordml" xmlns:w15="http://schemas.microsoft.com/office/word/2012/wordml" xmlns:w16se="http://schemas.microsoft.com/office/word/2015/wordml/symex" xmlns:wpg="http://schemas.microsoft.com/office/word/2010/wordprocessingGroup" xmlns:wpi="http://schemas.microsoft.com/office/word/2010/wordprocessingInk" xmlns:wne="http://schemas.microsoft.com/office/word/2006/wordml" xmlns:wps="http://schemas.microsoft.com/office/word/2010/wordprocessingShape" mc:Ignorable="w14 w15 w16se wp14">
   <w:p>
     <w:pPr>
       <w:pStyle w:val="Header"/>
@@ -31295,7 +34009,7 @@
 </file>
 
 <file path=word/numbering.xml><?xml version="1.0" encoding="utf-8"?>
-<w:numbering xmlns:wpc="http://schemas.microsoft.com/office/word/2010/wordprocessingCanvas" xmlns:mc="http://schemas.openxmlformats.org/markup-compatibility/2006" xmlns:o="urn:schemas-microsoft-com:office:office" xmlns:r="http://schemas.openxmlformats.org/officeDocument/2006/relationships" xmlns:m="http://schemas.openxmlformats.org/officeDocument/2006/math" xmlns:v="urn:schemas-microsoft-com:vml" xmlns:wp14="http://schemas.microsoft.com/office/word/2010/wordprocessingDrawing" xmlns:wp="http://schemas.openxmlformats.org/drawingml/2006/wordprocessingDrawing" xmlns:w10="urn:schemas-microsoft-com:office:word" xmlns:w="http://schemas.openxmlformats.org/wordprocessingml/2006/main" xmlns:w14="http://schemas.microsoft.com/office/word/2010/wordml" xmlns:w15="http://schemas.microsoft.com/office/word/2012/wordml" xmlns:wpg="http://schemas.microsoft.com/office/word/2010/wordprocessingGroup" xmlns:wpi="http://schemas.microsoft.com/office/word/2010/wordprocessingInk" xmlns:wne="http://schemas.microsoft.com/office/word/2006/wordml" xmlns:wps="http://schemas.microsoft.com/office/word/2010/wordprocessingShape" mc:Ignorable="w14 w15 wp14">
+<w:numbering xmlns:wpc="http://schemas.microsoft.com/office/word/2010/wordprocessingCanvas" xmlns:cx="http://schemas.microsoft.com/office/drawing/2014/chartex" xmlns:cx1="http://schemas.microsoft.com/office/drawing/2015/9/8/chartex" xmlns:mc="http://schemas.openxmlformats.org/markup-compatibility/2006" xmlns:o="urn:schemas-microsoft-com:office:office" xmlns:r="http://schemas.openxmlformats.org/officeDocument/2006/relationships" xmlns:m="http://schemas.openxmlformats.org/officeDocument/2006/math" xmlns:v="urn:schemas-microsoft-com:vml" xmlns:wp14="http://schemas.microsoft.com/office/word/2010/wordprocessingDrawing" xmlns:wp="http://schemas.openxmlformats.org/drawingml/2006/wordprocessingDrawing" xmlns:w10="urn:schemas-microsoft-com:office:word" xmlns:w="http://schemas.openxmlformats.org/wordprocessingml/2006/main" xmlns:w14="http://schemas.microsoft.com/office/word/2010/wordml" xmlns:w15="http://schemas.microsoft.com/office/word/2012/wordml" xmlns:w16se="http://schemas.microsoft.com/office/word/2015/wordml/symex" xmlns:wpg="http://schemas.microsoft.com/office/word/2010/wordprocessingGroup" xmlns:wpi="http://schemas.microsoft.com/office/word/2010/wordprocessingInk" xmlns:wne="http://schemas.microsoft.com/office/word/2006/wordml" xmlns:wps="http://schemas.microsoft.com/office/word/2010/wordprocessingShape" mc:Ignorable="w14 w15 w16se wp14">
   <w:abstractNum w:abstractNumId="0" w15:restartNumberingAfterBreak="0">
     <w:nsid w:val="016104C2"/>
     <w:multiLevelType w:val="hybridMultilevel"/>
@@ -35274,7 +37988,7 @@
 </file>
 
 <file path=word/styles.xml><?xml version="1.0" encoding="utf-8"?>
-<w:styles xmlns:mc="http://schemas.openxmlformats.org/markup-compatibility/2006" xmlns:r="http://schemas.openxmlformats.org/officeDocument/2006/relationships" xmlns:w="http://schemas.openxmlformats.org/wordprocessingml/2006/main" xmlns:w14="http://schemas.microsoft.com/office/word/2010/wordml" xmlns:w15="http://schemas.microsoft.com/office/word/2012/wordml" mc:Ignorable="w14 w15">
+<w:styles xmlns:mc="http://schemas.openxmlformats.org/markup-compatibility/2006" xmlns:r="http://schemas.openxmlformats.org/officeDocument/2006/relationships" xmlns:w="http://schemas.openxmlformats.org/wordprocessingml/2006/main" xmlns:w14="http://schemas.microsoft.com/office/word/2010/wordml" xmlns:w15="http://schemas.microsoft.com/office/word/2012/wordml" xmlns:w16se="http://schemas.microsoft.com/office/word/2015/wordml/symex" mc:Ignorable="w14 w15 w16se">
   <w:docDefaults>
     <w:rPrDefault>
       <w:rPr>
@@ -36532,7 +39246,7 @@
 </file>
 
 <file path=word/charts/chart1.xml><?xml version="1.0" encoding="utf-8"?>
-<c:chartSpace xmlns:c="http://schemas.openxmlformats.org/drawingml/2006/chart" xmlns:a="http://schemas.openxmlformats.org/drawingml/2006/main" xmlns:r="http://schemas.openxmlformats.org/officeDocument/2006/relationships">
+<c:chartSpace xmlns:c="http://schemas.openxmlformats.org/drawingml/2006/chart" xmlns:a="http://schemas.openxmlformats.org/drawingml/2006/main" xmlns:r="http://schemas.openxmlformats.org/officeDocument/2006/relationships" xmlns:c16r2="http://schemas.microsoft.com/office/drawing/2015/06/chart">
   <c:date1904 val="0"/>
   <c:lang val="en-US"/>
   <c:roundedCorners val="0"/>
@@ -36685,7 +39399,7 @@
               </c:numCache>
             </c:numRef>
           </c:val>
-          <c:extLst xmlns:c16r2="http://schemas.microsoft.com/office/drawing/2015/06/chart">
+          <c:extLst>
             <c:ext xmlns:c16="http://schemas.microsoft.com/office/drawing/2014/chart" uri="{C3380CC4-5D6E-409C-BE32-E72D297353CC}">
               <c16:uniqueId val="{00000000-DC8F-40E0-BC0D-46B376372050}"/>
             </c:ext>
@@ -36769,7 +39483,7 @@
               </c:numCache>
             </c:numRef>
           </c:val>
-          <c:extLst xmlns:c16r2="http://schemas.microsoft.com/office/drawing/2015/06/chart">
+          <c:extLst>
             <c:ext xmlns:c16="http://schemas.microsoft.com/office/drawing/2014/chart" uri="{C3380CC4-5D6E-409C-BE32-E72D297353CC}">
               <c16:uniqueId val="{00000001-DC8F-40E0-BC0D-46B376372050}"/>
             </c:ext>
@@ -36853,7 +39567,7 @@
               </c:numCache>
             </c:numRef>
           </c:val>
-          <c:extLst xmlns:c16r2="http://schemas.microsoft.com/office/drawing/2015/06/chart">
+          <c:extLst>
             <c:ext xmlns:c16="http://schemas.microsoft.com/office/drawing/2014/chart" uri="{C3380CC4-5D6E-409C-BE32-E72D297353CC}">
               <c16:uniqueId val="{00000002-DC8F-40E0-BC0D-46B376372050}"/>
             </c:ext>
@@ -37168,7 +39882,7 @@
 </file>
 
 <file path=word/charts/chart2.xml><?xml version="1.0" encoding="utf-8"?>
-<c:chartSpace xmlns:c="http://schemas.openxmlformats.org/drawingml/2006/chart" xmlns:a="http://schemas.openxmlformats.org/drawingml/2006/main" xmlns:r="http://schemas.openxmlformats.org/officeDocument/2006/relationships">
+<c:chartSpace xmlns:c="http://schemas.openxmlformats.org/drawingml/2006/chart" xmlns:a="http://schemas.openxmlformats.org/drawingml/2006/main" xmlns:r="http://schemas.openxmlformats.org/officeDocument/2006/relationships" xmlns:c16r2="http://schemas.microsoft.com/office/drawing/2015/06/chart">
   <c:date1904 val="0"/>
   <c:lang val="en-US"/>
   <c:roundedCorners val="0"/>
@@ -37328,7 +40042,7 @@
             </c:numRef>
           </c:val>
           <c:smooth val="0"/>
-          <c:extLst xmlns:c16r2="http://schemas.microsoft.com/office/drawing/2015/06/chart">
+          <c:extLst>
             <c:ext xmlns:c16="http://schemas.microsoft.com/office/drawing/2014/chart" uri="{C3380CC4-5D6E-409C-BE32-E72D297353CC}">
               <c16:uniqueId val="{00000000-AB55-4C82-BF5F-D59004877B91}"/>
             </c:ext>
@@ -37415,7 +40129,7 @@
             </c:numRef>
           </c:val>
           <c:smooth val="0"/>
-          <c:extLst xmlns:c16r2="http://schemas.microsoft.com/office/drawing/2015/06/chart">
+          <c:extLst>
             <c:ext xmlns:c16="http://schemas.microsoft.com/office/drawing/2014/chart" uri="{C3380CC4-5D6E-409C-BE32-E72D297353CC}">
               <c16:uniqueId val="{00000001-AB55-4C82-BF5F-D59004877B91}"/>
             </c:ext>
@@ -37502,7 +40216,7 @@
             </c:numRef>
           </c:val>
           <c:smooth val="0"/>
-          <c:extLst xmlns:c16r2="http://schemas.microsoft.com/office/drawing/2015/06/chart">
+          <c:extLst>
             <c:ext xmlns:c16="http://schemas.microsoft.com/office/drawing/2014/chart" uri="{C3380CC4-5D6E-409C-BE32-E72D297353CC}">
               <c16:uniqueId val="{00000002-AB55-4C82-BF5F-D59004877B91}"/>
             </c:ext>
@@ -37816,7 +40530,7 @@
 </file>
 
 <file path=word/charts/chart3.xml><?xml version="1.0" encoding="utf-8"?>
-<c:chartSpace xmlns:c="http://schemas.openxmlformats.org/drawingml/2006/chart" xmlns:a="http://schemas.openxmlformats.org/drawingml/2006/main" xmlns:r="http://schemas.openxmlformats.org/officeDocument/2006/relationships">
+<c:chartSpace xmlns:c="http://schemas.openxmlformats.org/drawingml/2006/chart" xmlns:a="http://schemas.openxmlformats.org/drawingml/2006/main" xmlns:r="http://schemas.openxmlformats.org/officeDocument/2006/relationships" xmlns:c16r2="http://schemas.microsoft.com/office/drawing/2015/06/chart">
   <c:date1904 val="0"/>
   <c:lang val="en-US"/>
   <c:roundedCorners val="0"/>
@@ -37982,7 +40696,7 @@
             </c:numRef>
           </c:val>
           <c:smooth val="0"/>
-          <c:extLst xmlns:c16r2="http://schemas.microsoft.com/office/drawing/2015/06/chart">
+          <c:extLst>
             <c:ext xmlns:c16="http://schemas.microsoft.com/office/drawing/2014/chart" uri="{C3380CC4-5D6E-409C-BE32-E72D297353CC}">
               <c16:uniqueId val="{00000000-DF1D-4D66-9137-750E5323D888}"/>
             </c:ext>
@@ -38105,7 +40819,7 @@
             </c:numRef>
           </c:val>
           <c:smooth val="0"/>
-          <c:extLst xmlns:c16r2="http://schemas.microsoft.com/office/drawing/2015/06/chart">
+          <c:extLst>
             <c:ext xmlns:c16="http://schemas.microsoft.com/office/drawing/2014/chart" uri="{C3380CC4-5D6E-409C-BE32-E72D297353CC}">
               <c16:uniqueId val="{00000001-DF1D-4D66-9137-750E5323D888}"/>
             </c:ext>
@@ -38422,7 +41136,7 @@
 </file>
 
 <file path=word/charts/chart4.xml><?xml version="1.0" encoding="utf-8"?>
-<c:chartSpace xmlns:c="http://schemas.openxmlformats.org/drawingml/2006/chart" xmlns:a="http://schemas.openxmlformats.org/drawingml/2006/main" xmlns:r="http://schemas.openxmlformats.org/officeDocument/2006/relationships">
+<c:chartSpace xmlns:c="http://schemas.openxmlformats.org/drawingml/2006/chart" xmlns:a="http://schemas.openxmlformats.org/drawingml/2006/main" xmlns:r="http://schemas.openxmlformats.org/officeDocument/2006/relationships" xmlns:c16r2="http://schemas.microsoft.com/office/drawing/2015/06/chart">
   <c:date1904 val="0"/>
   <c:lang val="en-US"/>
   <c:roundedCorners val="0"/>
@@ -38606,7 +41320,7 @@
             </c:numRef>
           </c:val>
           <c:smooth val="0"/>
-          <c:extLst xmlns:c16r2="http://schemas.microsoft.com/office/drawing/2015/06/chart">
+          <c:extLst>
             <c:ext xmlns:c16="http://schemas.microsoft.com/office/drawing/2014/chart" uri="{C3380CC4-5D6E-409C-BE32-E72D297353CC}">
               <c16:uniqueId val="{00000000-53DD-4058-9917-1FD2D0D6F49A}"/>
             </c:ext>
@@ -38717,7 +41431,7 @@
             </c:numRef>
           </c:val>
           <c:smooth val="0"/>
-          <c:extLst xmlns:c16r2="http://schemas.microsoft.com/office/drawing/2015/06/chart">
+          <c:extLst>
             <c:ext xmlns:c16="http://schemas.microsoft.com/office/drawing/2014/chart" uri="{C3380CC4-5D6E-409C-BE32-E72D297353CC}">
               <c16:uniqueId val="{00000001-53DD-4058-9917-1FD2D0D6F49A}"/>
             </c:ext>
@@ -41500,7 +44214,7 @@
 </file>
 
 <file path=customXml/itemProps1.xml><?xml version="1.0" encoding="utf-8"?>
-<ds:datastoreItem xmlns:ds="http://schemas.openxmlformats.org/officeDocument/2006/customXml" ds:itemID="{9F5F1F0F-E644-4270-81B8-6B84D8C8F44A}">
+<ds:datastoreItem xmlns:ds="http://schemas.openxmlformats.org/officeDocument/2006/customXml" ds:itemID="{30460C06-7073-4342-BBE8-DDD4EA50456D}">
   <ds:schemaRefs>
     <ds:schemaRef ds:uri="http://schemas.openxmlformats.org/officeDocument/2006/bibliography"/>
   </ds:schemaRefs>

</xml_diff>